<commit_message>
upd(Daily standup) Daily stand up van 17 juni gemaakt
</commit_message>
<xml_diff>
--- a/Logboek/Daily Standup.docx
+++ b/Logboek/Daily Standup.docx
@@ -94,28 +94,7 @@
                 <w:sz w:val="24"/>
                 <w:szCs w:val="24"/>
               </w:rPr>
-              <w:t>6</w:t>
-            </w:r>
-            <w:r>
-              <w:rPr>
-                <w:sz w:val="24"/>
-                <w:szCs w:val="24"/>
-              </w:rPr>
-              <w:t>/</w:t>
-            </w:r>
-            <w:r>
-              <w:rPr>
-                <w:sz w:val="24"/>
-                <w:szCs w:val="24"/>
-              </w:rPr>
-              <w:t>17</w:t>
-            </w:r>
-            <w:r>
-              <w:rPr>
-                <w:sz w:val="24"/>
-                <w:szCs w:val="24"/>
-              </w:rPr>
-              <w:t>/2024</w:t>
+              <w:t>6/17/2024</w:t>
             </w:r>
           </w:p>
         </w:tc>
@@ -621,6 +600,13 @@
                 <w:szCs w:val="24"/>
               </w:rPr>
             </w:pPr>
+            <w:r>
+              <w:rPr>
+                <w:sz w:val="24"/>
+                <w:szCs w:val="24"/>
+              </w:rPr>
+              <w:t>Nog niks</w:t>
+            </w:r>
           </w:p>
         </w:tc>
         <w:tc>
@@ -640,6 +626,45 @@
                 <w:szCs w:val="24"/>
               </w:rPr>
             </w:pPr>
+            <w:r>
+              <w:rPr>
+                <w:sz w:val="24"/>
+                <w:szCs w:val="24"/>
+              </w:rPr>
+              <w:t xml:space="preserve">Vragen bedenken voor de product </w:t>
+            </w:r>
+            <w:proofErr w:type="spellStart"/>
+            <w:r>
+              <w:rPr>
+                <w:sz w:val="24"/>
+                <w:szCs w:val="24"/>
+              </w:rPr>
+              <w:t>owner</w:t>
+            </w:r>
+            <w:proofErr w:type="spellEnd"/>
+            <w:r>
+              <w:rPr>
+                <w:sz w:val="24"/>
+                <w:szCs w:val="24"/>
+              </w:rPr>
+              <w:t xml:space="preserve">, </w:t>
+            </w:r>
+            <w:proofErr w:type="spellStart"/>
+            <w:r>
+              <w:rPr>
+                <w:sz w:val="24"/>
+                <w:szCs w:val="24"/>
+              </w:rPr>
+              <w:t>trello</w:t>
+            </w:r>
+            <w:proofErr w:type="spellEnd"/>
+            <w:r>
+              <w:rPr>
+                <w:sz w:val="24"/>
+                <w:szCs w:val="24"/>
+              </w:rPr>
+              <w:t xml:space="preserve"> aanmaken.</w:t>
+            </w:r>
           </w:p>
         </w:tc>
         <w:tc>
@@ -659,6 +684,13 @@
                 <w:szCs w:val="24"/>
               </w:rPr>
             </w:pPr>
+            <w:r>
+              <w:rPr>
+                <w:sz w:val="24"/>
+                <w:szCs w:val="24"/>
+              </w:rPr>
+              <w:t>-</w:t>
+            </w:r>
           </w:p>
         </w:tc>
         <w:tc>
@@ -678,6 +710,13 @@
                 <w:szCs w:val="24"/>
               </w:rPr>
             </w:pPr>
+            <w:r>
+              <w:rPr>
+                <w:sz w:val="24"/>
+                <w:szCs w:val="24"/>
+              </w:rPr>
+              <w:t>-</w:t>
+            </w:r>
           </w:p>
         </w:tc>
       </w:tr>
@@ -726,6 +765,13 @@
                 <w:szCs w:val="24"/>
               </w:rPr>
             </w:pPr>
+            <w:r>
+              <w:rPr>
+                <w:sz w:val="24"/>
+                <w:szCs w:val="24"/>
+              </w:rPr>
+              <w:t>Nog niks</w:t>
+            </w:r>
           </w:p>
         </w:tc>
         <w:tc>
@@ -745,6 +791,45 @@
                 <w:szCs w:val="24"/>
               </w:rPr>
             </w:pPr>
+            <w:r>
+              <w:rPr>
+                <w:sz w:val="24"/>
+                <w:szCs w:val="24"/>
+              </w:rPr>
+              <w:t xml:space="preserve">Vragen bedenken voor de product </w:t>
+            </w:r>
+            <w:proofErr w:type="spellStart"/>
+            <w:r>
+              <w:rPr>
+                <w:sz w:val="24"/>
+                <w:szCs w:val="24"/>
+              </w:rPr>
+              <w:t>owner</w:t>
+            </w:r>
+            <w:proofErr w:type="spellEnd"/>
+            <w:r>
+              <w:rPr>
+                <w:sz w:val="24"/>
+                <w:szCs w:val="24"/>
+              </w:rPr>
+              <w:t xml:space="preserve">, </w:t>
+            </w:r>
+            <w:proofErr w:type="spellStart"/>
+            <w:r>
+              <w:rPr>
+                <w:sz w:val="24"/>
+                <w:szCs w:val="24"/>
+              </w:rPr>
+              <w:t>trello</w:t>
+            </w:r>
+            <w:proofErr w:type="spellEnd"/>
+            <w:r>
+              <w:rPr>
+                <w:sz w:val="24"/>
+                <w:szCs w:val="24"/>
+              </w:rPr>
+              <w:t xml:space="preserve"> aanmaken.</w:t>
+            </w:r>
           </w:p>
         </w:tc>
         <w:tc>
@@ -764,6 +849,13 @@
                 <w:szCs w:val="24"/>
               </w:rPr>
             </w:pPr>
+            <w:r>
+              <w:rPr>
+                <w:sz w:val="24"/>
+                <w:szCs w:val="24"/>
+              </w:rPr>
+              <w:t>-</w:t>
+            </w:r>
           </w:p>
         </w:tc>
         <w:tc>
@@ -783,6 +875,13 @@
                 <w:szCs w:val="24"/>
               </w:rPr>
             </w:pPr>
+            <w:r>
+              <w:rPr>
+                <w:sz w:val="24"/>
+                <w:szCs w:val="24"/>
+              </w:rPr>
+              <w:t>-</w:t>
+            </w:r>
           </w:p>
         </w:tc>
       </w:tr>
@@ -831,6 +930,13 @@
                 <w:szCs w:val="24"/>
               </w:rPr>
             </w:pPr>
+            <w:r>
+              <w:rPr>
+                <w:sz w:val="24"/>
+                <w:szCs w:val="24"/>
+              </w:rPr>
+              <w:t>Nog niks</w:t>
+            </w:r>
           </w:p>
         </w:tc>
         <w:tc>
@@ -850,6 +956,45 @@
                 <w:szCs w:val="24"/>
               </w:rPr>
             </w:pPr>
+            <w:r>
+              <w:rPr>
+                <w:sz w:val="24"/>
+                <w:szCs w:val="24"/>
+              </w:rPr>
+              <w:t xml:space="preserve">Vragen bedenken voor de product </w:t>
+            </w:r>
+            <w:proofErr w:type="spellStart"/>
+            <w:r>
+              <w:rPr>
+                <w:sz w:val="24"/>
+                <w:szCs w:val="24"/>
+              </w:rPr>
+              <w:t>owner</w:t>
+            </w:r>
+            <w:proofErr w:type="spellEnd"/>
+            <w:r>
+              <w:rPr>
+                <w:sz w:val="24"/>
+                <w:szCs w:val="24"/>
+              </w:rPr>
+              <w:t xml:space="preserve">, </w:t>
+            </w:r>
+            <w:proofErr w:type="spellStart"/>
+            <w:r>
+              <w:rPr>
+                <w:sz w:val="24"/>
+                <w:szCs w:val="24"/>
+              </w:rPr>
+              <w:t>trello</w:t>
+            </w:r>
+            <w:proofErr w:type="spellEnd"/>
+            <w:r>
+              <w:rPr>
+                <w:sz w:val="24"/>
+                <w:szCs w:val="24"/>
+              </w:rPr>
+              <w:t xml:space="preserve"> aanmaken.</w:t>
+            </w:r>
           </w:p>
         </w:tc>
         <w:tc>
@@ -869,6 +1014,13 @@
                 <w:szCs w:val="24"/>
               </w:rPr>
             </w:pPr>
+            <w:r>
+              <w:rPr>
+                <w:sz w:val="24"/>
+                <w:szCs w:val="24"/>
+              </w:rPr>
+              <w:t>-</w:t>
+            </w:r>
           </w:p>
         </w:tc>
         <w:tc>
@@ -888,6 +1040,13 @@
                 <w:szCs w:val="24"/>
               </w:rPr>
             </w:pPr>
+            <w:r>
+              <w:rPr>
+                <w:sz w:val="24"/>
+                <w:szCs w:val="24"/>
+              </w:rPr>
+              <w:t>-</w:t>
+            </w:r>
           </w:p>
         </w:tc>
       </w:tr>

</xml_diff>

<commit_message>
Update(Daily Standup) Daily Standup 6/25/2024
</commit_message>
<xml_diff>
--- a/Logboek/Daily Standup.docx
+++ b/Logboek/Daily Standup.docx
@@ -4711,6 +4711,977 @@
         </w:rPr>
       </w:pPr>
     </w:p>
+    <w:p>
+      <w:pPr>
+        <w:rPr>
+          <w:b/>
+          <w:bCs/>
+          <w:sz w:val="24"/>
+          <w:szCs w:val="24"/>
+        </w:rPr>
+      </w:pPr>
+    </w:p>
+    <w:p>
+      <w:pPr>
+        <w:rPr>
+          <w:b/>
+          <w:bCs/>
+          <w:sz w:val="24"/>
+          <w:szCs w:val="24"/>
+        </w:rPr>
+      </w:pPr>
+    </w:p>
+    <w:tbl>
+      <w:tblPr>
+        <w:tblStyle w:val="TableGrid"/>
+        <w:tblW w:w="11340" w:type="dxa"/>
+        <w:tblInd w:w="-995" w:type="dxa"/>
+        <w:tblLook w:val="04A0" w:firstRow="1" w:lastRow="0" w:firstColumn="1" w:lastColumn="0" w:noHBand="0" w:noVBand="1"/>
+      </w:tblPr>
+      <w:tblGrid>
+        <w:gridCol w:w="1800"/>
+        <w:gridCol w:w="2250"/>
+        <w:gridCol w:w="1890"/>
+        <w:gridCol w:w="2880"/>
+        <w:gridCol w:w="2520"/>
+      </w:tblGrid>
+      <w:tr>
+        <w:tc>
+          <w:tcPr>
+            <w:tcW w:w="1800" w:type="dxa"/>
+            <w:tcBorders>
+              <w:top w:val="single" w:sz="4" w:space="0" w:color="auto"/>
+              <w:left w:val="single" w:sz="4" w:space="0" w:color="auto"/>
+              <w:bottom w:val="single" w:sz="4" w:space="0" w:color="auto"/>
+              <w:right w:val="single" w:sz="4" w:space="0" w:color="auto"/>
+            </w:tcBorders>
+            <w:hideMark/>
+          </w:tcPr>
+          <w:p>
+            <w:pPr>
+              <w:rPr>
+                <w:sz w:val="24"/>
+                <w:szCs w:val="24"/>
+              </w:rPr>
+            </w:pPr>
+            <w:r>
+              <w:rPr>
+                <w:sz w:val="24"/>
+                <w:szCs w:val="24"/>
+              </w:rPr>
+              <w:t xml:space="preserve">Datum: </w:t>
+            </w:r>
+          </w:p>
+        </w:tc>
+        <w:tc>
+          <w:tcPr>
+            <w:tcW w:w="2250" w:type="dxa"/>
+            <w:tcBorders>
+              <w:top w:val="single" w:sz="4" w:space="0" w:color="auto"/>
+              <w:left w:val="single" w:sz="4" w:space="0" w:color="auto"/>
+              <w:bottom w:val="single" w:sz="4" w:space="0" w:color="auto"/>
+              <w:right w:val="single" w:sz="4" w:space="0" w:color="auto"/>
+            </w:tcBorders>
+            <w:hideMark/>
+          </w:tcPr>
+          <w:p>
+            <w:pPr>
+              <w:rPr>
+                <w:sz w:val="24"/>
+                <w:szCs w:val="24"/>
+              </w:rPr>
+            </w:pPr>
+            <w:r>
+              <w:rPr>
+                <w:sz w:val="24"/>
+                <w:szCs w:val="24"/>
+              </w:rPr>
+              <w:t>6/2</w:t>
+            </w:r>
+            <w:r>
+              <w:rPr>
+                <w:sz w:val="24"/>
+                <w:szCs w:val="24"/>
+              </w:rPr>
+              <w:t>5</w:t>
+            </w:r>
+            <w:r>
+              <w:rPr>
+                <w:sz w:val="24"/>
+                <w:szCs w:val="24"/>
+              </w:rPr>
+              <w:t>/2024</w:t>
+            </w:r>
+          </w:p>
+        </w:tc>
+        <w:tc>
+          <w:tcPr>
+            <w:tcW w:w="1890" w:type="dxa"/>
+            <w:tcBorders>
+              <w:top w:val="single" w:sz="4" w:space="0" w:color="auto"/>
+              <w:left w:val="single" w:sz="4" w:space="0" w:color="auto"/>
+              <w:bottom w:val="single" w:sz="4" w:space="0" w:color="auto"/>
+              <w:right w:val="single" w:sz="4" w:space="0" w:color="auto"/>
+            </w:tcBorders>
+          </w:tcPr>
+          <w:p>
+            <w:pPr>
+              <w:rPr>
+                <w:sz w:val="24"/>
+                <w:szCs w:val="24"/>
+              </w:rPr>
+            </w:pPr>
+          </w:p>
+        </w:tc>
+        <w:tc>
+          <w:tcPr>
+            <w:tcW w:w="2880" w:type="dxa"/>
+            <w:tcBorders>
+              <w:top w:val="single" w:sz="4" w:space="0" w:color="auto"/>
+              <w:left w:val="single" w:sz="4" w:space="0" w:color="auto"/>
+              <w:bottom w:val="single" w:sz="4" w:space="0" w:color="auto"/>
+              <w:right w:val="single" w:sz="4" w:space="0" w:color="auto"/>
+            </w:tcBorders>
+          </w:tcPr>
+          <w:p>
+            <w:pPr>
+              <w:rPr>
+                <w:sz w:val="24"/>
+                <w:szCs w:val="24"/>
+              </w:rPr>
+            </w:pPr>
+          </w:p>
+        </w:tc>
+        <w:tc>
+          <w:tcPr>
+            <w:tcW w:w="2520" w:type="dxa"/>
+            <w:tcBorders>
+              <w:top w:val="single" w:sz="4" w:space="0" w:color="auto"/>
+              <w:left w:val="single" w:sz="4" w:space="0" w:color="auto"/>
+              <w:bottom w:val="single" w:sz="4" w:space="0" w:color="auto"/>
+              <w:right w:val="single" w:sz="4" w:space="0" w:color="auto"/>
+            </w:tcBorders>
+          </w:tcPr>
+          <w:p>
+            <w:pPr>
+              <w:rPr>
+                <w:sz w:val="24"/>
+                <w:szCs w:val="24"/>
+              </w:rPr>
+            </w:pPr>
+          </w:p>
+        </w:tc>
+      </w:tr>
+      <w:tr>
+        <w:tc>
+          <w:tcPr>
+            <w:tcW w:w="1800" w:type="dxa"/>
+            <w:tcBorders>
+              <w:top w:val="single" w:sz="4" w:space="0" w:color="auto"/>
+              <w:left w:val="single" w:sz="4" w:space="0" w:color="auto"/>
+              <w:bottom w:val="single" w:sz="4" w:space="0" w:color="auto"/>
+              <w:right w:val="single" w:sz="4" w:space="0" w:color="auto"/>
+            </w:tcBorders>
+            <w:hideMark/>
+          </w:tcPr>
+          <w:p>
+            <w:pPr>
+              <w:rPr>
+                <w:sz w:val="24"/>
+                <w:szCs w:val="24"/>
+              </w:rPr>
+            </w:pPr>
+            <w:r>
+              <w:rPr>
+                <w:sz w:val="24"/>
+                <w:szCs w:val="24"/>
+              </w:rPr>
+              <w:t>Scrummaster</w:t>
+            </w:r>
+          </w:p>
+        </w:tc>
+        <w:tc>
+          <w:tcPr>
+            <w:tcW w:w="2250" w:type="dxa"/>
+            <w:tcBorders>
+              <w:top w:val="single" w:sz="4" w:space="0" w:color="auto"/>
+              <w:left w:val="single" w:sz="4" w:space="0" w:color="auto"/>
+              <w:bottom w:val="single" w:sz="4" w:space="0" w:color="auto"/>
+              <w:right w:val="single" w:sz="4" w:space="0" w:color="auto"/>
+            </w:tcBorders>
+          </w:tcPr>
+          <w:p>
+            <w:pPr>
+              <w:rPr>
+                <w:sz w:val="24"/>
+                <w:szCs w:val="24"/>
+              </w:rPr>
+            </w:pPr>
+            <w:r>
+              <w:rPr>
+                <w:sz w:val="24"/>
+                <w:szCs w:val="24"/>
+              </w:rPr>
+              <w:t>Appie</w:t>
+            </w:r>
+          </w:p>
+        </w:tc>
+        <w:tc>
+          <w:tcPr>
+            <w:tcW w:w="1890" w:type="dxa"/>
+            <w:tcBorders>
+              <w:top w:val="single" w:sz="4" w:space="0" w:color="auto"/>
+              <w:left w:val="single" w:sz="4" w:space="0" w:color="auto"/>
+              <w:bottom w:val="single" w:sz="4" w:space="0" w:color="auto"/>
+              <w:right w:val="single" w:sz="4" w:space="0" w:color="auto"/>
+            </w:tcBorders>
+          </w:tcPr>
+          <w:p>
+            <w:pPr>
+              <w:rPr>
+                <w:sz w:val="24"/>
+                <w:szCs w:val="24"/>
+              </w:rPr>
+            </w:pPr>
+          </w:p>
+        </w:tc>
+        <w:tc>
+          <w:tcPr>
+            <w:tcW w:w="2880" w:type="dxa"/>
+            <w:tcBorders>
+              <w:top w:val="single" w:sz="4" w:space="0" w:color="auto"/>
+              <w:left w:val="single" w:sz="4" w:space="0" w:color="auto"/>
+              <w:bottom w:val="single" w:sz="4" w:space="0" w:color="auto"/>
+              <w:right w:val="single" w:sz="4" w:space="0" w:color="auto"/>
+            </w:tcBorders>
+          </w:tcPr>
+          <w:p>
+            <w:pPr>
+              <w:rPr>
+                <w:sz w:val="24"/>
+                <w:szCs w:val="24"/>
+              </w:rPr>
+            </w:pPr>
+          </w:p>
+        </w:tc>
+        <w:tc>
+          <w:tcPr>
+            <w:tcW w:w="2520" w:type="dxa"/>
+            <w:tcBorders>
+              <w:top w:val="single" w:sz="4" w:space="0" w:color="auto"/>
+              <w:left w:val="single" w:sz="4" w:space="0" w:color="auto"/>
+              <w:bottom w:val="single" w:sz="4" w:space="0" w:color="auto"/>
+              <w:right w:val="single" w:sz="4" w:space="0" w:color="auto"/>
+            </w:tcBorders>
+          </w:tcPr>
+          <w:p>
+            <w:pPr>
+              <w:rPr>
+                <w:sz w:val="24"/>
+                <w:szCs w:val="24"/>
+              </w:rPr>
+            </w:pPr>
+          </w:p>
+        </w:tc>
+      </w:tr>
+      <w:tr>
+        <w:tc>
+          <w:tcPr>
+            <w:tcW w:w="1800" w:type="dxa"/>
+            <w:tcBorders>
+              <w:top w:val="single" w:sz="4" w:space="0" w:color="auto"/>
+              <w:left w:val="single" w:sz="4" w:space="0" w:color="auto"/>
+              <w:bottom w:val="single" w:sz="4" w:space="0" w:color="auto"/>
+              <w:right w:val="single" w:sz="4" w:space="0" w:color="auto"/>
+            </w:tcBorders>
+            <w:hideMark/>
+          </w:tcPr>
+          <w:p>
+            <w:pPr>
+              <w:rPr>
+                <w:sz w:val="24"/>
+                <w:szCs w:val="24"/>
+              </w:rPr>
+            </w:pPr>
+            <w:r>
+              <w:rPr>
+                <w:sz w:val="24"/>
+                <w:szCs w:val="24"/>
+              </w:rPr>
+              <w:t>Product Owner</w:t>
+            </w:r>
+          </w:p>
+        </w:tc>
+        <w:tc>
+          <w:tcPr>
+            <w:tcW w:w="2250" w:type="dxa"/>
+            <w:tcBorders>
+              <w:top w:val="single" w:sz="4" w:space="0" w:color="auto"/>
+              <w:left w:val="single" w:sz="4" w:space="0" w:color="auto"/>
+              <w:bottom w:val="single" w:sz="4" w:space="0" w:color="auto"/>
+              <w:right w:val="single" w:sz="4" w:space="0" w:color="auto"/>
+            </w:tcBorders>
+            <w:hideMark/>
+          </w:tcPr>
+          <w:p>
+            <w:pPr>
+              <w:rPr>
+                <w:sz w:val="24"/>
+                <w:szCs w:val="24"/>
+              </w:rPr>
+            </w:pPr>
+            <w:r>
+              <w:rPr>
+                <w:sz w:val="24"/>
+                <w:szCs w:val="24"/>
+              </w:rPr>
+              <w:t>J.Visser</w:t>
+            </w:r>
+          </w:p>
+        </w:tc>
+        <w:tc>
+          <w:tcPr>
+            <w:tcW w:w="1890" w:type="dxa"/>
+            <w:tcBorders>
+              <w:top w:val="single" w:sz="4" w:space="0" w:color="auto"/>
+              <w:left w:val="single" w:sz="4" w:space="0" w:color="auto"/>
+              <w:bottom w:val="single" w:sz="4" w:space="0" w:color="auto"/>
+              <w:right w:val="single" w:sz="4" w:space="0" w:color="auto"/>
+            </w:tcBorders>
+          </w:tcPr>
+          <w:p>
+            <w:pPr>
+              <w:rPr>
+                <w:sz w:val="24"/>
+                <w:szCs w:val="24"/>
+              </w:rPr>
+            </w:pPr>
+          </w:p>
+        </w:tc>
+        <w:tc>
+          <w:tcPr>
+            <w:tcW w:w="2880" w:type="dxa"/>
+            <w:tcBorders>
+              <w:top w:val="single" w:sz="4" w:space="0" w:color="auto"/>
+              <w:left w:val="single" w:sz="4" w:space="0" w:color="auto"/>
+              <w:bottom w:val="single" w:sz="4" w:space="0" w:color="auto"/>
+              <w:right w:val="single" w:sz="4" w:space="0" w:color="auto"/>
+            </w:tcBorders>
+          </w:tcPr>
+          <w:p>
+            <w:pPr>
+              <w:rPr>
+                <w:sz w:val="24"/>
+                <w:szCs w:val="24"/>
+              </w:rPr>
+            </w:pPr>
+          </w:p>
+        </w:tc>
+        <w:tc>
+          <w:tcPr>
+            <w:tcW w:w="2520" w:type="dxa"/>
+            <w:tcBorders>
+              <w:top w:val="single" w:sz="4" w:space="0" w:color="auto"/>
+              <w:left w:val="single" w:sz="4" w:space="0" w:color="auto"/>
+              <w:bottom w:val="single" w:sz="4" w:space="0" w:color="auto"/>
+              <w:right w:val="single" w:sz="4" w:space="0" w:color="auto"/>
+            </w:tcBorders>
+          </w:tcPr>
+          <w:p>
+            <w:pPr>
+              <w:rPr>
+                <w:sz w:val="24"/>
+                <w:szCs w:val="24"/>
+              </w:rPr>
+            </w:pPr>
+          </w:p>
+        </w:tc>
+      </w:tr>
+      <w:tr>
+        <w:tc>
+          <w:tcPr>
+            <w:tcW w:w="1800" w:type="dxa"/>
+            <w:tcBorders>
+              <w:top w:val="single" w:sz="4" w:space="0" w:color="auto"/>
+              <w:left w:val="single" w:sz="4" w:space="0" w:color="auto"/>
+              <w:bottom w:val="single" w:sz="4" w:space="0" w:color="auto"/>
+              <w:right w:val="single" w:sz="4" w:space="0" w:color="auto"/>
+            </w:tcBorders>
+            <w:hideMark/>
+          </w:tcPr>
+          <w:p>
+            <w:pPr>
+              <w:rPr>
+                <w:sz w:val="24"/>
+                <w:szCs w:val="24"/>
+              </w:rPr>
+            </w:pPr>
+            <w:r>
+              <w:rPr>
+                <w:sz w:val="24"/>
+                <w:szCs w:val="24"/>
+              </w:rPr>
+              <w:t xml:space="preserve">Naam: </w:t>
+            </w:r>
+          </w:p>
+        </w:tc>
+        <w:tc>
+          <w:tcPr>
+            <w:tcW w:w="2250" w:type="dxa"/>
+            <w:tcBorders>
+              <w:top w:val="single" w:sz="4" w:space="0" w:color="auto"/>
+              <w:left w:val="single" w:sz="4" w:space="0" w:color="auto"/>
+              <w:bottom w:val="single" w:sz="4" w:space="0" w:color="auto"/>
+              <w:right w:val="single" w:sz="4" w:space="0" w:color="auto"/>
+            </w:tcBorders>
+            <w:hideMark/>
+          </w:tcPr>
+          <w:p>
+            <w:pPr>
+              <w:rPr>
+                <w:b/>
+                <w:bCs/>
+                <w:i/>
+                <w:iCs/>
+                <w:sz w:val="24"/>
+                <w:szCs w:val="24"/>
+              </w:rPr>
+            </w:pPr>
+            <w:r>
+              <w:rPr>
+                <w:b/>
+                <w:bCs/>
+                <w:i/>
+                <w:iCs/>
+                <w:sz w:val="24"/>
+                <w:szCs w:val="24"/>
+              </w:rPr>
+              <w:t>Wat heb ik gedaan?</w:t>
+            </w:r>
+          </w:p>
+        </w:tc>
+        <w:tc>
+          <w:tcPr>
+            <w:tcW w:w="1890" w:type="dxa"/>
+            <w:tcBorders>
+              <w:top w:val="single" w:sz="4" w:space="0" w:color="auto"/>
+              <w:left w:val="single" w:sz="4" w:space="0" w:color="auto"/>
+              <w:bottom w:val="single" w:sz="4" w:space="0" w:color="auto"/>
+              <w:right w:val="single" w:sz="4" w:space="0" w:color="auto"/>
+            </w:tcBorders>
+            <w:hideMark/>
+          </w:tcPr>
+          <w:p>
+            <w:pPr>
+              <w:rPr>
+                <w:b/>
+                <w:bCs/>
+                <w:i/>
+                <w:iCs/>
+                <w:sz w:val="24"/>
+                <w:szCs w:val="24"/>
+              </w:rPr>
+            </w:pPr>
+            <w:r>
+              <w:rPr>
+                <w:b/>
+                <w:bCs/>
+                <w:i/>
+                <w:iCs/>
+                <w:sz w:val="24"/>
+                <w:szCs w:val="24"/>
+              </w:rPr>
+              <w:t>Wat ga ik doen?</w:t>
+            </w:r>
+          </w:p>
+        </w:tc>
+        <w:tc>
+          <w:tcPr>
+            <w:tcW w:w="2880" w:type="dxa"/>
+            <w:tcBorders>
+              <w:top w:val="single" w:sz="4" w:space="0" w:color="auto"/>
+              <w:left w:val="single" w:sz="4" w:space="0" w:color="auto"/>
+              <w:bottom w:val="single" w:sz="4" w:space="0" w:color="auto"/>
+              <w:right w:val="single" w:sz="4" w:space="0" w:color="auto"/>
+            </w:tcBorders>
+            <w:hideMark/>
+          </w:tcPr>
+          <w:p>
+            <w:pPr>
+              <w:rPr>
+                <w:sz w:val="24"/>
+                <w:szCs w:val="24"/>
+              </w:rPr>
+            </w:pPr>
+            <w:r>
+              <w:rPr>
+                <w:rFonts w:ascii="Calibri" w:eastAsia="Calibri" w:hAnsi="Calibri" w:cs="Calibri"/>
+                <w:b/>
+                <w:bCs/>
+                <w:i/>
+                <w:iCs/>
+                <w:kern w:val="0"/>
+                <w14:ligatures w14:val="none"/>
+              </w:rPr>
+              <w:t>Welke obstakels /problemen houden mij tegen?</w:t>
+            </w:r>
+          </w:p>
+        </w:tc>
+        <w:tc>
+          <w:tcPr>
+            <w:tcW w:w="2520" w:type="dxa"/>
+            <w:tcBorders>
+              <w:top w:val="single" w:sz="4" w:space="0" w:color="auto"/>
+              <w:left w:val="single" w:sz="4" w:space="0" w:color="auto"/>
+              <w:bottom w:val="single" w:sz="4" w:space="0" w:color="auto"/>
+              <w:right w:val="single" w:sz="4" w:space="0" w:color="auto"/>
+            </w:tcBorders>
+            <w:hideMark/>
+          </w:tcPr>
+          <w:p>
+            <w:pPr>
+              <w:rPr>
+                <w:sz w:val="24"/>
+                <w:szCs w:val="24"/>
+              </w:rPr>
+            </w:pPr>
+            <w:r>
+              <w:rPr>
+                <w:rFonts w:ascii="Calibri" w:eastAsia="Calibri" w:hAnsi="Calibri" w:cs="Calibri"/>
+                <w:b/>
+                <w:bCs/>
+                <w:i/>
+                <w:iCs/>
+                <w:kern w:val="0"/>
+                <w14:ligatures w14:val="none"/>
+              </w:rPr>
+              <w:t>Afspraken om obstakels weg te nemen</w:t>
+            </w:r>
+          </w:p>
+        </w:tc>
+      </w:tr>
+      <w:tr>
+        <w:tc>
+          <w:tcPr>
+            <w:tcW w:w="1800" w:type="dxa"/>
+            <w:tcBorders>
+              <w:top w:val="single" w:sz="4" w:space="0" w:color="auto"/>
+              <w:left w:val="single" w:sz="4" w:space="0" w:color="auto"/>
+              <w:bottom w:val="single" w:sz="4" w:space="0" w:color="auto"/>
+              <w:right w:val="single" w:sz="4" w:space="0" w:color="auto"/>
+            </w:tcBorders>
+            <w:hideMark/>
+          </w:tcPr>
+          <w:p>
+            <w:pPr>
+              <w:rPr>
+                <w:sz w:val="24"/>
+                <w:szCs w:val="24"/>
+              </w:rPr>
+            </w:pPr>
+            <w:r>
+              <w:rPr>
+                <w:sz w:val="24"/>
+                <w:szCs w:val="24"/>
+              </w:rPr>
+              <w:t>Damien</w:t>
+            </w:r>
+          </w:p>
+        </w:tc>
+        <w:tc>
+          <w:tcPr>
+            <w:tcW w:w="2250" w:type="dxa"/>
+            <w:tcBorders>
+              <w:top w:val="single" w:sz="4" w:space="0" w:color="auto"/>
+              <w:left w:val="single" w:sz="4" w:space="0" w:color="auto"/>
+              <w:bottom w:val="single" w:sz="4" w:space="0" w:color="auto"/>
+              <w:right w:val="single" w:sz="4" w:space="0" w:color="auto"/>
+            </w:tcBorders>
+          </w:tcPr>
+          <w:p>
+            <w:pPr>
+              <w:rPr>
+                <w:sz w:val="24"/>
+                <w:szCs w:val="24"/>
+              </w:rPr>
+            </w:pPr>
+            <w:r>
+              <w:rPr>
+                <w:sz w:val="24"/>
+                <w:szCs w:val="24"/>
+              </w:rPr>
+              <w:t xml:space="preserve">Sollicitatie gesprek stage </w:t>
+            </w:r>
+          </w:p>
+        </w:tc>
+        <w:tc>
+          <w:tcPr>
+            <w:tcW w:w="1890" w:type="dxa"/>
+            <w:tcBorders>
+              <w:top w:val="single" w:sz="4" w:space="0" w:color="auto"/>
+              <w:left w:val="single" w:sz="4" w:space="0" w:color="auto"/>
+              <w:bottom w:val="single" w:sz="4" w:space="0" w:color="auto"/>
+              <w:right w:val="single" w:sz="4" w:space="0" w:color="auto"/>
+            </w:tcBorders>
+          </w:tcPr>
+          <w:p>
+            <w:pPr>
+              <w:rPr>
+                <w:sz w:val="24"/>
+                <w:szCs w:val="24"/>
+              </w:rPr>
+            </w:pPr>
+            <w:r>
+              <w:rPr>
+                <w:sz w:val="24"/>
+                <w:szCs w:val="24"/>
+              </w:rPr>
+              <w:t>De navbar fixen en sollicitatie gesprek om 11:00</w:t>
+            </w:r>
+          </w:p>
+        </w:tc>
+        <w:tc>
+          <w:tcPr>
+            <w:tcW w:w="2880" w:type="dxa"/>
+            <w:tcBorders>
+              <w:top w:val="single" w:sz="4" w:space="0" w:color="auto"/>
+              <w:left w:val="single" w:sz="4" w:space="0" w:color="auto"/>
+              <w:bottom w:val="single" w:sz="4" w:space="0" w:color="auto"/>
+              <w:right w:val="single" w:sz="4" w:space="0" w:color="auto"/>
+            </w:tcBorders>
+          </w:tcPr>
+          <w:p>
+            <w:pPr>
+              <w:rPr>
+                <w:sz w:val="24"/>
+                <w:szCs w:val="24"/>
+              </w:rPr>
+            </w:pPr>
+            <w:r>
+              <w:rPr>
+                <w:sz w:val="24"/>
+                <w:szCs w:val="24"/>
+              </w:rPr>
+              <w:t>-</w:t>
+            </w:r>
+          </w:p>
+        </w:tc>
+        <w:tc>
+          <w:tcPr>
+            <w:tcW w:w="2520" w:type="dxa"/>
+            <w:tcBorders>
+              <w:top w:val="single" w:sz="4" w:space="0" w:color="auto"/>
+              <w:left w:val="single" w:sz="4" w:space="0" w:color="auto"/>
+              <w:bottom w:val="single" w:sz="4" w:space="0" w:color="auto"/>
+              <w:right w:val="single" w:sz="4" w:space="0" w:color="auto"/>
+            </w:tcBorders>
+          </w:tcPr>
+          <w:p>
+            <w:pPr>
+              <w:rPr>
+                <w:sz w:val="24"/>
+                <w:szCs w:val="24"/>
+              </w:rPr>
+            </w:pPr>
+            <w:r>
+              <w:rPr>
+                <w:sz w:val="24"/>
+                <w:szCs w:val="24"/>
+              </w:rPr>
+              <w:t>-</w:t>
+            </w:r>
+          </w:p>
+        </w:tc>
+      </w:tr>
+      <w:tr>
+        <w:tc>
+          <w:tcPr>
+            <w:tcW w:w="1800" w:type="dxa"/>
+            <w:tcBorders>
+              <w:top w:val="single" w:sz="4" w:space="0" w:color="auto"/>
+              <w:left w:val="single" w:sz="4" w:space="0" w:color="auto"/>
+              <w:bottom w:val="single" w:sz="4" w:space="0" w:color="auto"/>
+              <w:right w:val="single" w:sz="4" w:space="0" w:color="auto"/>
+            </w:tcBorders>
+            <w:hideMark/>
+          </w:tcPr>
+          <w:p>
+            <w:pPr>
+              <w:rPr>
+                <w:sz w:val="24"/>
+                <w:szCs w:val="24"/>
+              </w:rPr>
+            </w:pPr>
+            <w:r>
+              <w:rPr>
+                <w:sz w:val="24"/>
+                <w:szCs w:val="24"/>
+              </w:rPr>
+              <w:t>Appie</w:t>
+            </w:r>
+          </w:p>
+        </w:tc>
+        <w:tc>
+          <w:tcPr>
+            <w:tcW w:w="2250" w:type="dxa"/>
+            <w:tcBorders>
+              <w:top w:val="single" w:sz="4" w:space="0" w:color="auto"/>
+              <w:left w:val="single" w:sz="4" w:space="0" w:color="auto"/>
+              <w:bottom w:val="single" w:sz="4" w:space="0" w:color="auto"/>
+              <w:right w:val="single" w:sz="4" w:space="0" w:color="auto"/>
+            </w:tcBorders>
+          </w:tcPr>
+          <w:p>
+            <w:pPr>
+              <w:rPr>
+                <w:sz w:val="24"/>
+                <w:szCs w:val="24"/>
+              </w:rPr>
+            </w:pPr>
+            <w:r>
+              <w:rPr>
+                <w:sz w:val="24"/>
+                <w:szCs w:val="24"/>
+              </w:rPr>
+              <w:t>Jarvis, review gedaan en feedback genoteerd.</w:t>
+            </w:r>
+          </w:p>
+        </w:tc>
+        <w:tc>
+          <w:tcPr>
+            <w:tcW w:w="1890" w:type="dxa"/>
+            <w:tcBorders>
+              <w:top w:val="single" w:sz="4" w:space="0" w:color="auto"/>
+              <w:left w:val="single" w:sz="4" w:space="0" w:color="auto"/>
+              <w:bottom w:val="single" w:sz="4" w:space="0" w:color="auto"/>
+              <w:right w:val="single" w:sz="4" w:space="0" w:color="auto"/>
+            </w:tcBorders>
+          </w:tcPr>
+          <w:p>
+            <w:pPr>
+              <w:rPr>
+                <w:sz w:val="24"/>
+                <w:szCs w:val="24"/>
+              </w:rPr>
+            </w:pPr>
+            <w:r>
+              <w:rPr>
+                <w:sz w:val="24"/>
+                <w:szCs w:val="24"/>
+              </w:rPr>
+              <w:t>Review van andere project doe</w:t>
+            </w:r>
+            <w:r>
+              <w:rPr>
+                <w:sz w:val="24"/>
+                <w:szCs w:val="24"/>
+              </w:rPr>
+              <w:t>n, dus andere project afronden.</w:t>
+            </w:r>
+          </w:p>
+        </w:tc>
+        <w:tc>
+          <w:tcPr>
+            <w:tcW w:w="2880" w:type="dxa"/>
+            <w:tcBorders>
+              <w:top w:val="single" w:sz="4" w:space="0" w:color="auto"/>
+              <w:left w:val="single" w:sz="4" w:space="0" w:color="auto"/>
+              <w:bottom w:val="single" w:sz="4" w:space="0" w:color="auto"/>
+              <w:right w:val="single" w:sz="4" w:space="0" w:color="auto"/>
+            </w:tcBorders>
+          </w:tcPr>
+          <w:p>
+            <w:pPr>
+              <w:rPr>
+                <w:sz w:val="24"/>
+                <w:szCs w:val="24"/>
+              </w:rPr>
+            </w:pPr>
+          </w:p>
+          <w:p>
+            <w:pPr>
+              <w:rPr>
+                <w:sz w:val="24"/>
+                <w:szCs w:val="24"/>
+              </w:rPr>
+            </w:pPr>
+            <w:r>
+              <w:rPr>
+                <w:sz w:val="24"/>
+                <w:szCs w:val="24"/>
+              </w:rPr>
+              <w:t>Andere project</w:t>
+            </w:r>
+          </w:p>
+        </w:tc>
+        <w:tc>
+          <w:tcPr>
+            <w:tcW w:w="2520" w:type="dxa"/>
+            <w:tcBorders>
+              <w:top w:val="single" w:sz="4" w:space="0" w:color="auto"/>
+              <w:left w:val="single" w:sz="4" w:space="0" w:color="auto"/>
+              <w:bottom w:val="single" w:sz="4" w:space="0" w:color="auto"/>
+              <w:right w:val="single" w:sz="4" w:space="0" w:color="auto"/>
+            </w:tcBorders>
+          </w:tcPr>
+          <w:p>
+            <w:pPr>
+              <w:rPr>
+                <w:sz w:val="24"/>
+                <w:szCs w:val="24"/>
+              </w:rPr>
+            </w:pPr>
+            <w:r>
+              <w:rPr>
+                <w:sz w:val="24"/>
+                <w:szCs w:val="24"/>
+              </w:rPr>
+              <w:t>Vandaag er vanaf komen</w:t>
+            </w:r>
+          </w:p>
+        </w:tc>
+      </w:tr>
+      <w:tr>
+        <w:tc>
+          <w:tcPr>
+            <w:tcW w:w="1800" w:type="dxa"/>
+            <w:tcBorders>
+              <w:top w:val="single" w:sz="4" w:space="0" w:color="auto"/>
+              <w:left w:val="single" w:sz="4" w:space="0" w:color="auto"/>
+              <w:bottom w:val="single" w:sz="4" w:space="0" w:color="auto"/>
+              <w:right w:val="single" w:sz="4" w:space="0" w:color="auto"/>
+            </w:tcBorders>
+            <w:hideMark/>
+          </w:tcPr>
+          <w:p>
+            <w:pPr>
+              <w:rPr>
+                <w:sz w:val="24"/>
+                <w:szCs w:val="24"/>
+              </w:rPr>
+            </w:pPr>
+            <w:r>
+              <w:rPr>
+                <w:sz w:val="24"/>
+                <w:szCs w:val="24"/>
+              </w:rPr>
+              <w:t>Daan</w:t>
+            </w:r>
+          </w:p>
+        </w:tc>
+        <w:tc>
+          <w:tcPr>
+            <w:tcW w:w="2250" w:type="dxa"/>
+            <w:tcBorders>
+              <w:top w:val="single" w:sz="4" w:space="0" w:color="auto"/>
+              <w:left w:val="single" w:sz="4" w:space="0" w:color="auto"/>
+              <w:bottom w:val="single" w:sz="4" w:space="0" w:color="auto"/>
+              <w:right w:val="single" w:sz="4" w:space="0" w:color="auto"/>
+            </w:tcBorders>
+          </w:tcPr>
+          <w:p>
+            <w:pPr>
+              <w:rPr>
+                <w:sz w:val="24"/>
+                <w:szCs w:val="24"/>
+              </w:rPr>
+            </w:pPr>
+            <w:r>
+              <w:rPr>
+                <w:sz w:val="24"/>
+                <w:szCs w:val="24"/>
+              </w:rPr>
+              <w:t>review gedaan en feedback genoteerd.</w:t>
+            </w:r>
+            <w:r>
+              <w:rPr>
+                <w:sz w:val="24"/>
+                <w:szCs w:val="24"/>
+              </w:rPr>
+              <w:t xml:space="preserve"> Inlog systeem, begin gemaakt.</w:t>
+            </w:r>
+          </w:p>
+        </w:tc>
+        <w:tc>
+          <w:tcPr>
+            <w:tcW w:w="1890" w:type="dxa"/>
+            <w:tcBorders>
+              <w:top w:val="single" w:sz="4" w:space="0" w:color="auto"/>
+              <w:left w:val="single" w:sz="4" w:space="0" w:color="auto"/>
+              <w:bottom w:val="single" w:sz="4" w:space="0" w:color="auto"/>
+              <w:right w:val="single" w:sz="4" w:space="0" w:color="auto"/>
+            </w:tcBorders>
+          </w:tcPr>
+          <w:p>
+            <w:pPr>
+              <w:rPr>
+                <w:sz w:val="24"/>
+                <w:szCs w:val="24"/>
+              </w:rPr>
+            </w:pPr>
+            <w:r>
+              <w:rPr>
+                <w:sz w:val="24"/>
+                <w:szCs w:val="24"/>
+              </w:rPr>
+              <w:t>Verder met het inlog systeem, en soort van jarvis</w:t>
+            </w:r>
+          </w:p>
+        </w:tc>
+        <w:tc>
+          <w:tcPr>
+            <w:tcW w:w="2880" w:type="dxa"/>
+            <w:tcBorders>
+              <w:top w:val="single" w:sz="4" w:space="0" w:color="auto"/>
+              <w:left w:val="single" w:sz="4" w:space="0" w:color="auto"/>
+              <w:bottom w:val="single" w:sz="4" w:space="0" w:color="auto"/>
+              <w:right w:val="single" w:sz="4" w:space="0" w:color="auto"/>
+            </w:tcBorders>
+          </w:tcPr>
+          <w:p>
+            <w:pPr>
+              <w:rPr>
+                <w:sz w:val="24"/>
+                <w:szCs w:val="24"/>
+              </w:rPr>
+            </w:pPr>
+            <w:r>
+              <w:rPr>
+                <w:sz w:val="24"/>
+                <w:szCs w:val="24"/>
+              </w:rPr>
+              <w:t>-</w:t>
+            </w:r>
+          </w:p>
+        </w:tc>
+        <w:tc>
+          <w:tcPr>
+            <w:tcW w:w="2520" w:type="dxa"/>
+            <w:tcBorders>
+              <w:top w:val="single" w:sz="4" w:space="0" w:color="auto"/>
+              <w:left w:val="single" w:sz="4" w:space="0" w:color="auto"/>
+              <w:bottom w:val="single" w:sz="4" w:space="0" w:color="auto"/>
+              <w:right w:val="single" w:sz="4" w:space="0" w:color="auto"/>
+            </w:tcBorders>
+          </w:tcPr>
+          <w:p>
+            <w:pPr>
+              <w:rPr>
+                <w:sz w:val="24"/>
+                <w:szCs w:val="24"/>
+              </w:rPr>
+            </w:pPr>
+            <w:r>
+              <w:rPr>
+                <w:sz w:val="24"/>
+                <w:szCs w:val="24"/>
+              </w:rPr>
+              <w:t>-</w:t>
+            </w:r>
+          </w:p>
+        </w:tc>
+      </w:tr>
+    </w:tbl>
     <w:p>
       <w:pPr>
         <w:rPr>
@@ -5982,7 +6953,7 @@
   <w:style w:type="paragraph" w:default="1" w:styleId="Normal">
     <w:name w:val="Normal"/>
     <w:qFormat/>
-    <w:rsid w:val="00496006"/>
+    <w:rsid w:val="002E5292"/>
   </w:style>
   <w:style w:type="paragraph" w:styleId="Heading1">
     <w:name w:val="heading 1"/>

</xml_diff>

<commit_message>
Feature(login.php) Inloggen met qr code
</commit_message>
<xml_diff>
--- a/Logboek/Daily Standup.docx
+++ b/Logboek/Daily Standup.docx
@@ -5591,14 +5591,7 @@
                 <w:sz w:val="24"/>
                 <w:szCs w:val="24"/>
               </w:rPr>
-              <w:t>review gedaan en feedback genoteerd.</w:t>
-            </w:r>
-            <w:r>
-              <w:rPr>
-                <w:sz w:val="24"/>
-                <w:szCs w:val="24"/>
-              </w:rPr>
-              <w:t xml:space="preserve"> Inlog systeem, begin gemaakt.</w:t>
+              <w:t>review gedaan en feedback genoteerd. Inlog systeem, begin gemaakt.</w:t>
             </w:r>
           </w:p>
         </w:tc>
@@ -5682,6 +5675,1033 @@
         </w:tc>
       </w:tr>
     </w:tbl>
+    <w:p>
+      <w:pPr>
+        <w:rPr>
+          <w:b/>
+          <w:bCs/>
+          <w:sz w:val="24"/>
+          <w:szCs w:val="24"/>
+        </w:rPr>
+      </w:pPr>
+    </w:p>
+    <w:p>
+      <w:pPr>
+        <w:rPr>
+          <w:b/>
+          <w:bCs/>
+          <w:sz w:val="24"/>
+          <w:szCs w:val="24"/>
+        </w:rPr>
+      </w:pPr>
+    </w:p>
+    <w:tbl>
+      <w:tblPr>
+        <w:tblStyle w:val="TableGrid"/>
+        <w:tblW w:w="11340" w:type="dxa"/>
+        <w:tblInd w:w="-995" w:type="dxa"/>
+        <w:tblLook w:val="04A0" w:firstRow="1" w:lastRow="0" w:firstColumn="1" w:lastColumn="0" w:noHBand="0" w:noVBand="1"/>
+      </w:tblPr>
+      <w:tblGrid>
+        <w:gridCol w:w="1800"/>
+        <w:gridCol w:w="2250"/>
+        <w:gridCol w:w="1890"/>
+        <w:gridCol w:w="2880"/>
+        <w:gridCol w:w="2520"/>
+      </w:tblGrid>
+      <w:tr>
+        <w:tc>
+          <w:tcPr>
+            <w:tcW w:w="1800" w:type="dxa"/>
+            <w:tcBorders>
+              <w:top w:val="single" w:sz="4" w:space="0" w:color="auto"/>
+              <w:left w:val="single" w:sz="4" w:space="0" w:color="auto"/>
+              <w:bottom w:val="single" w:sz="4" w:space="0" w:color="auto"/>
+              <w:right w:val="single" w:sz="4" w:space="0" w:color="auto"/>
+            </w:tcBorders>
+            <w:hideMark/>
+          </w:tcPr>
+          <w:p>
+            <w:pPr>
+              <w:rPr>
+                <w:sz w:val="24"/>
+                <w:szCs w:val="24"/>
+              </w:rPr>
+            </w:pPr>
+            <w:r>
+              <w:rPr>
+                <w:sz w:val="24"/>
+                <w:szCs w:val="24"/>
+              </w:rPr>
+              <w:t xml:space="preserve">Datum: </w:t>
+            </w:r>
+          </w:p>
+        </w:tc>
+        <w:tc>
+          <w:tcPr>
+            <w:tcW w:w="2250" w:type="dxa"/>
+            <w:tcBorders>
+              <w:top w:val="single" w:sz="4" w:space="0" w:color="auto"/>
+              <w:left w:val="single" w:sz="4" w:space="0" w:color="auto"/>
+              <w:bottom w:val="single" w:sz="4" w:space="0" w:color="auto"/>
+              <w:right w:val="single" w:sz="4" w:space="0" w:color="auto"/>
+            </w:tcBorders>
+            <w:hideMark/>
+          </w:tcPr>
+          <w:p>
+            <w:pPr>
+              <w:rPr>
+                <w:sz w:val="24"/>
+                <w:szCs w:val="24"/>
+              </w:rPr>
+            </w:pPr>
+            <w:r>
+              <w:rPr>
+                <w:sz w:val="24"/>
+                <w:szCs w:val="24"/>
+              </w:rPr>
+              <w:t>6/2</w:t>
+            </w:r>
+            <w:r>
+              <w:rPr>
+                <w:sz w:val="24"/>
+                <w:szCs w:val="24"/>
+              </w:rPr>
+              <w:t>6</w:t>
+            </w:r>
+            <w:r>
+              <w:rPr>
+                <w:sz w:val="24"/>
+                <w:szCs w:val="24"/>
+              </w:rPr>
+              <w:t>/2024</w:t>
+            </w:r>
+          </w:p>
+        </w:tc>
+        <w:tc>
+          <w:tcPr>
+            <w:tcW w:w="1890" w:type="dxa"/>
+            <w:tcBorders>
+              <w:top w:val="single" w:sz="4" w:space="0" w:color="auto"/>
+              <w:left w:val="single" w:sz="4" w:space="0" w:color="auto"/>
+              <w:bottom w:val="single" w:sz="4" w:space="0" w:color="auto"/>
+              <w:right w:val="single" w:sz="4" w:space="0" w:color="auto"/>
+            </w:tcBorders>
+          </w:tcPr>
+          <w:p>
+            <w:pPr>
+              <w:rPr>
+                <w:sz w:val="24"/>
+                <w:szCs w:val="24"/>
+              </w:rPr>
+            </w:pPr>
+          </w:p>
+        </w:tc>
+        <w:tc>
+          <w:tcPr>
+            <w:tcW w:w="2880" w:type="dxa"/>
+            <w:tcBorders>
+              <w:top w:val="single" w:sz="4" w:space="0" w:color="auto"/>
+              <w:left w:val="single" w:sz="4" w:space="0" w:color="auto"/>
+              <w:bottom w:val="single" w:sz="4" w:space="0" w:color="auto"/>
+              <w:right w:val="single" w:sz="4" w:space="0" w:color="auto"/>
+            </w:tcBorders>
+          </w:tcPr>
+          <w:p>
+            <w:pPr>
+              <w:rPr>
+                <w:sz w:val="24"/>
+                <w:szCs w:val="24"/>
+              </w:rPr>
+            </w:pPr>
+          </w:p>
+        </w:tc>
+        <w:tc>
+          <w:tcPr>
+            <w:tcW w:w="2520" w:type="dxa"/>
+            <w:tcBorders>
+              <w:top w:val="single" w:sz="4" w:space="0" w:color="auto"/>
+              <w:left w:val="single" w:sz="4" w:space="0" w:color="auto"/>
+              <w:bottom w:val="single" w:sz="4" w:space="0" w:color="auto"/>
+              <w:right w:val="single" w:sz="4" w:space="0" w:color="auto"/>
+            </w:tcBorders>
+          </w:tcPr>
+          <w:p>
+            <w:pPr>
+              <w:rPr>
+                <w:sz w:val="24"/>
+                <w:szCs w:val="24"/>
+              </w:rPr>
+            </w:pPr>
+          </w:p>
+        </w:tc>
+      </w:tr>
+      <w:tr>
+        <w:tc>
+          <w:tcPr>
+            <w:tcW w:w="1800" w:type="dxa"/>
+            <w:tcBorders>
+              <w:top w:val="single" w:sz="4" w:space="0" w:color="auto"/>
+              <w:left w:val="single" w:sz="4" w:space="0" w:color="auto"/>
+              <w:bottom w:val="single" w:sz="4" w:space="0" w:color="auto"/>
+              <w:right w:val="single" w:sz="4" w:space="0" w:color="auto"/>
+            </w:tcBorders>
+            <w:hideMark/>
+          </w:tcPr>
+          <w:p>
+            <w:pPr>
+              <w:rPr>
+                <w:sz w:val="24"/>
+                <w:szCs w:val="24"/>
+              </w:rPr>
+            </w:pPr>
+            <w:r>
+              <w:rPr>
+                <w:sz w:val="24"/>
+                <w:szCs w:val="24"/>
+              </w:rPr>
+              <w:t>Scrummaster</w:t>
+            </w:r>
+          </w:p>
+        </w:tc>
+        <w:tc>
+          <w:tcPr>
+            <w:tcW w:w="2250" w:type="dxa"/>
+            <w:tcBorders>
+              <w:top w:val="single" w:sz="4" w:space="0" w:color="auto"/>
+              <w:left w:val="single" w:sz="4" w:space="0" w:color="auto"/>
+              <w:bottom w:val="single" w:sz="4" w:space="0" w:color="auto"/>
+              <w:right w:val="single" w:sz="4" w:space="0" w:color="auto"/>
+            </w:tcBorders>
+          </w:tcPr>
+          <w:p>
+            <w:pPr>
+              <w:rPr>
+                <w:sz w:val="24"/>
+                <w:szCs w:val="24"/>
+              </w:rPr>
+            </w:pPr>
+            <w:r>
+              <w:rPr>
+                <w:sz w:val="24"/>
+                <w:szCs w:val="24"/>
+              </w:rPr>
+              <w:t>Appie</w:t>
+            </w:r>
+          </w:p>
+        </w:tc>
+        <w:tc>
+          <w:tcPr>
+            <w:tcW w:w="1890" w:type="dxa"/>
+            <w:tcBorders>
+              <w:top w:val="single" w:sz="4" w:space="0" w:color="auto"/>
+              <w:left w:val="single" w:sz="4" w:space="0" w:color="auto"/>
+              <w:bottom w:val="single" w:sz="4" w:space="0" w:color="auto"/>
+              <w:right w:val="single" w:sz="4" w:space="0" w:color="auto"/>
+            </w:tcBorders>
+          </w:tcPr>
+          <w:p>
+            <w:pPr>
+              <w:rPr>
+                <w:sz w:val="24"/>
+                <w:szCs w:val="24"/>
+              </w:rPr>
+            </w:pPr>
+          </w:p>
+        </w:tc>
+        <w:tc>
+          <w:tcPr>
+            <w:tcW w:w="2880" w:type="dxa"/>
+            <w:tcBorders>
+              <w:top w:val="single" w:sz="4" w:space="0" w:color="auto"/>
+              <w:left w:val="single" w:sz="4" w:space="0" w:color="auto"/>
+              <w:bottom w:val="single" w:sz="4" w:space="0" w:color="auto"/>
+              <w:right w:val="single" w:sz="4" w:space="0" w:color="auto"/>
+            </w:tcBorders>
+          </w:tcPr>
+          <w:p>
+            <w:pPr>
+              <w:rPr>
+                <w:sz w:val="24"/>
+                <w:szCs w:val="24"/>
+              </w:rPr>
+            </w:pPr>
+          </w:p>
+        </w:tc>
+        <w:tc>
+          <w:tcPr>
+            <w:tcW w:w="2520" w:type="dxa"/>
+            <w:tcBorders>
+              <w:top w:val="single" w:sz="4" w:space="0" w:color="auto"/>
+              <w:left w:val="single" w:sz="4" w:space="0" w:color="auto"/>
+              <w:bottom w:val="single" w:sz="4" w:space="0" w:color="auto"/>
+              <w:right w:val="single" w:sz="4" w:space="0" w:color="auto"/>
+            </w:tcBorders>
+          </w:tcPr>
+          <w:p>
+            <w:pPr>
+              <w:rPr>
+                <w:sz w:val="24"/>
+                <w:szCs w:val="24"/>
+              </w:rPr>
+            </w:pPr>
+          </w:p>
+        </w:tc>
+      </w:tr>
+      <w:tr>
+        <w:tc>
+          <w:tcPr>
+            <w:tcW w:w="1800" w:type="dxa"/>
+            <w:tcBorders>
+              <w:top w:val="single" w:sz="4" w:space="0" w:color="auto"/>
+              <w:left w:val="single" w:sz="4" w:space="0" w:color="auto"/>
+              <w:bottom w:val="single" w:sz="4" w:space="0" w:color="auto"/>
+              <w:right w:val="single" w:sz="4" w:space="0" w:color="auto"/>
+            </w:tcBorders>
+            <w:hideMark/>
+          </w:tcPr>
+          <w:p>
+            <w:pPr>
+              <w:rPr>
+                <w:sz w:val="24"/>
+                <w:szCs w:val="24"/>
+              </w:rPr>
+            </w:pPr>
+            <w:r>
+              <w:rPr>
+                <w:sz w:val="24"/>
+                <w:szCs w:val="24"/>
+              </w:rPr>
+              <w:t>Product Owner</w:t>
+            </w:r>
+          </w:p>
+        </w:tc>
+        <w:tc>
+          <w:tcPr>
+            <w:tcW w:w="2250" w:type="dxa"/>
+            <w:tcBorders>
+              <w:top w:val="single" w:sz="4" w:space="0" w:color="auto"/>
+              <w:left w:val="single" w:sz="4" w:space="0" w:color="auto"/>
+              <w:bottom w:val="single" w:sz="4" w:space="0" w:color="auto"/>
+              <w:right w:val="single" w:sz="4" w:space="0" w:color="auto"/>
+            </w:tcBorders>
+            <w:hideMark/>
+          </w:tcPr>
+          <w:p>
+            <w:pPr>
+              <w:rPr>
+                <w:sz w:val="24"/>
+                <w:szCs w:val="24"/>
+              </w:rPr>
+            </w:pPr>
+            <w:r>
+              <w:rPr>
+                <w:sz w:val="24"/>
+                <w:szCs w:val="24"/>
+              </w:rPr>
+              <w:t>J.Visser</w:t>
+            </w:r>
+          </w:p>
+        </w:tc>
+        <w:tc>
+          <w:tcPr>
+            <w:tcW w:w="1890" w:type="dxa"/>
+            <w:tcBorders>
+              <w:top w:val="single" w:sz="4" w:space="0" w:color="auto"/>
+              <w:left w:val="single" w:sz="4" w:space="0" w:color="auto"/>
+              <w:bottom w:val="single" w:sz="4" w:space="0" w:color="auto"/>
+              <w:right w:val="single" w:sz="4" w:space="0" w:color="auto"/>
+            </w:tcBorders>
+          </w:tcPr>
+          <w:p>
+            <w:pPr>
+              <w:rPr>
+                <w:sz w:val="24"/>
+                <w:szCs w:val="24"/>
+              </w:rPr>
+            </w:pPr>
+          </w:p>
+        </w:tc>
+        <w:tc>
+          <w:tcPr>
+            <w:tcW w:w="2880" w:type="dxa"/>
+            <w:tcBorders>
+              <w:top w:val="single" w:sz="4" w:space="0" w:color="auto"/>
+              <w:left w:val="single" w:sz="4" w:space="0" w:color="auto"/>
+              <w:bottom w:val="single" w:sz="4" w:space="0" w:color="auto"/>
+              <w:right w:val="single" w:sz="4" w:space="0" w:color="auto"/>
+            </w:tcBorders>
+          </w:tcPr>
+          <w:p>
+            <w:pPr>
+              <w:rPr>
+                <w:sz w:val="24"/>
+                <w:szCs w:val="24"/>
+              </w:rPr>
+            </w:pPr>
+          </w:p>
+        </w:tc>
+        <w:tc>
+          <w:tcPr>
+            <w:tcW w:w="2520" w:type="dxa"/>
+            <w:tcBorders>
+              <w:top w:val="single" w:sz="4" w:space="0" w:color="auto"/>
+              <w:left w:val="single" w:sz="4" w:space="0" w:color="auto"/>
+              <w:bottom w:val="single" w:sz="4" w:space="0" w:color="auto"/>
+              <w:right w:val="single" w:sz="4" w:space="0" w:color="auto"/>
+            </w:tcBorders>
+          </w:tcPr>
+          <w:p>
+            <w:pPr>
+              <w:rPr>
+                <w:sz w:val="24"/>
+                <w:szCs w:val="24"/>
+              </w:rPr>
+            </w:pPr>
+          </w:p>
+        </w:tc>
+      </w:tr>
+      <w:tr>
+        <w:tc>
+          <w:tcPr>
+            <w:tcW w:w="1800" w:type="dxa"/>
+            <w:tcBorders>
+              <w:top w:val="single" w:sz="4" w:space="0" w:color="auto"/>
+              <w:left w:val="single" w:sz="4" w:space="0" w:color="auto"/>
+              <w:bottom w:val="single" w:sz="4" w:space="0" w:color="auto"/>
+              <w:right w:val="single" w:sz="4" w:space="0" w:color="auto"/>
+            </w:tcBorders>
+            <w:hideMark/>
+          </w:tcPr>
+          <w:p>
+            <w:pPr>
+              <w:rPr>
+                <w:sz w:val="24"/>
+                <w:szCs w:val="24"/>
+              </w:rPr>
+            </w:pPr>
+            <w:r>
+              <w:rPr>
+                <w:sz w:val="24"/>
+                <w:szCs w:val="24"/>
+              </w:rPr>
+              <w:t xml:space="preserve">Naam: </w:t>
+            </w:r>
+          </w:p>
+        </w:tc>
+        <w:tc>
+          <w:tcPr>
+            <w:tcW w:w="2250" w:type="dxa"/>
+            <w:tcBorders>
+              <w:top w:val="single" w:sz="4" w:space="0" w:color="auto"/>
+              <w:left w:val="single" w:sz="4" w:space="0" w:color="auto"/>
+              <w:bottom w:val="single" w:sz="4" w:space="0" w:color="auto"/>
+              <w:right w:val="single" w:sz="4" w:space="0" w:color="auto"/>
+            </w:tcBorders>
+            <w:hideMark/>
+          </w:tcPr>
+          <w:p>
+            <w:pPr>
+              <w:rPr>
+                <w:b/>
+                <w:bCs/>
+                <w:i/>
+                <w:iCs/>
+                <w:sz w:val="24"/>
+                <w:szCs w:val="24"/>
+              </w:rPr>
+            </w:pPr>
+            <w:r>
+              <w:rPr>
+                <w:b/>
+                <w:bCs/>
+                <w:i/>
+                <w:iCs/>
+                <w:sz w:val="24"/>
+                <w:szCs w:val="24"/>
+              </w:rPr>
+              <w:t>Wat heb ik gedaan?</w:t>
+            </w:r>
+          </w:p>
+        </w:tc>
+        <w:tc>
+          <w:tcPr>
+            <w:tcW w:w="1890" w:type="dxa"/>
+            <w:tcBorders>
+              <w:top w:val="single" w:sz="4" w:space="0" w:color="auto"/>
+              <w:left w:val="single" w:sz="4" w:space="0" w:color="auto"/>
+              <w:bottom w:val="single" w:sz="4" w:space="0" w:color="auto"/>
+              <w:right w:val="single" w:sz="4" w:space="0" w:color="auto"/>
+            </w:tcBorders>
+            <w:hideMark/>
+          </w:tcPr>
+          <w:p>
+            <w:pPr>
+              <w:rPr>
+                <w:b/>
+                <w:bCs/>
+                <w:i/>
+                <w:iCs/>
+                <w:sz w:val="24"/>
+                <w:szCs w:val="24"/>
+              </w:rPr>
+            </w:pPr>
+            <w:r>
+              <w:rPr>
+                <w:b/>
+                <w:bCs/>
+                <w:i/>
+                <w:iCs/>
+                <w:sz w:val="24"/>
+                <w:szCs w:val="24"/>
+              </w:rPr>
+              <w:t>Wat ga ik doen?</w:t>
+            </w:r>
+          </w:p>
+        </w:tc>
+        <w:tc>
+          <w:tcPr>
+            <w:tcW w:w="2880" w:type="dxa"/>
+            <w:tcBorders>
+              <w:top w:val="single" w:sz="4" w:space="0" w:color="auto"/>
+              <w:left w:val="single" w:sz="4" w:space="0" w:color="auto"/>
+              <w:bottom w:val="single" w:sz="4" w:space="0" w:color="auto"/>
+              <w:right w:val="single" w:sz="4" w:space="0" w:color="auto"/>
+            </w:tcBorders>
+            <w:hideMark/>
+          </w:tcPr>
+          <w:p>
+            <w:pPr>
+              <w:rPr>
+                <w:sz w:val="24"/>
+                <w:szCs w:val="24"/>
+              </w:rPr>
+            </w:pPr>
+            <w:r>
+              <w:rPr>
+                <w:rFonts w:ascii="Calibri" w:eastAsia="Calibri" w:hAnsi="Calibri" w:cs="Calibri"/>
+                <w:b/>
+                <w:bCs/>
+                <w:i/>
+                <w:iCs/>
+                <w:kern w:val="0"/>
+                <w14:ligatures w14:val="none"/>
+              </w:rPr>
+              <w:t>Welke obstakels /problemen houden mij tegen?</w:t>
+            </w:r>
+          </w:p>
+        </w:tc>
+        <w:tc>
+          <w:tcPr>
+            <w:tcW w:w="2520" w:type="dxa"/>
+            <w:tcBorders>
+              <w:top w:val="single" w:sz="4" w:space="0" w:color="auto"/>
+              <w:left w:val="single" w:sz="4" w:space="0" w:color="auto"/>
+              <w:bottom w:val="single" w:sz="4" w:space="0" w:color="auto"/>
+              <w:right w:val="single" w:sz="4" w:space="0" w:color="auto"/>
+            </w:tcBorders>
+            <w:hideMark/>
+          </w:tcPr>
+          <w:p>
+            <w:pPr>
+              <w:rPr>
+                <w:sz w:val="24"/>
+                <w:szCs w:val="24"/>
+              </w:rPr>
+            </w:pPr>
+            <w:r>
+              <w:rPr>
+                <w:rFonts w:ascii="Calibri" w:eastAsia="Calibri" w:hAnsi="Calibri" w:cs="Calibri"/>
+                <w:b/>
+                <w:bCs/>
+                <w:i/>
+                <w:iCs/>
+                <w:kern w:val="0"/>
+                <w14:ligatures w14:val="none"/>
+              </w:rPr>
+              <w:t>Afspraken om obstakels weg te nemen</w:t>
+            </w:r>
+          </w:p>
+        </w:tc>
+      </w:tr>
+      <w:tr>
+        <w:tc>
+          <w:tcPr>
+            <w:tcW w:w="1800" w:type="dxa"/>
+            <w:tcBorders>
+              <w:top w:val="single" w:sz="4" w:space="0" w:color="auto"/>
+              <w:left w:val="single" w:sz="4" w:space="0" w:color="auto"/>
+              <w:bottom w:val="single" w:sz="4" w:space="0" w:color="auto"/>
+              <w:right w:val="single" w:sz="4" w:space="0" w:color="auto"/>
+            </w:tcBorders>
+            <w:hideMark/>
+          </w:tcPr>
+          <w:p>
+            <w:pPr>
+              <w:rPr>
+                <w:sz w:val="24"/>
+                <w:szCs w:val="24"/>
+              </w:rPr>
+            </w:pPr>
+            <w:r>
+              <w:rPr>
+                <w:sz w:val="24"/>
+                <w:szCs w:val="24"/>
+              </w:rPr>
+              <w:t>Damien</w:t>
+            </w:r>
+          </w:p>
+        </w:tc>
+        <w:tc>
+          <w:tcPr>
+            <w:tcW w:w="2250" w:type="dxa"/>
+            <w:tcBorders>
+              <w:top w:val="single" w:sz="4" w:space="0" w:color="auto"/>
+              <w:left w:val="single" w:sz="4" w:space="0" w:color="auto"/>
+              <w:bottom w:val="single" w:sz="4" w:space="0" w:color="auto"/>
+              <w:right w:val="single" w:sz="4" w:space="0" w:color="auto"/>
+            </w:tcBorders>
+          </w:tcPr>
+          <w:p>
+            <w:pPr>
+              <w:rPr>
+                <w:sz w:val="24"/>
+                <w:szCs w:val="24"/>
+              </w:rPr>
+            </w:pPr>
+            <w:r>
+              <w:rPr>
+                <w:sz w:val="24"/>
+                <w:szCs w:val="24"/>
+              </w:rPr>
+              <w:t>De navbar fixen, trello updat</w:t>
+            </w:r>
+            <w:r>
+              <w:rPr>
+                <w:sz w:val="24"/>
+                <w:szCs w:val="24"/>
+              </w:rPr>
+              <w:t>en en gesprek om 11:00</w:t>
+            </w:r>
+          </w:p>
+        </w:tc>
+        <w:tc>
+          <w:tcPr>
+            <w:tcW w:w="1890" w:type="dxa"/>
+            <w:tcBorders>
+              <w:top w:val="single" w:sz="4" w:space="0" w:color="auto"/>
+              <w:left w:val="single" w:sz="4" w:space="0" w:color="auto"/>
+              <w:bottom w:val="single" w:sz="4" w:space="0" w:color="auto"/>
+              <w:right w:val="single" w:sz="4" w:space="0" w:color="auto"/>
+            </w:tcBorders>
+          </w:tcPr>
+          <w:p>
+            <w:pPr>
+              <w:rPr>
+                <w:sz w:val="24"/>
+                <w:szCs w:val="24"/>
+              </w:rPr>
+            </w:pPr>
+            <w:r>
+              <w:rPr>
+                <w:sz w:val="24"/>
+                <w:szCs w:val="24"/>
+              </w:rPr>
+              <w:t>Index placeholders maken</w:t>
+            </w:r>
+          </w:p>
+        </w:tc>
+        <w:tc>
+          <w:tcPr>
+            <w:tcW w:w="2880" w:type="dxa"/>
+            <w:tcBorders>
+              <w:top w:val="single" w:sz="4" w:space="0" w:color="auto"/>
+              <w:left w:val="single" w:sz="4" w:space="0" w:color="auto"/>
+              <w:bottom w:val="single" w:sz="4" w:space="0" w:color="auto"/>
+              <w:right w:val="single" w:sz="4" w:space="0" w:color="auto"/>
+            </w:tcBorders>
+          </w:tcPr>
+          <w:p>
+            <w:pPr>
+              <w:rPr>
+                <w:sz w:val="24"/>
+                <w:szCs w:val="24"/>
+              </w:rPr>
+            </w:pPr>
+            <w:r>
+              <w:rPr>
+                <w:sz w:val="24"/>
+                <w:szCs w:val="24"/>
+              </w:rPr>
+              <w:t>-</w:t>
+            </w:r>
+          </w:p>
+        </w:tc>
+        <w:tc>
+          <w:tcPr>
+            <w:tcW w:w="2520" w:type="dxa"/>
+            <w:tcBorders>
+              <w:top w:val="single" w:sz="4" w:space="0" w:color="auto"/>
+              <w:left w:val="single" w:sz="4" w:space="0" w:color="auto"/>
+              <w:bottom w:val="single" w:sz="4" w:space="0" w:color="auto"/>
+              <w:right w:val="single" w:sz="4" w:space="0" w:color="auto"/>
+            </w:tcBorders>
+          </w:tcPr>
+          <w:p>
+            <w:pPr>
+              <w:rPr>
+                <w:sz w:val="24"/>
+                <w:szCs w:val="24"/>
+              </w:rPr>
+            </w:pPr>
+            <w:r>
+              <w:rPr>
+                <w:sz w:val="24"/>
+                <w:szCs w:val="24"/>
+              </w:rPr>
+              <w:t>-</w:t>
+            </w:r>
+          </w:p>
+        </w:tc>
+      </w:tr>
+      <w:tr>
+        <w:tc>
+          <w:tcPr>
+            <w:tcW w:w="1800" w:type="dxa"/>
+            <w:tcBorders>
+              <w:top w:val="single" w:sz="4" w:space="0" w:color="auto"/>
+              <w:left w:val="single" w:sz="4" w:space="0" w:color="auto"/>
+              <w:bottom w:val="single" w:sz="4" w:space="0" w:color="auto"/>
+              <w:right w:val="single" w:sz="4" w:space="0" w:color="auto"/>
+            </w:tcBorders>
+            <w:hideMark/>
+          </w:tcPr>
+          <w:p>
+            <w:pPr>
+              <w:rPr>
+                <w:sz w:val="24"/>
+                <w:szCs w:val="24"/>
+              </w:rPr>
+            </w:pPr>
+            <w:r>
+              <w:rPr>
+                <w:sz w:val="24"/>
+                <w:szCs w:val="24"/>
+              </w:rPr>
+              <w:t>Appie</w:t>
+            </w:r>
+          </w:p>
+        </w:tc>
+        <w:tc>
+          <w:tcPr>
+            <w:tcW w:w="2250" w:type="dxa"/>
+            <w:tcBorders>
+              <w:top w:val="single" w:sz="4" w:space="0" w:color="auto"/>
+              <w:left w:val="single" w:sz="4" w:space="0" w:color="auto"/>
+              <w:bottom w:val="single" w:sz="4" w:space="0" w:color="auto"/>
+              <w:right w:val="single" w:sz="4" w:space="0" w:color="auto"/>
+            </w:tcBorders>
+          </w:tcPr>
+          <w:p>
+            <w:pPr>
+              <w:rPr>
+                <w:sz w:val="24"/>
+                <w:szCs w:val="24"/>
+              </w:rPr>
+            </w:pPr>
+            <w:r>
+              <w:rPr>
+                <w:sz w:val="24"/>
+                <w:szCs w:val="24"/>
+              </w:rPr>
+              <w:t>-</w:t>
+            </w:r>
+          </w:p>
+        </w:tc>
+        <w:tc>
+          <w:tcPr>
+            <w:tcW w:w="1890" w:type="dxa"/>
+            <w:tcBorders>
+              <w:top w:val="single" w:sz="4" w:space="0" w:color="auto"/>
+              <w:left w:val="single" w:sz="4" w:space="0" w:color="auto"/>
+              <w:bottom w:val="single" w:sz="4" w:space="0" w:color="auto"/>
+              <w:right w:val="single" w:sz="4" w:space="0" w:color="auto"/>
+            </w:tcBorders>
+          </w:tcPr>
+          <w:p>
+            <w:pPr>
+              <w:rPr>
+                <w:sz w:val="24"/>
+                <w:szCs w:val="24"/>
+              </w:rPr>
+            </w:pPr>
+            <w:r>
+              <w:rPr>
+                <w:sz w:val="24"/>
+                <w:szCs w:val="24"/>
+              </w:rPr>
+              <w:t>-</w:t>
+            </w:r>
+          </w:p>
+        </w:tc>
+        <w:tc>
+          <w:tcPr>
+            <w:tcW w:w="2880" w:type="dxa"/>
+            <w:tcBorders>
+              <w:top w:val="single" w:sz="4" w:space="0" w:color="auto"/>
+              <w:left w:val="single" w:sz="4" w:space="0" w:color="auto"/>
+              <w:bottom w:val="single" w:sz="4" w:space="0" w:color="auto"/>
+              <w:right w:val="single" w:sz="4" w:space="0" w:color="auto"/>
+            </w:tcBorders>
+          </w:tcPr>
+          <w:p>
+            <w:pPr>
+              <w:rPr>
+                <w:sz w:val="24"/>
+                <w:szCs w:val="24"/>
+              </w:rPr>
+            </w:pPr>
+            <w:r>
+              <w:rPr>
+                <w:sz w:val="24"/>
+                <w:szCs w:val="24"/>
+              </w:rPr>
+              <w:t>-</w:t>
+            </w:r>
+          </w:p>
+        </w:tc>
+        <w:tc>
+          <w:tcPr>
+            <w:tcW w:w="2520" w:type="dxa"/>
+            <w:tcBorders>
+              <w:top w:val="single" w:sz="4" w:space="0" w:color="auto"/>
+              <w:left w:val="single" w:sz="4" w:space="0" w:color="auto"/>
+              <w:bottom w:val="single" w:sz="4" w:space="0" w:color="auto"/>
+              <w:right w:val="single" w:sz="4" w:space="0" w:color="auto"/>
+            </w:tcBorders>
+          </w:tcPr>
+          <w:p>
+            <w:pPr>
+              <w:rPr>
+                <w:sz w:val="24"/>
+                <w:szCs w:val="24"/>
+              </w:rPr>
+            </w:pPr>
+            <w:r>
+              <w:rPr>
+                <w:sz w:val="24"/>
+                <w:szCs w:val="24"/>
+              </w:rPr>
+              <w:t>-</w:t>
+            </w:r>
+          </w:p>
+        </w:tc>
+      </w:tr>
+      <w:tr>
+        <w:tc>
+          <w:tcPr>
+            <w:tcW w:w="1800" w:type="dxa"/>
+            <w:tcBorders>
+              <w:top w:val="single" w:sz="4" w:space="0" w:color="auto"/>
+              <w:left w:val="single" w:sz="4" w:space="0" w:color="auto"/>
+              <w:bottom w:val="single" w:sz="4" w:space="0" w:color="auto"/>
+              <w:right w:val="single" w:sz="4" w:space="0" w:color="auto"/>
+            </w:tcBorders>
+            <w:hideMark/>
+          </w:tcPr>
+          <w:p>
+            <w:pPr>
+              <w:rPr>
+                <w:sz w:val="24"/>
+                <w:szCs w:val="24"/>
+              </w:rPr>
+            </w:pPr>
+            <w:r>
+              <w:rPr>
+                <w:sz w:val="24"/>
+                <w:szCs w:val="24"/>
+              </w:rPr>
+              <w:t>Daan</w:t>
+            </w:r>
+          </w:p>
+        </w:tc>
+        <w:tc>
+          <w:tcPr>
+            <w:tcW w:w="2250" w:type="dxa"/>
+            <w:tcBorders>
+              <w:top w:val="single" w:sz="4" w:space="0" w:color="auto"/>
+              <w:left w:val="single" w:sz="4" w:space="0" w:color="auto"/>
+              <w:bottom w:val="single" w:sz="4" w:space="0" w:color="auto"/>
+              <w:right w:val="single" w:sz="4" w:space="0" w:color="auto"/>
+            </w:tcBorders>
+          </w:tcPr>
+          <w:p>
+            <w:pPr>
+              <w:rPr>
+                <w:sz w:val="24"/>
+                <w:szCs w:val="24"/>
+              </w:rPr>
+            </w:pPr>
+            <w:r>
+              <w:rPr>
+                <w:sz w:val="24"/>
+                <w:szCs w:val="24"/>
+              </w:rPr>
+              <w:t>Verder met inlog systeem</w:t>
+            </w:r>
+          </w:p>
+        </w:tc>
+        <w:tc>
+          <w:tcPr>
+            <w:tcW w:w="1890" w:type="dxa"/>
+            <w:tcBorders>
+              <w:top w:val="single" w:sz="4" w:space="0" w:color="auto"/>
+              <w:left w:val="single" w:sz="4" w:space="0" w:color="auto"/>
+              <w:bottom w:val="single" w:sz="4" w:space="0" w:color="auto"/>
+              <w:right w:val="single" w:sz="4" w:space="0" w:color="auto"/>
+            </w:tcBorders>
+          </w:tcPr>
+          <w:p>
+            <w:pPr>
+              <w:rPr>
+                <w:sz w:val="24"/>
+                <w:szCs w:val="24"/>
+              </w:rPr>
+            </w:pPr>
+            <w:r>
+              <w:rPr>
+                <w:sz w:val="24"/>
+                <w:szCs w:val="24"/>
+              </w:rPr>
+              <w:t>Verder met inlog systeem</w:t>
+            </w:r>
+          </w:p>
+        </w:tc>
+        <w:tc>
+          <w:tcPr>
+            <w:tcW w:w="2880" w:type="dxa"/>
+            <w:tcBorders>
+              <w:top w:val="single" w:sz="4" w:space="0" w:color="auto"/>
+              <w:left w:val="single" w:sz="4" w:space="0" w:color="auto"/>
+              <w:bottom w:val="single" w:sz="4" w:space="0" w:color="auto"/>
+              <w:right w:val="single" w:sz="4" w:space="0" w:color="auto"/>
+            </w:tcBorders>
+          </w:tcPr>
+          <w:p>
+            <w:pPr>
+              <w:jc w:val="both"/>
+              <w:rPr>
+                <w:sz w:val="24"/>
+                <w:szCs w:val="24"/>
+              </w:rPr>
+            </w:pPr>
+            <w:r>
+              <w:rPr>
+                <w:sz w:val="24"/>
+                <w:szCs w:val="24"/>
+              </w:rPr>
+              <w:t>-</w:t>
+            </w:r>
+          </w:p>
+        </w:tc>
+        <w:tc>
+          <w:tcPr>
+            <w:tcW w:w="2520" w:type="dxa"/>
+            <w:tcBorders>
+              <w:top w:val="single" w:sz="4" w:space="0" w:color="auto"/>
+              <w:left w:val="single" w:sz="4" w:space="0" w:color="auto"/>
+              <w:bottom w:val="single" w:sz="4" w:space="0" w:color="auto"/>
+              <w:right w:val="single" w:sz="4" w:space="0" w:color="auto"/>
+            </w:tcBorders>
+          </w:tcPr>
+          <w:p>
+            <w:pPr>
+              <w:rPr>
+                <w:sz w:val="24"/>
+                <w:szCs w:val="24"/>
+              </w:rPr>
+            </w:pPr>
+            <w:r>
+              <w:rPr>
+                <w:sz w:val="24"/>
+                <w:szCs w:val="24"/>
+              </w:rPr>
+              <w:t>-</w:t>
+            </w:r>
+          </w:p>
+        </w:tc>
+      </w:tr>
+    </w:tbl>
+    <w:p>
+      <w:pPr>
+        <w:rPr>
+          <w:b/>
+          <w:bCs/>
+          <w:sz w:val="24"/>
+          <w:szCs w:val="24"/>
+        </w:rPr>
+      </w:pPr>
+    </w:p>
+    <w:p>
+      <w:pPr>
+        <w:rPr>
+          <w:b/>
+          <w:bCs/>
+          <w:sz w:val="24"/>
+          <w:szCs w:val="24"/>
+        </w:rPr>
+      </w:pPr>
+    </w:p>
+    <w:p>
+      <w:pPr>
+        <w:rPr>
+          <w:b/>
+          <w:bCs/>
+          <w:sz w:val="24"/>
+          <w:szCs w:val="24"/>
+        </w:rPr>
+      </w:pPr>
+    </w:p>
+    <w:p>
+      <w:pPr>
+        <w:rPr>
+          <w:b/>
+          <w:bCs/>
+          <w:sz w:val="24"/>
+          <w:szCs w:val="24"/>
+        </w:rPr>
+      </w:pPr>
+    </w:p>
+    <w:p>
+      <w:pPr>
+        <w:rPr>
+          <w:b/>
+          <w:bCs/>
+          <w:sz w:val="24"/>
+          <w:szCs w:val="24"/>
+        </w:rPr>
+      </w:pPr>
+    </w:p>
+    <w:p>
+      <w:pPr>
+        <w:rPr>
+          <w:b/>
+          <w:bCs/>
+          <w:sz w:val="24"/>
+          <w:szCs w:val="24"/>
+        </w:rPr>
+      </w:pPr>
+    </w:p>
+    <w:p>
+      <w:pPr>
+        <w:rPr>
+          <w:b/>
+          <w:bCs/>
+          <w:sz w:val="24"/>
+          <w:szCs w:val="24"/>
+        </w:rPr>
+      </w:pPr>
+    </w:p>
     <w:p>
       <w:pPr>
         <w:rPr>
@@ -6953,7 +7973,7 @@
   <w:style w:type="paragraph" w:default="1" w:styleId="Normal">
     <w:name w:val="Normal"/>
     <w:qFormat/>
-    <w:rsid w:val="002E5292"/>
+    <w:rsid w:val="000842FD"/>
   </w:style>
   <w:style w:type="paragraph" w:styleId="Heading1">
     <w:name w:val="heading 1"/>

</xml_diff>

<commit_message>
upd ( daily stand up ) Daily stand up van 1 juli
</commit_message>
<xml_diff>
--- a/Logboek/Daily Standup.docx
+++ b/Logboek/Daily Standup.docx
@@ -18,8 +18,19 @@
           <w:sz w:val="50"/>
           <w:szCs w:val="50"/>
         </w:rPr>
-        <w:t>Daily Standup</w:t>
+        <w:t xml:space="preserve">Daily </w:t>
       </w:r>
+      <w:proofErr w:type="spellStart"/>
+      <w:r>
+        <w:rPr>
+          <w:b/>
+          <w:bCs/>
+          <w:sz w:val="50"/>
+          <w:szCs w:val="50"/>
+        </w:rPr>
+        <w:t>Standup</w:t>
+      </w:r>
+      <w:proofErr w:type="spellEnd"/>
     </w:p>
     <w:p>
       <w:pPr>
@@ -292,8 +303,17 @@
                 <w:sz w:val="24"/>
                 <w:szCs w:val="24"/>
               </w:rPr>
-              <w:t>Product Owner</w:t>
-            </w:r>
+              <w:t xml:space="preserve">Product </w:t>
+            </w:r>
+            <w:proofErr w:type="spellStart"/>
+            <w:r>
+              <w:rPr>
+                <w:sz w:val="24"/>
+                <w:szCs w:val="24"/>
+              </w:rPr>
+              <w:t>Owner</w:t>
+            </w:r>
+            <w:proofErr w:type="spellEnd"/>
           </w:p>
         </w:tc>
         <w:tc>
@@ -314,6 +334,7 @@
                 <w:szCs w:val="24"/>
               </w:rPr>
             </w:pPr>
+            <w:proofErr w:type="spellStart"/>
             <w:r>
               <w:rPr>
                 <w:sz w:val="24"/>
@@ -321,6 +342,7 @@
               </w:rPr>
               <w:t>J.Visser</w:t>
             </w:r>
+            <w:proofErr w:type="spellEnd"/>
           </w:p>
         </w:tc>
         <w:tc>
@@ -620,7 +642,39 @@
                 <w:sz w:val="24"/>
                 <w:szCs w:val="24"/>
               </w:rPr>
-              <w:t>Vragen bedenken voor de product owner, trello aanmaken.</w:t>
+              <w:t xml:space="preserve">Vragen bedenken voor de product </w:t>
+            </w:r>
+            <w:proofErr w:type="spellStart"/>
+            <w:r>
+              <w:rPr>
+                <w:sz w:val="24"/>
+                <w:szCs w:val="24"/>
+              </w:rPr>
+              <w:t>owner</w:t>
+            </w:r>
+            <w:proofErr w:type="spellEnd"/>
+            <w:r>
+              <w:rPr>
+                <w:sz w:val="24"/>
+                <w:szCs w:val="24"/>
+              </w:rPr>
+              <w:t xml:space="preserve">, </w:t>
+            </w:r>
+            <w:proofErr w:type="spellStart"/>
+            <w:r>
+              <w:rPr>
+                <w:sz w:val="24"/>
+                <w:szCs w:val="24"/>
+              </w:rPr>
+              <w:t>trello</w:t>
+            </w:r>
+            <w:proofErr w:type="spellEnd"/>
+            <w:r>
+              <w:rPr>
+                <w:sz w:val="24"/>
+                <w:szCs w:val="24"/>
+              </w:rPr>
+              <w:t xml:space="preserve"> aanmaken.</w:t>
             </w:r>
           </w:p>
         </w:tc>
@@ -753,7 +807,39 @@
                 <w:sz w:val="24"/>
                 <w:szCs w:val="24"/>
               </w:rPr>
-              <w:t>Vragen bedenken voor de product owner, trello aanmaken.</w:t>
+              <w:t xml:space="preserve">Vragen bedenken voor de product </w:t>
+            </w:r>
+            <w:proofErr w:type="spellStart"/>
+            <w:r>
+              <w:rPr>
+                <w:sz w:val="24"/>
+                <w:szCs w:val="24"/>
+              </w:rPr>
+              <w:t>owner</w:t>
+            </w:r>
+            <w:proofErr w:type="spellEnd"/>
+            <w:r>
+              <w:rPr>
+                <w:sz w:val="24"/>
+                <w:szCs w:val="24"/>
+              </w:rPr>
+              <w:t xml:space="preserve">, </w:t>
+            </w:r>
+            <w:proofErr w:type="spellStart"/>
+            <w:r>
+              <w:rPr>
+                <w:sz w:val="24"/>
+                <w:szCs w:val="24"/>
+              </w:rPr>
+              <w:t>trello</w:t>
+            </w:r>
+            <w:proofErr w:type="spellEnd"/>
+            <w:r>
+              <w:rPr>
+                <w:sz w:val="24"/>
+                <w:szCs w:val="24"/>
+              </w:rPr>
+              <w:t xml:space="preserve"> aanmaken.</w:t>
             </w:r>
           </w:p>
         </w:tc>
@@ -886,7 +972,39 @@
                 <w:sz w:val="24"/>
                 <w:szCs w:val="24"/>
               </w:rPr>
-              <w:t>Vragen bedenken voor de product owner, trello aanmaken.</w:t>
+              <w:t xml:space="preserve">Vragen bedenken voor de product </w:t>
+            </w:r>
+            <w:proofErr w:type="spellStart"/>
+            <w:r>
+              <w:rPr>
+                <w:sz w:val="24"/>
+                <w:szCs w:val="24"/>
+              </w:rPr>
+              <w:t>owner</w:t>
+            </w:r>
+            <w:proofErr w:type="spellEnd"/>
+            <w:r>
+              <w:rPr>
+                <w:sz w:val="24"/>
+                <w:szCs w:val="24"/>
+              </w:rPr>
+              <w:t xml:space="preserve">, </w:t>
+            </w:r>
+            <w:proofErr w:type="spellStart"/>
+            <w:r>
+              <w:rPr>
+                <w:sz w:val="24"/>
+                <w:szCs w:val="24"/>
+              </w:rPr>
+              <w:t>trello</w:t>
+            </w:r>
+            <w:proofErr w:type="spellEnd"/>
+            <w:r>
+              <w:rPr>
+                <w:sz w:val="24"/>
+                <w:szCs w:val="24"/>
+              </w:rPr>
+              <w:t xml:space="preserve"> aanmaken.</w:t>
             </w:r>
           </w:p>
         </w:tc>
@@ -1239,8 +1357,17 @@
                 <w:sz w:val="24"/>
                 <w:szCs w:val="24"/>
               </w:rPr>
-              <w:t>Product Owner</w:t>
-            </w:r>
+              <w:t xml:space="preserve">Product </w:t>
+            </w:r>
+            <w:proofErr w:type="spellStart"/>
+            <w:r>
+              <w:rPr>
+                <w:sz w:val="24"/>
+                <w:szCs w:val="24"/>
+              </w:rPr>
+              <w:t>Owner</w:t>
+            </w:r>
+            <w:proofErr w:type="spellEnd"/>
           </w:p>
         </w:tc>
         <w:tc>
@@ -1261,6 +1388,7 @@
                 <w:szCs w:val="24"/>
               </w:rPr>
             </w:pPr>
+            <w:proofErr w:type="spellStart"/>
             <w:r>
               <w:rPr>
                 <w:sz w:val="24"/>
@@ -1268,6 +1396,7 @@
               </w:rPr>
               <w:t>J.Visser</w:t>
             </w:r>
+            <w:proofErr w:type="spellEnd"/>
           </w:p>
         </w:tc>
         <w:tc>
@@ -1541,7 +1670,39 @@
                 <w:sz w:val="24"/>
                 <w:szCs w:val="24"/>
               </w:rPr>
-              <w:t>Vragen bedenken voor de product owner, trello aanmaken.</w:t>
+              <w:t xml:space="preserve">Vragen bedenken voor de product </w:t>
+            </w:r>
+            <w:proofErr w:type="spellStart"/>
+            <w:r>
+              <w:rPr>
+                <w:sz w:val="24"/>
+                <w:szCs w:val="24"/>
+              </w:rPr>
+              <w:t>owner</w:t>
+            </w:r>
+            <w:proofErr w:type="spellEnd"/>
+            <w:r>
+              <w:rPr>
+                <w:sz w:val="24"/>
+                <w:szCs w:val="24"/>
+              </w:rPr>
+              <w:t xml:space="preserve">, </w:t>
+            </w:r>
+            <w:proofErr w:type="spellStart"/>
+            <w:r>
+              <w:rPr>
+                <w:sz w:val="24"/>
+                <w:szCs w:val="24"/>
+              </w:rPr>
+              <w:t>trello</w:t>
+            </w:r>
+            <w:proofErr w:type="spellEnd"/>
+            <w:r>
+              <w:rPr>
+                <w:sz w:val="24"/>
+                <w:szCs w:val="24"/>
+              </w:rPr>
+              <w:t xml:space="preserve"> aanmaken.</w:t>
             </w:r>
           </w:p>
         </w:tc>
@@ -1567,8 +1728,17 @@
                 <w:sz w:val="24"/>
                 <w:szCs w:val="24"/>
               </w:rPr>
-              <w:t>Begin maken aan de wireframes</w:t>
-            </w:r>
+              <w:t xml:space="preserve">Begin maken aan de </w:t>
+            </w:r>
+            <w:proofErr w:type="spellStart"/>
+            <w:r>
+              <w:rPr>
+                <w:sz w:val="24"/>
+                <w:szCs w:val="24"/>
+              </w:rPr>
+              <w:t>wireframes</w:t>
+            </w:r>
+            <w:proofErr w:type="spellEnd"/>
           </w:p>
         </w:tc>
         <w:tc>
@@ -1660,7 +1830,39 @@
                 <w:sz w:val="24"/>
                 <w:szCs w:val="24"/>
               </w:rPr>
-              <w:t>Vragen bedenken voor de product owner, trello aanmaken.</w:t>
+              <w:t xml:space="preserve">Vragen bedenken voor de product </w:t>
+            </w:r>
+            <w:proofErr w:type="spellStart"/>
+            <w:r>
+              <w:rPr>
+                <w:sz w:val="24"/>
+                <w:szCs w:val="24"/>
+              </w:rPr>
+              <w:t>owner</w:t>
+            </w:r>
+            <w:proofErr w:type="spellEnd"/>
+            <w:r>
+              <w:rPr>
+                <w:sz w:val="24"/>
+                <w:szCs w:val="24"/>
+              </w:rPr>
+              <w:t xml:space="preserve">, </w:t>
+            </w:r>
+            <w:proofErr w:type="spellStart"/>
+            <w:r>
+              <w:rPr>
+                <w:sz w:val="24"/>
+                <w:szCs w:val="24"/>
+              </w:rPr>
+              <w:t>trello</w:t>
+            </w:r>
+            <w:proofErr w:type="spellEnd"/>
+            <w:r>
+              <w:rPr>
+                <w:sz w:val="24"/>
+                <w:szCs w:val="24"/>
+              </w:rPr>
+              <w:t xml:space="preserve"> aanmaken.</w:t>
             </w:r>
           </w:p>
         </w:tc>
@@ -1793,7 +1995,39 @@
                 <w:sz w:val="24"/>
                 <w:szCs w:val="24"/>
               </w:rPr>
-              <w:t>Vragen bedenken voor de product owner, trello aanmaken.</w:t>
+              <w:t xml:space="preserve">Vragen bedenken voor de product </w:t>
+            </w:r>
+            <w:proofErr w:type="spellStart"/>
+            <w:r>
+              <w:rPr>
+                <w:sz w:val="24"/>
+                <w:szCs w:val="24"/>
+              </w:rPr>
+              <w:t>owner</w:t>
+            </w:r>
+            <w:proofErr w:type="spellEnd"/>
+            <w:r>
+              <w:rPr>
+                <w:sz w:val="24"/>
+                <w:szCs w:val="24"/>
+              </w:rPr>
+              <w:t xml:space="preserve">, </w:t>
+            </w:r>
+            <w:proofErr w:type="spellStart"/>
+            <w:r>
+              <w:rPr>
+                <w:sz w:val="24"/>
+                <w:szCs w:val="24"/>
+              </w:rPr>
+              <w:t>trello</w:t>
+            </w:r>
+            <w:proofErr w:type="spellEnd"/>
+            <w:r>
+              <w:rPr>
+                <w:sz w:val="24"/>
+                <w:szCs w:val="24"/>
+              </w:rPr>
+              <w:t xml:space="preserve"> aanmaken.</w:t>
             </w:r>
           </w:p>
         </w:tc>
@@ -1819,8 +2053,33 @@
                 <w:sz w:val="24"/>
                 <w:szCs w:val="24"/>
               </w:rPr>
-              <w:t>Damien helpen met de wireframes en aan jarvis</w:t>
-            </w:r>
+              <w:t xml:space="preserve">Damien helpen met de </w:t>
+            </w:r>
+            <w:proofErr w:type="spellStart"/>
+            <w:r>
+              <w:rPr>
+                <w:sz w:val="24"/>
+                <w:szCs w:val="24"/>
+              </w:rPr>
+              <w:t>wireframes</w:t>
+            </w:r>
+            <w:proofErr w:type="spellEnd"/>
+            <w:r>
+              <w:rPr>
+                <w:sz w:val="24"/>
+                <w:szCs w:val="24"/>
+              </w:rPr>
+              <w:t xml:space="preserve"> en aan </w:t>
+            </w:r>
+            <w:proofErr w:type="spellStart"/>
+            <w:r>
+              <w:rPr>
+                <w:sz w:val="24"/>
+                <w:szCs w:val="24"/>
+              </w:rPr>
+              <w:t>jarvis</w:t>
+            </w:r>
+            <w:proofErr w:type="spellEnd"/>
           </w:p>
         </w:tc>
         <w:tc>
@@ -2159,8 +2418,17 @@
                 <w:sz w:val="24"/>
                 <w:szCs w:val="24"/>
               </w:rPr>
-              <w:t>Product Owner</w:t>
-            </w:r>
+              <w:t xml:space="preserve">Product </w:t>
+            </w:r>
+            <w:proofErr w:type="spellStart"/>
+            <w:r>
+              <w:rPr>
+                <w:sz w:val="24"/>
+                <w:szCs w:val="24"/>
+              </w:rPr>
+              <w:t>Owner</w:t>
+            </w:r>
+            <w:proofErr w:type="spellEnd"/>
           </w:p>
         </w:tc>
         <w:tc>
@@ -2181,6 +2449,7 @@
                 <w:szCs w:val="24"/>
               </w:rPr>
             </w:pPr>
+            <w:proofErr w:type="spellStart"/>
             <w:r>
               <w:rPr>
                 <w:sz w:val="24"/>
@@ -2188,6 +2457,7 @@
               </w:rPr>
               <w:t>J.Visser</w:t>
             </w:r>
+            <w:proofErr w:type="spellEnd"/>
           </w:p>
         </w:tc>
         <w:tc>
@@ -2461,8 +2731,17 @@
                 <w:sz w:val="24"/>
                 <w:szCs w:val="24"/>
               </w:rPr>
-              <w:t>Begin maken aan de wireframes</w:t>
-            </w:r>
+              <w:t xml:space="preserve">Begin maken aan de </w:t>
+            </w:r>
+            <w:proofErr w:type="spellStart"/>
+            <w:r>
+              <w:rPr>
+                <w:sz w:val="24"/>
+                <w:szCs w:val="24"/>
+              </w:rPr>
+              <w:t>wireframes</w:t>
+            </w:r>
+            <w:proofErr w:type="spellEnd"/>
           </w:p>
         </w:tc>
         <w:tc>
@@ -2482,6 +2761,7 @@
                 <w:szCs w:val="24"/>
               </w:rPr>
             </w:pPr>
+            <w:proofErr w:type="spellStart"/>
             <w:r>
               <w:rPr>
                 <w:sz w:val="24"/>
@@ -2489,6 +2769,7 @@
               </w:rPr>
               <w:t>Wireframes</w:t>
             </w:r>
+            <w:proofErr w:type="spellEnd"/>
           </w:p>
         </w:tc>
         <w:tc>
@@ -2727,8 +3008,33 @@
                 <w:sz w:val="24"/>
                 <w:szCs w:val="24"/>
               </w:rPr>
-              <w:t>Damien helpen met de wireframes en aan jarvis</w:t>
-            </w:r>
+              <w:t xml:space="preserve">Damien helpen met de </w:t>
+            </w:r>
+            <w:proofErr w:type="spellStart"/>
+            <w:r>
+              <w:rPr>
+                <w:sz w:val="24"/>
+                <w:szCs w:val="24"/>
+              </w:rPr>
+              <w:t>wireframes</w:t>
+            </w:r>
+            <w:proofErr w:type="spellEnd"/>
+            <w:r>
+              <w:rPr>
+                <w:sz w:val="24"/>
+                <w:szCs w:val="24"/>
+              </w:rPr>
+              <w:t xml:space="preserve"> en aan </w:t>
+            </w:r>
+            <w:proofErr w:type="spellStart"/>
+            <w:r>
+              <w:rPr>
+                <w:sz w:val="24"/>
+                <w:szCs w:val="24"/>
+              </w:rPr>
+              <w:t>jarvis</w:t>
+            </w:r>
+            <w:proofErr w:type="spellEnd"/>
           </w:p>
         </w:tc>
         <w:tc>
@@ -2748,12 +3054,21 @@
                 <w:szCs w:val="24"/>
               </w:rPr>
             </w:pPr>
-            <w:r>
-              <w:rPr>
-                <w:sz w:val="24"/>
-                <w:szCs w:val="24"/>
-              </w:rPr>
-              <w:t xml:space="preserve">Jarvis </w:t>
+            <w:proofErr w:type="spellStart"/>
+            <w:r>
+              <w:rPr>
+                <w:sz w:val="24"/>
+                <w:szCs w:val="24"/>
+              </w:rPr>
+              <w:t>Jarvis</w:t>
+            </w:r>
+            <w:proofErr w:type="spellEnd"/>
+            <w:r>
+              <w:rPr>
+                <w:sz w:val="24"/>
+                <w:szCs w:val="24"/>
+              </w:rPr>
+              <w:t xml:space="preserve"> </w:t>
             </w:r>
           </w:p>
         </w:tc>
@@ -3084,8 +3399,17 @@
                 <w:sz w:val="24"/>
                 <w:szCs w:val="24"/>
               </w:rPr>
-              <w:t>Product Owner</w:t>
-            </w:r>
+              <w:t xml:space="preserve">Product </w:t>
+            </w:r>
+            <w:proofErr w:type="spellStart"/>
+            <w:r>
+              <w:rPr>
+                <w:sz w:val="24"/>
+                <w:szCs w:val="24"/>
+              </w:rPr>
+              <w:t>Owner</w:t>
+            </w:r>
+            <w:proofErr w:type="spellEnd"/>
           </w:p>
         </w:tc>
         <w:tc>
@@ -3106,6 +3430,7 @@
                 <w:szCs w:val="24"/>
               </w:rPr>
             </w:pPr>
+            <w:proofErr w:type="spellStart"/>
             <w:r>
               <w:rPr>
                 <w:sz w:val="24"/>
@@ -3113,6 +3438,7 @@
               </w:rPr>
               <w:t>J.Visser</w:t>
             </w:r>
+            <w:proofErr w:type="spellEnd"/>
           </w:p>
         </w:tc>
         <w:tc>
@@ -3381,6 +3707,7 @@
                 <w:szCs w:val="24"/>
               </w:rPr>
             </w:pPr>
+            <w:proofErr w:type="spellStart"/>
             <w:r>
               <w:rPr>
                 <w:sz w:val="24"/>
@@ -3388,6 +3715,7 @@
               </w:rPr>
               <w:t>Wireframes</w:t>
             </w:r>
+            <w:proofErr w:type="spellEnd"/>
           </w:p>
         </w:tc>
         <w:tc>
@@ -3407,12 +3735,37 @@
                 <w:szCs w:val="24"/>
               </w:rPr>
             </w:pPr>
-            <w:r>
-              <w:rPr>
-                <w:sz w:val="24"/>
-                <w:szCs w:val="24"/>
-              </w:rPr>
-              <w:t>Wireframes afmaken en wireframes op web maken</w:t>
+            <w:proofErr w:type="spellStart"/>
+            <w:r>
+              <w:rPr>
+                <w:sz w:val="24"/>
+                <w:szCs w:val="24"/>
+              </w:rPr>
+              <w:t>Wireframes</w:t>
+            </w:r>
+            <w:proofErr w:type="spellEnd"/>
+            <w:r>
+              <w:rPr>
+                <w:sz w:val="24"/>
+                <w:szCs w:val="24"/>
+              </w:rPr>
+              <w:t xml:space="preserve"> afmaken en </w:t>
+            </w:r>
+            <w:proofErr w:type="spellStart"/>
+            <w:r>
+              <w:rPr>
+                <w:sz w:val="24"/>
+                <w:szCs w:val="24"/>
+              </w:rPr>
+              <w:t>wireframes</w:t>
+            </w:r>
+            <w:proofErr w:type="spellEnd"/>
+            <w:r>
+              <w:rPr>
+                <w:sz w:val="24"/>
+                <w:szCs w:val="24"/>
+              </w:rPr>
+              <w:t xml:space="preserve"> op web maken</w:t>
             </w:r>
           </w:p>
         </w:tc>
@@ -3438,8 +3791,17 @@
                 <w:sz w:val="24"/>
                 <w:szCs w:val="24"/>
               </w:rPr>
-              <w:t>Appie is er niet om zijn mening te delen over de wireframes</w:t>
-            </w:r>
+              <w:t xml:space="preserve">Appie is er niet om zijn mening te delen over de </w:t>
+            </w:r>
+            <w:proofErr w:type="spellStart"/>
+            <w:r>
+              <w:rPr>
+                <w:sz w:val="24"/>
+                <w:szCs w:val="24"/>
+              </w:rPr>
+              <w:t>wireframes</w:t>
+            </w:r>
+            <w:proofErr w:type="spellEnd"/>
           </w:p>
         </w:tc>
         <w:tc>
@@ -3647,6 +4009,7 @@
                 <w:szCs w:val="24"/>
               </w:rPr>
             </w:pPr>
+            <w:proofErr w:type="spellStart"/>
             <w:r>
               <w:rPr>
                 <w:sz w:val="24"/>
@@ -3654,6 +4017,7 @@
               </w:rPr>
               <w:t>Jarvis</w:t>
             </w:r>
+            <w:proofErr w:type="spellEnd"/>
           </w:p>
         </w:tc>
         <w:tc>
@@ -3673,12 +4037,21 @@
                 <w:szCs w:val="24"/>
               </w:rPr>
             </w:pPr>
-            <w:r>
-              <w:rPr>
-                <w:sz w:val="24"/>
-                <w:szCs w:val="24"/>
-              </w:rPr>
-              <w:t>Wireframes op web maken</w:t>
+            <w:proofErr w:type="spellStart"/>
+            <w:r>
+              <w:rPr>
+                <w:sz w:val="24"/>
+                <w:szCs w:val="24"/>
+              </w:rPr>
+              <w:t>Wireframes</w:t>
+            </w:r>
+            <w:proofErr w:type="spellEnd"/>
+            <w:r>
+              <w:rPr>
+                <w:sz w:val="24"/>
+                <w:szCs w:val="24"/>
+              </w:rPr>
+              <w:t xml:space="preserve"> op web maken</w:t>
             </w:r>
           </w:p>
         </w:tc>
@@ -3704,8 +4077,17 @@
                 <w:sz w:val="24"/>
                 <w:szCs w:val="24"/>
               </w:rPr>
-              <w:t>Appie is er niet om zijn mening te delen over de wireframes</w:t>
-            </w:r>
+              <w:t xml:space="preserve">Appie is er niet om zijn mening te delen over de </w:t>
+            </w:r>
+            <w:proofErr w:type="spellStart"/>
+            <w:r>
+              <w:rPr>
+                <w:sz w:val="24"/>
+                <w:szCs w:val="24"/>
+              </w:rPr>
+              <w:t>wireframes</w:t>
+            </w:r>
+            <w:proofErr w:type="spellEnd"/>
           </w:p>
         </w:tc>
         <w:tc>
@@ -4033,8 +4415,17 @@
                 <w:sz w:val="24"/>
                 <w:szCs w:val="24"/>
               </w:rPr>
-              <w:t>Product Owner</w:t>
-            </w:r>
+              <w:t xml:space="preserve">Product </w:t>
+            </w:r>
+            <w:proofErr w:type="spellStart"/>
+            <w:r>
+              <w:rPr>
+                <w:sz w:val="24"/>
+                <w:szCs w:val="24"/>
+              </w:rPr>
+              <w:t>Owner</w:t>
+            </w:r>
+            <w:proofErr w:type="spellEnd"/>
           </w:p>
         </w:tc>
         <w:tc>
@@ -4055,6 +4446,7 @@
                 <w:szCs w:val="24"/>
               </w:rPr>
             </w:pPr>
+            <w:proofErr w:type="spellStart"/>
             <w:r>
               <w:rPr>
                 <w:sz w:val="24"/>
@@ -4062,6 +4454,7 @@
               </w:rPr>
               <w:t>J.Visser</w:t>
             </w:r>
+            <w:proofErr w:type="spellEnd"/>
           </w:p>
         </w:tc>
         <w:tc>
@@ -4330,12 +4723,21 @@
                 <w:szCs w:val="24"/>
               </w:rPr>
             </w:pPr>
-            <w:r>
-              <w:rPr>
-                <w:sz w:val="24"/>
-                <w:szCs w:val="24"/>
-              </w:rPr>
-              <w:t>Wireframes op web maken</w:t>
+            <w:proofErr w:type="spellStart"/>
+            <w:r>
+              <w:rPr>
+                <w:sz w:val="24"/>
+                <w:szCs w:val="24"/>
+              </w:rPr>
+              <w:t>Wireframes</w:t>
+            </w:r>
+            <w:proofErr w:type="spellEnd"/>
+            <w:r>
+              <w:rPr>
+                <w:sz w:val="24"/>
+                <w:szCs w:val="24"/>
+              </w:rPr>
+              <w:t xml:space="preserve"> op web maken</w:t>
             </w:r>
           </w:p>
         </w:tc>
@@ -4489,12 +4891,21 @@
                 <w:szCs w:val="24"/>
               </w:rPr>
             </w:pPr>
-            <w:r>
-              <w:rPr>
-                <w:sz w:val="24"/>
-                <w:szCs w:val="24"/>
-              </w:rPr>
-              <w:t>Jarvis en review voorbereiden</w:t>
+            <w:proofErr w:type="spellStart"/>
+            <w:r>
+              <w:rPr>
+                <w:sz w:val="24"/>
+                <w:szCs w:val="24"/>
+              </w:rPr>
+              <w:t>Jarvis</w:t>
+            </w:r>
+            <w:proofErr w:type="spellEnd"/>
+            <w:r>
+              <w:rPr>
+                <w:sz w:val="24"/>
+                <w:szCs w:val="24"/>
+              </w:rPr>
+              <w:t xml:space="preserve"> en review voorbereiden</w:t>
             </w:r>
           </w:p>
         </w:tc>
@@ -4582,12 +4993,21 @@
                 <w:szCs w:val="24"/>
               </w:rPr>
             </w:pPr>
-            <w:r>
-              <w:rPr>
-                <w:sz w:val="24"/>
-                <w:szCs w:val="24"/>
-              </w:rPr>
-              <w:t>Wireframes op web maken</w:t>
+            <w:proofErr w:type="spellStart"/>
+            <w:r>
+              <w:rPr>
+                <w:sz w:val="24"/>
+                <w:szCs w:val="24"/>
+              </w:rPr>
+              <w:t>Wireframes</w:t>
+            </w:r>
+            <w:proofErr w:type="spellEnd"/>
+            <w:r>
+              <w:rPr>
+                <w:sz w:val="24"/>
+                <w:szCs w:val="24"/>
+              </w:rPr>
+              <w:t xml:space="preserve"> op web maken</w:t>
             </w:r>
           </w:p>
         </w:tc>
@@ -5008,8 +5428,17 @@
                 <w:sz w:val="24"/>
                 <w:szCs w:val="24"/>
               </w:rPr>
-              <w:t>Product Owner</w:t>
-            </w:r>
+              <w:t xml:space="preserve">Product </w:t>
+            </w:r>
+            <w:proofErr w:type="spellStart"/>
+            <w:r>
+              <w:rPr>
+                <w:sz w:val="24"/>
+                <w:szCs w:val="24"/>
+              </w:rPr>
+              <w:t>Owner</w:t>
+            </w:r>
+            <w:proofErr w:type="spellEnd"/>
           </w:p>
         </w:tc>
         <w:tc>
@@ -5030,6 +5459,7 @@
                 <w:szCs w:val="24"/>
               </w:rPr>
             </w:pPr>
+            <w:proofErr w:type="spellStart"/>
             <w:r>
               <w:rPr>
                 <w:sz w:val="24"/>
@@ -5037,6 +5467,7 @@
               </w:rPr>
               <w:t>J.Visser</w:t>
             </w:r>
+            <w:proofErr w:type="spellEnd"/>
           </w:p>
         </w:tc>
         <w:tc>
@@ -5336,7 +5767,23 @@
                 <w:sz w:val="24"/>
                 <w:szCs w:val="24"/>
               </w:rPr>
-              <w:t>De navbar fixen en sollicitatie gesprek om 11:00</w:t>
+              <w:t xml:space="preserve">De </w:t>
+            </w:r>
+            <w:proofErr w:type="spellStart"/>
+            <w:r>
+              <w:rPr>
+                <w:sz w:val="24"/>
+                <w:szCs w:val="24"/>
+              </w:rPr>
+              <w:t>navbar</w:t>
+            </w:r>
+            <w:proofErr w:type="spellEnd"/>
+            <w:r>
+              <w:rPr>
+                <w:sz w:val="24"/>
+                <w:szCs w:val="24"/>
+              </w:rPr>
+              <w:t xml:space="preserve"> fixen en sollicitatie gesprek om 11:00</w:t>
             </w:r>
           </w:p>
         </w:tc>
@@ -5438,12 +5885,21 @@
                 <w:szCs w:val="24"/>
               </w:rPr>
             </w:pPr>
-            <w:r>
-              <w:rPr>
-                <w:sz w:val="24"/>
-                <w:szCs w:val="24"/>
-              </w:rPr>
-              <w:t>Jarvis, review gedaan en feedback genoteerd.</w:t>
+            <w:proofErr w:type="spellStart"/>
+            <w:r>
+              <w:rPr>
+                <w:sz w:val="24"/>
+                <w:szCs w:val="24"/>
+              </w:rPr>
+              <w:t>Jarvis</w:t>
+            </w:r>
+            <w:proofErr w:type="spellEnd"/>
+            <w:r>
+              <w:rPr>
+                <w:sz w:val="24"/>
+                <w:szCs w:val="24"/>
+              </w:rPr>
+              <w:t>, review gedaan en feedback genoteerd.</w:t>
             </w:r>
           </w:p>
         </w:tc>
@@ -5617,8 +6073,17 @@
                 <w:sz w:val="24"/>
                 <w:szCs w:val="24"/>
               </w:rPr>
-              <w:t>Verder met het inlog systeem, en soort van jarvis</w:t>
-            </w:r>
+              <w:t xml:space="preserve">Verder met het inlog systeem, en soort van </w:t>
+            </w:r>
+            <w:proofErr w:type="spellStart"/>
+            <w:r>
+              <w:rPr>
+                <w:sz w:val="24"/>
+                <w:szCs w:val="24"/>
+              </w:rPr>
+              <w:t>jarvis</w:t>
+            </w:r>
+            <w:proofErr w:type="spellEnd"/>
           </w:p>
         </w:tc>
         <w:tc>
@@ -5972,8 +6437,17 @@
                 <w:sz w:val="24"/>
                 <w:szCs w:val="24"/>
               </w:rPr>
-              <w:t>Product Owner</w:t>
-            </w:r>
+              <w:t xml:space="preserve">Product </w:t>
+            </w:r>
+            <w:proofErr w:type="spellStart"/>
+            <w:r>
+              <w:rPr>
+                <w:sz w:val="24"/>
+                <w:szCs w:val="24"/>
+              </w:rPr>
+              <w:t>Owner</w:t>
+            </w:r>
+            <w:proofErr w:type="spellEnd"/>
           </w:p>
         </w:tc>
         <w:tc>
@@ -5994,6 +6468,7 @@
                 <w:szCs w:val="24"/>
               </w:rPr>
             </w:pPr>
+            <w:proofErr w:type="spellStart"/>
             <w:r>
               <w:rPr>
                 <w:sz w:val="24"/>
@@ -6001,6 +6476,7 @@
               </w:rPr>
               <w:t>J.Visser</w:t>
             </w:r>
+            <w:proofErr w:type="spellEnd"/>
           </w:p>
         </w:tc>
         <w:tc>
@@ -6274,7 +6750,39 @@
                 <w:sz w:val="24"/>
                 <w:szCs w:val="24"/>
               </w:rPr>
-              <w:t>De navbar fixen, trello updat</w:t>
+              <w:t xml:space="preserve">De </w:t>
+            </w:r>
+            <w:proofErr w:type="spellStart"/>
+            <w:r>
+              <w:rPr>
+                <w:sz w:val="24"/>
+                <w:szCs w:val="24"/>
+              </w:rPr>
+              <w:t>navbar</w:t>
+            </w:r>
+            <w:proofErr w:type="spellEnd"/>
+            <w:r>
+              <w:rPr>
+                <w:sz w:val="24"/>
+                <w:szCs w:val="24"/>
+              </w:rPr>
+              <w:t xml:space="preserve"> fixen, </w:t>
+            </w:r>
+            <w:proofErr w:type="spellStart"/>
+            <w:r>
+              <w:rPr>
+                <w:sz w:val="24"/>
+                <w:szCs w:val="24"/>
+              </w:rPr>
+              <w:t>trello</w:t>
+            </w:r>
+            <w:proofErr w:type="spellEnd"/>
+            <w:r>
+              <w:rPr>
+                <w:sz w:val="24"/>
+                <w:szCs w:val="24"/>
+              </w:rPr>
+              <w:t xml:space="preserve"> updat</w:t>
             </w:r>
             <w:r>
               <w:rPr>
@@ -6307,7 +6815,23 @@
                 <w:sz w:val="24"/>
                 <w:szCs w:val="24"/>
               </w:rPr>
-              <w:t>Index placeholders maken</w:t>
+              <w:t xml:space="preserve">Index </w:t>
+            </w:r>
+            <w:proofErr w:type="spellStart"/>
+            <w:r>
+              <w:rPr>
+                <w:sz w:val="24"/>
+                <w:szCs w:val="24"/>
+              </w:rPr>
+              <w:t>placeholders</w:t>
+            </w:r>
+            <w:proofErr w:type="spellEnd"/>
+            <w:r>
+              <w:rPr>
+                <w:sz w:val="24"/>
+                <w:szCs w:val="24"/>
+              </w:rPr>
+              <w:t xml:space="preserve"> maken</w:t>
             </w:r>
           </w:p>
         </w:tc>
@@ -6787,7 +7311,28 @@
                 <w:sz w:val="24"/>
                 <w:szCs w:val="24"/>
               </w:rPr>
-              <w:t>6/21/2024</w:t>
+              <w:t>7</w:t>
+            </w:r>
+            <w:r>
+              <w:rPr>
+                <w:sz w:val="24"/>
+                <w:szCs w:val="24"/>
+              </w:rPr>
+              <w:t>/</w:t>
+            </w:r>
+            <w:r>
+              <w:rPr>
+                <w:sz w:val="24"/>
+                <w:szCs w:val="24"/>
+              </w:rPr>
+              <w:t>1</w:t>
+            </w:r>
+            <w:r>
+              <w:rPr>
+                <w:sz w:val="24"/>
+                <w:szCs w:val="24"/>
+              </w:rPr>
+              <w:t>/2024</w:t>
             </w:r>
           </w:p>
         </w:tc>
@@ -6985,8 +7530,17 @@
                 <w:sz w:val="24"/>
                 <w:szCs w:val="24"/>
               </w:rPr>
-              <w:t>Product Owner</w:t>
-            </w:r>
+              <w:t xml:space="preserve">Product </w:t>
+            </w:r>
+            <w:proofErr w:type="spellStart"/>
+            <w:r>
+              <w:rPr>
+                <w:sz w:val="24"/>
+                <w:szCs w:val="24"/>
+              </w:rPr>
+              <w:t>Owner</w:t>
+            </w:r>
+            <w:proofErr w:type="spellEnd"/>
           </w:p>
         </w:tc>
         <w:tc>
@@ -7007,6 +7561,7 @@
                 <w:szCs w:val="24"/>
               </w:rPr>
             </w:pPr>
+            <w:proofErr w:type="spellStart"/>
             <w:r>
               <w:rPr>
                 <w:sz w:val="24"/>
@@ -7014,6 +7569,7 @@
               </w:rPr>
               <w:t>J.Visser</w:t>
             </w:r>
+            <w:proofErr w:type="spellEnd"/>
           </w:p>
         </w:tc>
         <w:tc>
@@ -7282,6 +7838,29 @@
                 <w:szCs w:val="24"/>
               </w:rPr>
             </w:pPr>
+            <w:r>
+              <w:rPr>
+                <w:sz w:val="24"/>
+                <w:szCs w:val="24"/>
+              </w:rPr>
+              <w:t xml:space="preserve">Index </w:t>
+            </w:r>
+            <w:proofErr w:type="spellStart"/>
+            <w:r>
+              <w:rPr>
+                <w:sz w:val="24"/>
+                <w:szCs w:val="24"/>
+              </w:rPr>
+              <w:t>placeholders</w:t>
+            </w:r>
+            <w:proofErr w:type="spellEnd"/>
+            <w:r>
+              <w:rPr>
+                <w:sz w:val="24"/>
+                <w:szCs w:val="24"/>
+              </w:rPr>
+              <w:t xml:space="preserve"> maken</w:t>
+            </w:r>
           </w:p>
         </w:tc>
         <w:tc>
@@ -7301,6 +7880,13 @@
                 <w:szCs w:val="24"/>
               </w:rPr>
             </w:pPr>
+            <w:r>
+              <w:rPr>
+                <w:sz w:val="24"/>
+                <w:szCs w:val="24"/>
+              </w:rPr>
+              <w:t>Review voorbereiden</w:t>
+            </w:r>
           </w:p>
         </w:tc>
         <w:tc>
@@ -7320,6 +7906,13 @@
                 <w:szCs w:val="24"/>
               </w:rPr>
             </w:pPr>
+            <w:r>
+              <w:rPr>
+                <w:sz w:val="24"/>
+                <w:szCs w:val="24"/>
+              </w:rPr>
+              <w:t>-</w:t>
+            </w:r>
           </w:p>
         </w:tc>
         <w:tc>
@@ -7339,6 +7932,13 @@
                 <w:szCs w:val="24"/>
               </w:rPr>
             </w:pPr>
+            <w:r>
+              <w:rPr>
+                <w:sz w:val="24"/>
+                <w:szCs w:val="24"/>
+              </w:rPr>
+              <w:t>-</w:t>
+            </w:r>
           </w:p>
         </w:tc>
       </w:tr>
@@ -7387,6 +7987,15 @@
                 <w:szCs w:val="24"/>
               </w:rPr>
             </w:pPr>
+            <w:proofErr w:type="spellStart"/>
+            <w:r>
+              <w:rPr>
+                <w:sz w:val="24"/>
+                <w:szCs w:val="24"/>
+              </w:rPr>
+              <w:t>Jarvis</w:t>
+            </w:r>
+            <w:proofErr w:type="spellEnd"/>
           </w:p>
         </w:tc>
         <w:tc>
@@ -7406,6 +8015,22 @@
                 <w:szCs w:val="24"/>
               </w:rPr>
             </w:pPr>
+            <w:proofErr w:type="spellStart"/>
+            <w:r>
+              <w:rPr>
+                <w:sz w:val="24"/>
+                <w:szCs w:val="24"/>
+              </w:rPr>
+              <w:t>Jarvis</w:t>
+            </w:r>
+            <w:proofErr w:type="spellEnd"/>
+            <w:r>
+              <w:rPr>
+                <w:sz w:val="24"/>
+                <w:szCs w:val="24"/>
+              </w:rPr>
+              <w:t xml:space="preserve"> en review voorbereiden</w:t>
+            </w:r>
           </w:p>
         </w:tc>
         <w:tc>
@@ -7425,6 +8050,13 @@
                 <w:szCs w:val="24"/>
               </w:rPr>
             </w:pPr>
+            <w:r>
+              <w:rPr>
+                <w:sz w:val="24"/>
+                <w:szCs w:val="24"/>
+              </w:rPr>
+              <w:t>-</w:t>
+            </w:r>
           </w:p>
         </w:tc>
         <w:tc>
@@ -7444,6 +8076,13 @@
                 <w:szCs w:val="24"/>
               </w:rPr>
             </w:pPr>
+            <w:r>
+              <w:rPr>
+                <w:sz w:val="24"/>
+                <w:szCs w:val="24"/>
+              </w:rPr>
+              <w:t>-</w:t>
+            </w:r>
           </w:p>
         </w:tc>
       </w:tr>
@@ -7492,6 +8131,13 @@
                 <w:szCs w:val="24"/>
               </w:rPr>
             </w:pPr>
+            <w:r>
+              <w:rPr>
+                <w:sz w:val="24"/>
+                <w:szCs w:val="24"/>
+              </w:rPr>
+              <w:t>-</w:t>
+            </w:r>
           </w:p>
         </w:tc>
         <w:tc>

</xml_diff>

<commit_message>
upd ( Daily stand up.docx) Daily stand up van 2 juli
</commit_message>
<xml_diff>
--- a/Logboek/Daily Standup.docx
+++ b/Logboek/Daily Standup.docx
@@ -18,19 +18,8 @@
           <w:sz w:val="50"/>
           <w:szCs w:val="50"/>
         </w:rPr>
-        <w:t xml:space="preserve">Daily </w:t>
+        <w:t>Daily Standup</w:t>
       </w:r>
-      <w:proofErr w:type="spellStart"/>
-      <w:r>
-        <w:rPr>
-          <w:b/>
-          <w:bCs/>
-          <w:sz w:val="50"/>
-          <w:szCs w:val="50"/>
-        </w:rPr>
-        <w:t>Standup</w:t>
-      </w:r>
-      <w:proofErr w:type="spellEnd"/>
     </w:p>
     <w:p>
       <w:pPr>
@@ -303,17 +292,8 @@
                 <w:sz w:val="24"/>
                 <w:szCs w:val="24"/>
               </w:rPr>
-              <w:t xml:space="preserve">Product </w:t>
-            </w:r>
-            <w:proofErr w:type="spellStart"/>
-            <w:r>
-              <w:rPr>
-                <w:sz w:val="24"/>
-                <w:szCs w:val="24"/>
-              </w:rPr>
-              <w:t>Owner</w:t>
-            </w:r>
-            <w:proofErr w:type="spellEnd"/>
+              <w:t>Product Owner</w:t>
+            </w:r>
           </w:p>
         </w:tc>
         <w:tc>
@@ -334,7 +314,6 @@
                 <w:szCs w:val="24"/>
               </w:rPr>
             </w:pPr>
-            <w:proofErr w:type="spellStart"/>
             <w:r>
               <w:rPr>
                 <w:sz w:val="24"/>
@@ -342,7 +321,6 @@
               </w:rPr>
               <w:t>J.Visser</w:t>
             </w:r>
-            <w:proofErr w:type="spellEnd"/>
           </w:p>
         </w:tc>
         <w:tc>
@@ -642,39 +620,7 @@
                 <w:sz w:val="24"/>
                 <w:szCs w:val="24"/>
               </w:rPr>
-              <w:t xml:space="preserve">Vragen bedenken voor de product </w:t>
-            </w:r>
-            <w:proofErr w:type="spellStart"/>
-            <w:r>
-              <w:rPr>
-                <w:sz w:val="24"/>
-                <w:szCs w:val="24"/>
-              </w:rPr>
-              <w:t>owner</w:t>
-            </w:r>
-            <w:proofErr w:type="spellEnd"/>
-            <w:r>
-              <w:rPr>
-                <w:sz w:val="24"/>
-                <w:szCs w:val="24"/>
-              </w:rPr>
-              <w:t xml:space="preserve">, </w:t>
-            </w:r>
-            <w:proofErr w:type="spellStart"/>
-            <w:r>
-              <w:rPr>
-                <w:sz w:val="24"/>
-                <w:szCs w:val="24"/>
-              </w:rPr>
-              <w:t>trello</w:t>
-            </w:r>
-            <w:proofErr w:type="spellEnd"/>
-            <w:r>
-              <w:rPr>
-                <w:sz w:val="24"/>
-                <w:szCs w:val="24"/>
-              </w:rPr>
-              <w:t xml:space="preserve"> aanmaken.</w:t>
+              <w:t>Vragen bedenken voor de product owner, trello aanmaken.</w:t>
             </w:r>
           </w:p>
         </w:tc>
@@ -807,39 +753,7 @@
                 <w:sz w:val="24"/>
                 <w:szCs w:val="24"/>
               </w:rPr>
-              <w:t xml:space="preserve">Vragen bedenken voor de product </w:t>
-            </w:r>
-            <w:proofErr w:type="spellStart"/>
-            <w:r>
-              <w:rPr>
-                <w:sz w:val="24"/>
-                <w:szCs w:val="24"/>
-              </w:rPr>
-              <w:t>owner</w:t>
-            </w:r>
-            <w:proofErr w:type="spellEnd"/>
-            <w:r>
-              <w:rPr>
-                <w:sz w:val="24"/>
-                <w:szCs w:val="24"/>
-              </w:rPr>
-              <w:t xml:space="preserve">, </w:t>
-            </w:r>
-            <w:proofErr w:type="spellStart"/>
-            <w:r>
-              <w:rPr>
-                <w:sz w:val="24"/>
-                <w:szCs w:val="24"/>
-              </w:rPr>
-              <w:t>trello</w:t>
-            </w:r>
-            <w:proofErr w:type="spellEnd"/>
-            <w:r>
-              <w:rPr>
-                <w:sz w:val="24"/>
-                <w:szCs w:val="24"/>
-              </w:rPr>
-              <w:t xml:space="preserve"> aanmaken.</w:t>
+              <w:t>Vragen bedenken voor de product owner, trello aanmaken.</w:t>
             </w:r>
           </w:p>
         </w:tc>
@@ -972,39 +886,7 @@
                 <w:sz w:val="24"/>
                 <w:szCs w:val="24"/>
               </w:rPr>
-              <w:t xml:space="preserve">Vragen bedenken voor de product </w:t>
-            </w:r>
-            <w:proofErr w:type="spellStart"/>
-            <w:r>
-              <w:rPr>
-                <w:sz w:val="24"/>
-                <w:szCs w:val="24"/>
-              </w:rPr>
-              <w:t>owner</w:t>
-            </w:r>
-            <w:proofErr w:type="spellEnd"/>
-            <w:r>
-              <w:rPr>
-                <w:sz w:val="24"/>
-                <w:szCs w:val="24"/>
-              </w:rPr>
-              <w:t xml:space="preserve">, </w:t>
-            </w:r>
-            <w:proofErr w:type="spellStart"/>
-            <w:r>
-              <w:rPr>
-                <w:sz w:val="24"/>
-                <w:szCs w:val="24"/>
-              </w:rPr>
-              <w:t>trello</w:t>
-            </w:r>
-            <w:proofErr w:type="spellEnd"/>
-            <w:r>
-              <w:rPr>
-                <w:sz w:val="24"/>
-                <w:szCs w:val="24"/>
-              </w:rPr>
-              <w:t xml:space="preserve"> aanmaken.</w:t>
+              <w:t>Vragen bedenken voor de product owner, trello aanmaken.</w:t>
             </w:r>
           </w:p>
         </w:tc>
@@ -1357,17 +1239,8 @@
                 <w:sz w:val="24"/>
                 <w:szCs w:val="24"/>
               </w:rPr>
-              <w:t xml:space="preserve">Product </w:t>
-            </w:r>
-            <w:proofErr w:type="spellStart"/>
-            <w:r>
-              <w:rPr>
-                <w:sz w:val="24"/>
-                <w:szCs w:val="24"/>
-              </w:rPr>
-              <w:t>Owner</w:t>
-            </w:r>
-            <w:proofErr w:type="spellEnd"/>
+              <w:t>Product Owner</w:t>
+            </w:r>
           </w:p>
         </w:tc>
         <w:tc>
@@ -1388,7 +1261,6 @@
                 <w:szCs w:val="24"/>
               </w:rPr>
             </w:pPr>
-            <w:proofErr w:type="spellStart"/>
             <w:r>
               <w:rPr>
                 <w:sz w:val="24"/>
@@ -1396,7 +1268,6 @@
               </w:rPr>
               <w:t>J.Visser</w:t>
             </w:r>
-            <w:proofErr w:type="spellEnd"/>
           </w:p>
         </w:tc>
         <w:tc>
@@ -1670,39 +1541,7 @@
                 <w:sz w:val="24"/>
                 <w:szCs w:val="24"/>
               </w:rPr>
-              <w:t xml:space="preserve">Vragen bedenken voor de product </w:t>
-            </w:r>
-            <w:proofErr w:type="spellStart"/>
-            <w:r>
-              <w:rPr>
-                <w:sz w:val="24"/>
-                <w:szCs w:val="24"/>
-              </w:rPr>
-              <w:t>owner</w:t>
-            </w:r>
-            <w:proofErr w:type="spellEnd"/>
-            <w:r>
-              <w:rPr>
-                <w:sz w:val="24"/>
-                <w:szCs w:val="24"/>
-              </w:rPr>
-              <w:t xml:space="preserve">, </w:t>
-            </w:r>
-            <w:proofErr w:type="spellStart"/>
-            <w:r>
-              <w:rPr>
-                <w:sz w:val="24"/>
-                <w:szCs w:val="24"/>
-              </w:rPr>
-              <w:t>trello</w:t>
-            </w:r>
-            <w:proofErr w:type="spellEnd"/>
-            <w:r>
-              <w:rPr>
-                <w:sz w:val="24"/>
-                <w:szCs w:val="24"/>
-              </w:rPr>
-              <w:t xml:space="preserve"> aanmaken.</w:t>
+              <w:t>Vragen bedenken voor de product owner, trello aanmaken.</w:t>
             </w:r>
           </w:p>
         </w:tc>
@@ -1728,17 +1567,8 @@
                 <w:sz w:val="24"/>
                 <w:szCs w:val="24"/>
               </w:rPr>
-              <w:t xml:space="preserve">Begin maken aan de </w:t>
-            </w:r>
-            <w:proofErr w:type="spellStart"/>
-            <w:r>
-              <w:rPr>
-                <w:sz w:val="24"/>
-                <w:szCs w:val="24"/>
-              </w:rPr>
-              <w:t>wireframes</w:t>
-            </w:r>
-            <w:proofErr w:type="spellEnd"/>
+              <w:t>Begin maken aan de wireframes</w:t>
+            </w:r>
           </w:p>
         </w:tc>
         <w:tc>
@@ -1830,39 +1660,7 @@
                 <w:sz w:val="24"/>
                 <w:szCs w:val="24"/>
               </w:rPr>
-              <w:t xml:space="preserve">Vragen bedenken voor de product </w:t>
-            </w:r>
-            <w:proofErr w:type="spellStart"/>
-            <w:r>
-              <w:rPr>
-                <w:sz w:val="24"/>
-                <w:szCs w:val="24"/>
-              </w:rPr>
-              <w:t>owner</w:t>
-            </w:r>
-            <w:proofErr w:type="spellEnd"/>
-            <w:r>
-              <w:rPr>
-                <w:sz w:val="24"/>
-                <w:szCs w:val="24"/>
-              </w:rPr>
-              <w:t xml:space="preserve">, </w:t>
-            </w:r>
-            <w:proofErr w:type="spellStart"/>
-            <w:r>
-              <w:rPr>
-                <w:sz w:val="24"/>
-                <w:szCs w:val="24"/>
-              </w:rPr>
-              <w:t>trello</w:t>
-            </w:r>
-            <w:proofErr w:type="spellEnd"/>
-            <w:r>
-              <w:rPr>
-                <w:sz w:val="24"/>
-                <w:szCs w:val="24"/>
-              </w:rPr>
-              <w:t xml:space="preserve"> aanmaken.</w:t>
+              <w:t>Vragen bedenken voor de product owner, trello aanmaken.</w:t>
             </w:r>
           </w:p>
         </w:tc>
@@ -1995,39 +1793,7 @@
                 <w:sz w:val="24"/>
                 <w:szCs w:val="24"/>
               </w:rPr>
-              <w:t xml:space="preserve">Vragen bedenken voor de product </w:t>
-            </w:r>
-            <w:proofErr w:type="spellStart"/>
-            <w:r>
-              <w:rPr>
-                <w:sz w:val="24"/>
-                <w:szCs w:val="24"/>
-              </w:rPr>
-              <w:t>owner</w:t>
-            </w:r>
-            <w:proofErr w:type="spellEnd"/>
-            <w:r>
-              <w:rPr>
-                <w:sz w:val="24"/>
-                <w:szCs w:val="24"/>
-              </w:rPr>
-              <w:t xml:space="preserve">, </w:t>
-            </w:r>
-            <w:proofErr w:type="spellStart"/>
-            <w:r>
-              <w:rPr>
-                <w:sz w:val="24"/>
-                <w:szCs w:val="24"/>
-              </w:rPr>
-              <w:t>trello</w:t>
-            </w:r>
-            <w:proofErr w:type="spellEnd"/>
-            <w:r>
-              <w:rPr>
-                <w:sz w:val="24"/>
-                <w:szCs w:val="24"/>
-              </w:rPr>
-              <w:t xml:space="preserve"> aanmaken.</w:t>
+              <w:t>Vragen bedenken voor de product owner, trello aanmaken.</w:t>
             </w:r>
           </w:p>
         </w:tc>
@@ -2053,33 +1819,8 @@
                 <w:sz w:val="24"/>
                 <w:szCs w:val="24"/>
               </w:rPr>
-              <w:t xml:space="preserve">Damien helpen met de </w:t>
-            </w:r>
-            <w:proofErr w:type="spellStart"/>
-            <w:r>
-              <w:rPr>
-                <w:sz w:val="24"/>
-                <w:szCs w:val="24"/>
-              </w:rPr>
-              <w:t>wireframes</w:t>
-            </w:r>
-            <w:proofErr w:type="spellEnd"/>
-            <w:r>
-              <w:rPr>
-                <w:sz w:val="24"/>
-                <w:szCs w:val="24"/>
-              </w:rPr>
-              <w:t xml:space="preserve"> en aan </w:t>
-            </w:r>
-            <w:proofErr w:type="spellStart"/>
-            <w:r>
-              <w:rPr>
-                <w:sz w:val="24"/>
-                <w:szCs w:val="24"/>
-              </w:rPr>
-              <w:t>jarvis</w:t>
-            </w:r>
-            <w:proofErr w:type="spellEnd"/>
+              <w:t>Damien helpen met de wireframes en aan jarvis</w:t>
+            </w:r>
           </w:p>
         </w:tc>
         <w:tc>
@@ -2418,17 +2159,8 @@
                 <w:sz w:val="24"/>
                 <w:szCs w:val="24"/>
               </w:rPr>
-              <w:t xml:space="preserve">Product </w:t>
-            </w:r>
-            <w:proofErr w:type="spellStart"/>
-            <w:r>
-              <w:rPr>
-                <w:sz w:val="24"/>
-                <w:szCs w:val="24"/>
-              </w:rPr>
-              <w:t>Owner</w:t>
-            </w:r>
-            <w:proofErr w:type="spellEnd"/>
+              <w:t>Product Owner</w:t>
+            </w:r>
           </w:p>
         </w:tc>
         <w:tc>
@@ -2449,7 +2181,6 @@
                 <w:szCs w:val="24"/>
               </w:rPr>
             </w:pPr>
-            <w:proofErr w:type="spellStart"/>
             <w:r>
               <w:rPr>
                 <w:sz w:val="24"/>
@@ -2457,7 +2188,6 @@
               </w:rPr>
               <w:t>J.Visser</w:t>
             </w:r>
-            <w:proofErr w:type="spellEnd"/>
           </w:p>
         </w:tc>
         <w:tc>
@@ -2731,17 +2461,8 @@
                 <w:sz w:val="24"/>
                 <w:szCs w:val="24"/>
               </w:rPr>
-              <w:t xml:space="preserve">Begin maken aan de </w:t>
-            </w:r>
-            <w:proofErr w:type="spellStart"/>
-            <w:r>
-              <w:rPr>
-                <w:sz w:val="24"/>
-                <w:szCs w:val="24"/>
-              </w:rPr>
-              <w:t>wireframes</w:t>
-            </w:r>
-            <w:proofErr w:type="spellEnd"/>
+              <w:t>Begin maken aan de wireframes</w:t>
+            </w:r>
           </w:p>
         </w:tc>
         <w:tc>
@@ -2761,7 +2482,6 @@
                 <w:szCs w:val="24"/>
               </w:rPr>
             </w:pPr>
-            <w:proofErr w:type="spellStart"/>
             <w:r>
               <w:rPr>
                 <w:sz w:val="24"/>
@@ -2769,7 +2489,6 @@
               </w:rPr>
               <w:t>Wireframes</w:t>
             </w:r>
-            <w:proofErr w:type="spellEnd"/>
           </w:p>
         </w:tc>
         <w:tc>
@@ -3008,33 +2727,8 @@
                 <w:sz w:val="24"/>
                 <w:szCs w:val="24"/>
               </w:rPr>
-              <w:t xml:space="preserve">Damien helpen met de </w:t>
-            </w:r>
-            <w:proofErr w:type="spellStart"/>
-            <w:r>
-              <w:rPr>
-                <w:sz w:val="24"/>
-                <w:szCs w:val="24"/>
-              </w:rPr>
-              <w:t>wireframes</w:t>
-            </w:r>
-            <w:proofErr w:type="spellEnd"/>
-            <w:r>
-              <w:rPr>
-                <w:sz w:val="24"/>
-                <w:szCs w:val="24"/>
-              </w:rPr>
-              <w:t xml:space="preserve"> en aan </w:t>
-            </w:r>
-            <w:proofErr w:type="spellStart"/>
-            <w:r>
-              <w:rPr>
-                <w:sz w:val="24"/>
-                <w:szCs w:val="24"/>
-              </w:rPr>
-              <w:t>jarvis</w:t>
-            </w:r>
-            <w:proofErr w:type="spellEnd"/>
+              <w:t>Damien helpen met de wireframes en aan jarvis</w:t>
+            </w:r>
           </w:p>
         </w:tc>
         <w:tc>
@@ -3054,21 +2748,12 @@
                 <w:szCs w:val="24"/>
               </w:rPr>
             </w:pPr>
-            <w:proofErr w:type="spellStart"/>
-            <w:r>
-              <w:rPr>
-                <w:sz w:val="24"/>
-                <w:szCs w:val="24"/>
-              </w:rPr>
-              <w:t>Jarvis</w:t>
-            </w:r>
-            <w:proofErr w:type="spellEnd"/>
-            <w:r>
-              <w:rPr>
-                <w:sz w:val="24"/>
-                <w:szCs w:val="24"/>
-              </w:rPr>
-              <w:t xml:space="preserve"> </w:t>
+            <w:r>
+              <w:rPr>
+                <w:sz w:val="24"/>
+                <w:szCs w:val="24"/>
+              </w:rPr>
+              <w:t xml:space="preserve">Jarvis </w:t>
             </w:r>
           </w:p>
         </w:tc>
@@ -3399,17 +3084,8 @@
                 <w:sz w:val="24"/>
                 <w:szCs w:val="24"/>
               </w:rPr>
-              <w:t xml:space="preserve">Product </w:t>
-            </w:r>
-            <w:proofErr w:type="spellStart"/>
-            <w:r>
-              <w:rPr>
-                <w:sz w:val="24"/>
-                <w:szCs w:val="24"/>
-              </w:rPr>
-              <w:t>Owner</w:t>
-            </w:r>
-            <w:proofErr w:type="spellEnd"/>
+              <w:t>Product Owner</w:t>
+            </w:r>
           </w:p>
         </w:tc>
         <w:tc>
@@ -3430,7 +3106,6 @@
                 <w:szCs w:val="24"/>
               </w:rPr>
             </w:pPr>
-            <w:proofErr w:type="spellStart"/>
             <w:r>
               <w:rPr>
                 <w:sz w:val="24"/>
@@ -3438,7 +3113,6 @@
               </w:rPr>
               <w:t>J.Visser</w:t>
             </w:r>
-            <w:proofErr w:type="spellEnd"/>
           </w:p>
         </w:tc>
         <w:tc>
@@ -3707,7 +3381,6 @@
                 <w:szCs w:val="24"/>
               </w:rPr>
             </w:pPr>
-            <w:proofErr w:type="spellStart"/>
             <w:r>
               <w:rPr>
                 <w:sz w:val="24"/>
@@ -3715,7 +3388,6 @@
               </w:rPr>
               <w:t>Wireframes</w:t>
             </w:r>
-            <w:proofErr w:type="spellEnd"/>
           </w:p>
         </w:tc>
         <w:tc>
@@ -3735,37 +3407,12 @@
                 <w:szCs w:val="24"/>
               </w:rPr>
             </w:pPr>
-            <w:proofErr w:type="spellStart"/>
-            <w:r>
-              <w:rPr>
-                <w:sz w:val="24"/>
-                <w:szCs w:val="24"/>
-              </w:rPr>
-              <w:t>Wireframes</w:t>
-            </w:r>
-            <w:proofErr w:type="spellEnd"/>
-            <w:r>
-              <w:rPr>
-                <w:sz w:val="24"/>
-                <w:szCs w:val="24"/>
-              </w:rPr>
-              <w:t xml:space="preserve"> afmaken en </w:t>
-            </w:r>
-            <w:proofErr w:type="spellStart"/>
-            <w:r>
-              <w:rPr>
-                <w:sz w:val="24"/>
-                <w:szCs w:val="24"/>
-              </w:rPr>
-              <w:t>wireframes</w:t>
-            </w:r>
-            <w:proofErr w:type="spellEnd"/>
-            <w:r>
-              <w:rPr>
-                <w:sz w:val="24"/>
-                <w:szCs w:val="24"/>
-              </w:rPr>
-              <w:t xml:space="preserve"> op web maken</w:t>
+            <w:r>
+              <w:rPr>
+                <w:sz w:val="24"/>
+                <w:szCs w:val="24"/>
+              </w:rPr>
+              <w:t>Wireframes afmaken en wireframes op web maken</w:t>
             </w:r>
           </w:p>
         </w:tc>
@@ -3791,17 +3438,8 @@
                 <w:sz w:val="24"/>
                 <w:szCs w:val="24"/>
               </w:rPr>
-              <w:t xml:space="preserve">Appie is er niet om zijn mening te delen over de </w:t>
-            </w:r>
-            <w:proofErr w:type="spellStart"/>
-            <w:r>
-              <w:rPr>
-                <w:sz w:val="24"/>
-                <w:szCs w:val="24"/>
-              </w:rPr>
-              <w:t>wireframes</w:t>
-            </w:r>
-            <w:proofErr w:type="spellEnd"/>
+              <w:t>Appie is er niet om zijn mening te delen over de wireframes</w:t>
+            </w:r>
           </w:p>
         </w:tc>
         <w:tc>
@@ -4009,7 +3647,6 @@
                 <w:szCs w:val="24"/>
               </w:rPr>
             </w:pPr>
-            <w:proofErr w:type="spellStart"/>
             <w:r>
               <w:rPr>
                 <w:sz w:val="24"/>
@@ -4017,7 +3654,6 @@
               </w:rPr>
               <w:t>Jarvis</w:t>
             </w:r>
-            <w:proofErr w:type="spellEnd"/>
           </w:p>
         </w:tc>
         <w:tc>
@@ -4037,21 +3673,12 @@
                 <w:szCs w:val="24"/>
               </w:rPr>
             </w:pPr>
-            <w:proofErr w:type="spellStart"/>
-            <w:r>
-              <w:rPr>
-                <w:sz w:val="24"/>
-                <w:szCs w:val="24"/>
-              </w:rPr>
-              <w:t>Wireframes</w:t>
-            </w:r>
-            <w:proofErr w:type="spellEnd"/>
-            <w:r>
-              <w:rPr>
-                <w:sz w:val="24"/>
-                <w:szCs w:val="24"/>
-              </w:rPr>
-              <w:t xml:space="preserve"> op web maken</w:t>
+            <w:r>
+              <w:rPr>
+                <w:sz w:val="24"/>
+                <w:szCs w:val="24"/>
+              </w:rPr>
+              <w:t>Wireframes op web maken</w:t>
             </w:r>
           </w:p>
         </w:tc>
@@ -4077,17 +3704,8 @@
                 <w:sz w:val="24"/>
                 <w:szCs w:val="24"/>
               </w:rPr>
-              <w:t xml:space="preserve">Appie is er niet om zijn mening te delen over de </w:t>
-            </w:r>
-            <w:proofErr w:type="spellStart"/>
-            <w:r>
-              <w:rPr>
-                <w:sz w:val="24"/>
-                <w:szCs w:val="24"/>
-              </w:rPr>
-              <w:t>wireframes</w:t>
-            </w:r>
-            <w:proofErr w:type="spellEnd"/>
+              <w:t>Appie is er niet om zijn mening te delen over de wireframes</w:t>
+            </w:r>
           </w:p>
         </w:tc>
         <w:tc>
@@ -4415,17 +4033,8 @@
                 <w:sz w:val="24"/>
                 <w:szCs w:val="24"/>
               </w:rPr>
-              <w:t xml:space="preserve">Product </w:t>
-            </w:r>
-            <w:proofErr w:type="spellStart"/>
-            <w:r>
-              <w:rPr>
-                <w:sz w:val="24"/>
-                <w:szCs w:val="24"/>
-              </w:rPr>
-              <w:t>Owner</w:t>
-            </w:r>
-            <w:proofErr w:type="spellEnd"/>
+              <w:t>Product Owner</w:t>
+            </w:r>
           </w:p>
         </w:tc>
         <w:tc>
@@ -4446,7 +4055,6 @@
                 <w:szCs w:val="24"/>
               </w:rPr>
             </w:pPr>
-            <w:proofErr w:type="spellStart"/>
             <w:r>
               <w:rPr>
                 <w:sz w:val="24"/>
@@ -4454,7 +4062,6 @@
               </w:rPr>
               <w:t>J.Visser</w:t>
             </w:r>
-            <w:proofErr w:type="spellEnd"/>
           </w:p>
         </w:tc>
         <w:tc>
@@ -4723,21 +4330,12 @@
                 <w:szCs w:val="24"/>
               </w:rPr>
             </w:pPr>
-            <w:proofErr w:type="spellStart"/>
-            <w:r>
-              <w:rPr>
-                <w:sz w:val="24"/>
-                <w:szCs w:val="24"/>
-              </w:rPr>
-              <w:t>Wireframes</w:t>
-            </w:r>
-            <w:proofErr w:type="spellEnd"/>
-            <w:r>
-              <w:rPr>
-                <w:sz w:val="24"/>
-                <w:szCs w:val="24"/>
-              </w:rPr>
-              <w:t xml:space="preserve"> op web maken</w:t>
+            <w:r>
+              <w:rPr>
+                <w:sz w:val="24"/>
+                <w:szCs w:val="24"/>
+              </w:rPr>
+              <w:t>Wireframes op web maken</w:t>
             </w:r>
           </w:p>
         </w:tc>
@@ -4891,21 +4489,12 @@
                 <w:szCs w:val="24"/>
               </w:rPr>
             </w:pPr>
-            <w:proofErr w:type="spellStart"/>
-            <w:r>
-              <w:rPr>
-                <w:sz w:val="24"/>
-                <w:szCs w:val="24"/>
-              </w:rPr>
-              <w:t>Jarvis</w:t>
-            </w:r>
-            <w:proofErr w:type="spellEnd"/>
-            <w:r>
-              <w:rPr>
-                <w:sz w:val="24"/>
-                <w:szCs w:val="24"/>
-              </w:rPr>
-              <w:t xml:space="preserve"> en review voorbereiden</w:t>
+            <w:r>
+              <w:rPr>
+                <w:sz w:val="24"/>
+                <w:szCs w:val="24"/>
+              </w:rPr>
+              <w:t>Jarvis en review voorbereiden</w:t>
             </w:r>
           </w:p>
         </w:tc>
@@ -4993,21 +4582,12 @@
                 <w:szCs w:val="24"/>
               </w:rPr>
             </w:pPr>
-            <w:proofErr w:type="spellStart"/>
-            <w:r>
-              <w:rPr>
-                <w:sz w:val="24"/>
-                <w:szCs w:val="24"/>
-              </w:rPr>
-              <w:t>Wireframes</w:t>
-            </w:r>
-            <w:proofErr w:type="spellEnd"/>
-            <w:r>
-              <w:rPr>
-                <w:sz w:val="24"/>
-                <w:szCs w:val="24"/>
-              </w:rPr>
-              <w:t xml:space="preserve"> op web maken</w:t>
+            <w:r>
+              <w:rPr>
+                <w:sz w:val="24"/>
+                <w:szCs w:val="24"/>
+              </w:rPr>
+              <w:t>Wireframes op web maken</w:t>
             </w:r>
           </w:p>
         </w:tc>
@@ -5428,17 +5008,8 @@
                 <w:sz w:val="24"/>
                 <w:szCs w:val="24"/>
               </w:rPr>
-              <w:t xml:space="preserve">Product </w:t>
-            </w:r>
-            <w:proofErr w:type="spellStart"/>
-            <w:r>
-              <w:rPr>
-                <w:sz w:val="24"/>
-                <w:szCs w:val="24"/>
-              </w:rPr>
-              <w:t>Owner</w:t>
-            </w:r>
-            <w:proofErr w:type="spellEnd"/>
+              <w:t>Product Owner</w:t>
+            </w:r>
           </w:p>
         </w:tc>
         <w:tc>
@@ -5459,7 +5030,6 @@
                 <w:szCs w:val="24"/>
               </w:rPr>
             </w:pPr>
-            <w:proofErr w:type="spellStart"/>
             <w:r>
               <w:rPr>
                 <w:sz w:val="24"/>
@@ -5467,7 +5037,6 @@
               </w:rPr>
               <w:t>J.Visser</w:t>
             </w:r>
-            <w:proofErr w:type="spellEnd"/>
           </w:p>
         </w:tc>
         <w:tc>
@@ -5767,23 +5336,7 @@
                 <w:sz w:val="24"/>
                 <w:szCs w:val="24"/>
               </w:rPr>
-              <w:t xml:space="preserve">De </w:t>
-            </w:r>
-            <w:proofErr w:type="spellStart"/>
-            <w:r>
-              <w:rPr>
-                <w:sz w:val="24"/>
-                <w:szCs w:val="24"/>
-              </w:rPr>
-              <w:t>navbar</w:t>
-            </w:r>
-            <w:proofErr w:type="spellEnd"/>
-            <w:r>
-              <w:rPr>
-                <w:sz w:val="24"/>
-                <w:szCs w:val="24"/>
-              </w:rPr>
-              <w:t xml:space="preserve"> fixen en sollicitatie gesprek om 11:00</w:t>
+              <w:t>De navbar fixen en sollicitatie gesprek om 11:00</w:t>
             </w:r>
           </w:p>
         </w:tc>
@@ -5885,21 +5438,12 @@
                 <w:szCs w:val="24"/>
               </w:rPr>
             </w:pPr>
-            <w:proofErr w:type="spellStart"/>
-            <w:r>
-              <w:rPr>
-                <w:sz w:val="24"/>
-                <w:szCs w:val="24"/>
-              </w:rPr>
-              <w:t>Jarvis</w:t>
-            </w:r>
-            <w:proofErr w:type="spellEnd"/>
-            <w:r>
-              <w:rPr>
-                <w:sz w:val="24"/>
-                <w:szCs w:val="24"/>
-              </w:rPr>
-              <w:t>, review gedaan en feedback genoteerd.</w:t>
+            <w:r>
+              <w:rPr>
+                <w:sz w:val="24"/>
+                <w:szCs w:val="24"/>
+              </w:rPr>
+              <w:t>Jarvis, review gedaan en feedback genoteerd.</w:t>
             </w:r>
           </w:p>
         </w:tc>
@@ -6073,17 +5617,8 @@
                 <w:sz w:val="24"/>
                 <w:szCs w:val="24"/>
               </w:rPr>
-              <w:t xml:space="preserve">Verder met het inlog systeem, en soort van </w:t>
-            </w:r>
-            <w:proofErr w:type="spellStart"/>
-            <w:r>
-              <w:rPr>
-                <w:sz w:val="24"/>
-                <w:szCs w:val="24"/>
-              </w:rPr>
-              <w:t>jarvis</w:t>
-            </w:r>
-            <w:proofErr w:type="spellEnd"/>
+              <w:t>Verder met het inlog systeem, en soort van jarvis</w:t>
+            </w:r>
           </w:p>
         </w:tc>
         <w:tc>
@@ -6437,17 +5972,8 @@
                 <w:sz w:val="24"/>
                 <w:szCs w:val="24"/>
               </w:rPr>
-              <w:t xml:space="preserve">Product </w:t>
-            </w:r>
-            <w:proofErr w:type="spellStart"/>
-            <w:r>
-              <w:rPr>
-                <w:sz w:val="24"/>
-                <w:szCs w:val="24"/>
-              </w:rPr>
-              <w:t>Owner</w:t>
-            </w:r>
-            <w:proofErr w:type="spellEnd"/>
+              <w:t>Product Owner</w:t>
+            </w:r>
           </w:p>
         </w:tc>
         <w:tc>
@@ -6468,7 +5994,6 @@
                 <w:szCs w:val="24"/>
               </w:rPr>
             </w:pPr>
-            <w:proofErr w:type="spellStart"/>
             <w:r>
               <w:rPr>
                 <w:sz w:val="24"/>
@@ -6476,7 +6001,6 @@
               </w:rPr>
               <w:t>J.Visser</w:t>
             </w:r>
-            <w:proofErr w:type="spellEnd"/>
           </w:p>
         </w:tc>
         <w:tc>
@@ -6750,39 +6274,7 @@
                 <w:sz w:val="24"/>
                 <w:szCs w:val="24"/>
               </w:rPr>
-              <w:t xml:space="preserve">De </w:t>
-            </w:r>
-            <w:proofErr w:type="spellStart"/>
-            <w:r>
-              <w:rPr>
-                <w:sz w:val="24"/>
-                <w:szCs w:val="24"/>
-              </w:rPr>
-              <w:t>navbar</w:t>
-            </w:r>
-            <w:proofErr w:type="spellEnd"/>
-            <w:r>
-              <w:rPr>
-                <w:sz w:val="24"/>
-                <w:szCs w:val="24"/>
-              </w:rPr>
-              <w:t xml:space="preserve"> fixen, </w:t>
-            </w:r>
-            <w:proofErr w:type="spellStart"/>
-            <w:r>
-              <w:rPr>
-                <w:sz w:val="24"/>
-                <w:szCs w:val="24"/>
-              </w:rPr>
-              <w:t>trello</w:t>
-            </w:r>
-            <w:proofErr w:type="spellEnd"/>
-            <w:r>
-              <w:rPr>
-                <w:sz w:val="24"/>
-                <w:szCs w:val="24"/>
-              </w:rPr>
-              <w:t xml:space="preserve"> updat</w:t>
+              <w:t>De navbar fixen, trello updat</w:t>
             </w:r>
             <w:r>
               <w:rPr>
@@ -6815,23 +6307,7 @@
                 <w:sz w:val="24"/>
                 <w:szCs w:val="24"/>
               </w:rPr>
-              <w:t xml:space="preserve">Index </w:t>
-            </w:r>
-            <w:proofErr w:type="spellStart"/>
-            <w:r>
-              <w:rPr>
-                <w:sz w:val="24"/>
-                <w:szCs w:val="24"/>
-              </w:rPr>
-              <w:t>placeholders</w:t>
-            </w:r>
-            <w:proofErr w:type="spellEnd"/>
-            <w:r>
-              <w:rPr>
-                <w:sz w:val="24"/>
-                <w:szCs w:val="24"/>
-              </w:rPr>
-              <w:t xml:space="preserve"> maken</w:t>
+              <w:t>Index placeholders maken</w:t>
             </w:r>
           </w:p>
         </w:tc>
@@ -7530,17 +7006,8 @@
                 <w:sz w:val="24"/>
                 <w:szCs w:val="24"/>
               </w:rPr>
-              <w:t xml:space="preserve">Product </w:t>
-            </w:r>
-            <w:proofErr w:type="spellStart"/>
-            <w:r>
-              <w:rPr>
-                <w:sz w:val="24"/>
-                <w:szCs w:val="24"/>
-              </w:rPr>
-              <w:t>Owner</w:t>
-            </w:r>
-            <w:proofErr w:type="spellEnd"/>
+              <w:t>Product Owner</w:t>
+            </w:r>
           </w:p>
         </w:tc>
         <w:tc>
@@ -7561,7 +7028,6 @@
                 <w:szCs w:val="24"/>
               </w:rPr>
             </w:pPr>
-            <w:proofErr w:type="spellStart"/>
             <w:r>
               <w:rPr>
                 <w:sz w:val="24"/>
@@ -7569,7 +7035,6 @@
               </w:rPr>
               <w:t>J.Visser</w:t>
             </w:r>
-            <w:proofErr w:type="spellEnd"/>
           </w:p>
         </w:tc>
         <w:tc>
@@ -7843,23 +7308,7 @@
                 <w:sz w:val="24"/>
                 <w:szCs w:val="24"/>
               </w:rPr>
-              <w:t xml:space="preserve">Index </w:t>
-            </w:r>
-            <w:proofErr w:type="spellStart"/>
-            <w:r>
-              <w:rPr>
-                <w:sz w:val="24"/>
-                <w:szCs w:val="24"/>
-              </w:rPr>
-              <w:t>placeholders</w:t>
-            </w:r>
-            <w:proofErr w:type="spellEnd"/>
-            <w:r>
-              <w:rPr>
-                <w:sz w:val="24"/>
-                <w:szCs w:val="24"/>
-              </w:rPr>
-              <w:t xml:space="preserve"> maken</w:t>
+              <w:t>Index placeholders maken</w:t>
             </w:r>
           </w:p>
         </w:tc>
@@ -7987,7 +7436,6 @@
                 <w:szCs w:val="24"/>
               </w:rPr>
             </w:pPr>
-            <w:proofErr w:type="spellStart"/>
             <w:r>
               <w:rPr>
                 <w:sz w:val="24"/>
@@ -7995,7 +7443,6 @@
               </w:rPr>
               <w:t>Jarvis</w:t>
             </w:r>
-            <w:proofErr w:type="spellEnd"/>
           </w:p>
         </w:tc>
         <w:tc>
@@ -8015,21 +7462,12 @@
                 <w:szCs w:val="24"/>
               </w:rPr>
             </w:pPr>
-            <w:proofErr w:type="spellStart"/>
-            <w:r>
-              <w:rPr>
-                <w:sz w:val="24"/>
-                <w:szCs w:val="24"/>
-              </w:rPr>
-              <w:t>Jarvis</w:t>
-            </w:r>
-            <w:proofErr w:type="spellEnd"/>
-            <w:r>
-              <w:rPr>
-                <w:sz w:val="24"/>
-                <w:szCs w:val="24"/>
-              </w:rPr>
-              <w:t xml:space="preserve"> en review voorbereiden</w:t>
+            <w:r>
+              <w:rPr>
+                <w:sz w:val="24"/>
+                <w:szCs w:val="24"/>
+              </w:rPr>
+              <w:t>Jarvis en review voorbereiden</w:t>
             </w:r>
           </w:p>
         </w:tc>
@@ -8157,6 +7595,931 @@
                 <w:szCs w:val="24"/>
               </w:rPr>
             </w:pPr>
+          </w:p>
+        </w:tc>
+        <w:tc>
+          <w:tcPr>
+            <w:tcW w:w="2880" w:type="dxa"/>
+            <w:tcBorders>
+              <w:top w:val="single" w:sz="4" w:space="0" w:color="auto"/>
+              <w:left w:val="single" w:sz="4" w:space="0" w:color="auto"/>
+              <w:bottom w:val="single" w:sz="4" w:space="0" w:color="auto"/>
+              <w:right w:val="single" w:sz="4" w:space="0" w:color="auto"/>
+            </w:tcBorders>
+          </w:tcPr>
+          <w:p>
+            <w:pPr>
+              <w:rPr>
+                <w:sz w:val="24"/>
+                <w:szCs w:val="24"/>
+              </w:rPr>
+            </w:pPr>
+          </w:p>
+        </w:tc>
+        <w:tc>
+          <w:tcPr>
+            <w:tcW w:w="2520" w:type="dxa"/>
+            <w:tcBorders>
+              <w:top w:val="single" w:sz="4" w:space="0" w:color="auto"/>
+              <w:left w:val="single" w:sz="4" w:space="0" w:color="auto"/>
+              <w:bottom w:val="single" w:sz="4" w:space="0" w:color="auto"/>
+              <w:right w:val="single" w:sz="4" w:space="0" w:color="auto"/>
+            </w:tcBorders>
+          </w:tcPr>
+          <w:p>
+            <w:pPr>
+              <w:rPr>
+                <w:sz w:val="24"/>
+                <w:szCs w:val="24"/>
+              </w:rPr>
+            </w:pPr>
+          </w:p>
+        </w:tc>
+      </w:tr>
+    </w:tbl>
+    <w:p>
+      <w:pPr>
+        <w:rPr>
+          <w:b/>
+          <w:bCs/>
+          <w:sz w:val="24"/>
+          <w:szCs w:val="24"/>
+        </w:rPr>
+      </w:pPr>
+    </w:p>
+    <w:tbl>
+      <w:tblPr>
+        <w:tblStyle w:val="TableGrid"/>
+        <w:tblW w:w="11340" w:type="dxa"/>
+        <w:tblInd w:w="-995" w:type="dxa"/>
+        <w:tblLook w:val="04A0" w:firstRow="1" w:lastRow="0" w:firstColumn="1" w:lastColumn="0" w:noHBand="0" w:noVBand="1"/>
+      </w:tblPr>
+      <w:tblGrid>
+        <w:gridCol w:w="1800"/>
+        <w:gridCol w:w="2250"/>
+        <w:gridCol w:w="1890"/>
+        <w:gridCol w:w="2880"/>
+        <w:gridCol w:w="2520"/>
+      </w:tblGrid>
+      <w:tr>
+        <w:tc>
+          <w:tcPr>
+            <w:tcW w:w="1800" w:type="dxa"/>
+            <w:tcBorders>
+              <w:top w:val="single" w:sz="4" w:space="0" w:color="auto"/>
+              <w:left w:val="single" w:sz="4" w:space="0" w:color="auto"/>
+              <w:bottom w:val="single" w:sz="4" w:space="0" w:color="auto"/>
+              <w:right w:val="single" w:sz="4" w:space="0" w:color="auto"/>
+            </w:tcBorders>
+            <w:hideMark/>
+          </w:tcPr>
+          <w:p>
+            <w:pPr>
+              <w:rPr>
+                <w:sz w:val="24"/>
+                <w:szCs w:val="24"/>
+              </w:rPr>
+            </w:pPr>
+            <w:r>
+              <w:rPr>
+                <w:sz w:val="24"/>
+                <w:szCs w:val="24"/>
+              </w:rPr>
+              <w:t xml:space="preserve">Datum: </w:t>
+            </w:r>
+          </w:p>
+        </w:tc>
+        <w:tc>
+          <w:tcPr>
+            <w:tcW w:w="2250" w:type="dxa"/>
+            <w:tcBorders>
+              <w:top w:val="single" w:sz="4" w:space="0" w:color="auto"/>
+              <w:left w:val="single" w:sz="4" w:space="0" w:color="auto"/>
+              <w:bottom w:val="single" w:sz="4" w:space="0" w:color="auto"/>
+              <w:right w:val="single" w:sz="4" w:space="0" w:color="auto"/>
+            </w:tcBorders>
+            <w:hideMark/>
+          </w:tcPr>
+          <w:p>
+            <w:pPr>
+              <w:rPr>
+                <w:sz w:val="24"/>
+                <w:szCs w:val="24"/>
+              </w:rPr>
+            </w:pPr>
+            <w:r>
+              <w:rPr>
+                <w:sz w:val="24"/>
+                <w:szCs w:val="24"/>
+              </w:rPr>
+              <w:t>7/</w:t>
+            </w:r>
+            <w:r>
+              <w:rPr>
+                <w:sz w:val="24"/>
+                <w:szCs w:val="24"/>
+              </w:rPr>
+              <w:t>2</w:t>
+            </w:r>
+            <w:r>
+              <w:rPr>
+                <w:sz w:val="24"/>
+                <w:szCs w:val="24"/>
+              </w:rPr>
+              <w:t>/2024</w:t>
+            </w:r>
+          </w:p>
+        </w:tc>
+        <w:tc>
+          <w:tcPr>
+            <w:tcW w:w="1890" w:type="dxa"/>
+            <w:tcBorders>
+              <w:top w:val="single" w:sz="4" w:space="0" w:color="auto"/>
+              <w:left w:val="single" w:sz="4" w:space="0" w:color="auto"/>
+              <w:bottom w:val="single" w:sz="4" w:space="0" w:color="auto"/>
+              <w:right w:val="single" w:sz="4" w:space="0" w:color="auto"/>
+            </w:tcBorders>
+          </w:tcPr>
+          <w:p>
+            <w:pPr>
+              <w:rPr>
+                <w:sz w:val="24"/>
+                <w:szCs w:val="24"/>
+              </w:rPr>
+            </w:pPr>
+          </w:p>
+        </w:tc>
+        <w:tc>
+          <w:tcPr>
+            <w:tcW w:w="2880" w:type="dxa"/>
+            <w:tcBorders>
+              <w:top w:val="single" w:sz="4" w:space="0" w:color="auto"/>
+              <w:left w:val="single" w:sz="4" w:space="0" w:color="auto"/>
+              <w:bottom w:val="single" w:sz="4" w:space="0" w:color="auto"/>
+              <w:right w:val="single" w:sz="4" w:space="0" w:color="auto"/>
+            </w:tcBorders>
+          </w:tcPr>
+          <w:p>
+            <w:pPr>
+              <w:rPr>
+                <w:sz w:val="24"/>
+                <w:szCs w:val="24"/>
+              </w:rPr>
+            </w:pPr>
+          </w:p>
+        </w:tc>
+        <w:tc>
+          <w:tcPr>
+            <w:tcW w:w="2520" w:type="dxa"/>
+            <w:tcBorders>
+              <w:top w:val="single" w:sz="4" w:space="0" w:color="auto"/>
+              <w:left w:val="single" w:sz="4" w:space="0" w:color="auto"/>
+              <w:bottom w:val="single" w:sz="4" w:space="0" w:color="auto"/>
+              <w:right w:val="single" w:sz="4" w:space="0" w:color="auto"/>
+            </w:tcBorders>
+          </w:tcPr>
+          <w:p>
+            <w:pPr>
+              <w:rPr>
+                <w:sz w:val="24"/>
+                <w:szCs w:val="24"/>
+              </w:rPr>
+            </w:pPr>
+          </w:p>
+        </w:tc>
+      </w:tr>
+      <w:tr>
+        <w:tc>
+          <w:tcPr>
+            <w:tcW w:w="1800" w:type="dxa"/>
+            <w:tcBorders>
+              <w:top w:val="single" w:sz="4" w:space="0" w:color="auto"/>
+              <w:left w:val="single" w:sz="4" w:space="0" w:color="auto"/>
+              <w:bottom w:val="single" w:sz="4" w:space="0" w:color="auto"/>
+              <w:right w:val="single" w:sz="4" w:space="0" w:color="auto"/>
+            </w:tcBorders>
+            <w:hideMark/>
+          </w:tcPr>
+          <w:p>
+            <w:pPr>
+              <w:rPr>
+                <w:sz w:val="24"/>
+                <w:szCs w:val="24"/>
+              </w:rPr>
+            </w:pPr>
+            <w:r>
+              <w:rPr>
+                <w:sz w:val="24"/>
+                <w:szCs w:val="24"/>
+              </w:rPr>
+              <w:t>Scrummaster</w:t>
+            </w:r>
+          </w:p>
+        </w:tc>
+        <w:tc>
+          <w:tcPr>
+            <w:tcW w:w="2250" w:type="dxa"/>
+            <w:tcBorders>
+              <w:top w:val="single" w:sz="4" w:space="0" w:color="auto"/>
+              <w:left w:val="single" w:sz="4" w:space="0" w:color="auto"/>
+              <w:bottom w:val="single" w:sz="4" w:space="0" w:color="auto"/>
+              <w:right w:val="single" w:sz="4" w:space="0" w:color="auto"/>
+            </w:tcBorders>
+          </w:tcPr>
+          <w:p>
+            <w:pPr>
+              <w:rPr>
+                <w:sz w:val="24"/>
+                <w:szCs w:val="24"/>
+              </w:rPr>
+            </w:pPr>
+            <w:r>
+              <w:rPr>
+                <w:sz w:val="24"/>
+                <w:szCs w:val="24"/>
+              </w:rPr>
+              <w:t>Appie</w:t>
+            </w:r>
+          </w:p>
+        </w:tc>
+        <w:tc>
+          <w:tcPr>
+            <w:tcW w:w="1890" w:type="dxa"/>
+            <w:tcBorders>
+              <w:top w:val="single" w:sz="4" w:space="0" w:color="auto"/>
+              <w:left w:val="single" w:sz="4" w:space="0" w:color="auto"/>
+              <w:bottom w:val="single" w:sz="4" w:space="0" w:color="auto"/>
+              <w:right w:val="single" w:sz="4" w:space="0" w:color="auto"/>
+            </w:tcBorders>
+          </w:tcPr>
+          <w:p>
+            <w:pPr>
+              <w:rPr>
+                <w:sz w:val="24"/>
+                <w:szCs w:val="24"/>
+              </w:rPr>
+            </w:pPr>
+          </w:p>
+        </w:tc>
+        <w:tc>
+          <w:tcPr>
+            <w:tcW w:w="2880" w:type="dxa"/>
+            <w:tcBorders>
+              <w:top w:val="single" w:sz="4" w:space="0" w:color="auto"/>
+              <w:left w:val="single" w:sz="4" w:space="0" w:color="auto"/>
+              <w:bottom w:val="single" w:sz="4" w:space="0" w:color="auto"/>
+              <w:right w:val="single" w:sz="4" w:space="0" w:color="auto"/>
+            </w:tcBorders>
+          </w:tcPr>
+          <w:p>
+            <w:pPr>
+              <w:rPr>
+                <w:sz w:val="24"/>
+                <w:szCs w:val="24"/>
+              </w:rPr>
+            </w:pPr>
+          </w:p>
+        </w:tc>
+        <w:tc>
+          <w:tcPr>
+            <w:tcW w:w="2520" w:type="dxa"/>
+            <w:tcBorders>
+              <w:top w:val="single" w:sz="4" w:space="0" w:color="auto"/>
+              <w:left w:val="single" w:sz="4" w:space="0" w:color="auto"/>
+              <w:bottom w:val="single" w:sz="4" w:space="0" w:color="auto"/>
+              <w:right w:val="single" w:sz="4" w:space="0" w:color="auto"/>
+            </w:tcBorders>
+          </w:tcPr>
+          <w:p>
+            <w:pPr>
+              <w:rPr>
+                <w:sz w:val="24"/>
+                <w:szCs w:val="24"/>
+              </w:rPr>
+            </w:pPr>
+          </w:p>
+        </w:tc>
+      </w:tr>
+      <w:tr>
+        <w:tc>
+          <w:tcPr>
+            <w:tcW w:w="1800" w:type="dxa"/>
+            <w:tcBorders>
+              <w:top w:val="single" w:sz="4" w:space="0" w:color="auto"/>
+              <w:left w:val="single" w:sz="4" w:space="0" w:color="auto"/>
+              <w:bottom w:val="single" w:sz="4" w:space="0" w:color="auto"/>
+              <w:right w:val="single" w:sz="4" w:space="0" w:color="auto"/>
+            </w:tcBorders>
+            <w:hideMark/>
+          </w:tcPr>
+          <w:p>
+            <w:pPr>
+              <w:rPr>
+                <w:sz w:val="24"/>
+                <w:szCs w:val="24"/>
+              </w:rPr>
+            </w:pPr>
+            <w:r>
+              <w:rPr>
+                <w:sz w:val="24"/>
+                <w:szCs w:val="24"/>
+              </w:rPr>
+              <w:t>Product Owner</w:t>
+            </w:r>
+          </w:p>
+        </w:tc>
+        <w:tc>
+          <w:tcPr>
+            <w:tcW w:w="2250" w:type="dxa"/>
+            <w:tcBorders>
+              <w:top w:val="single" w:sz="4" w:space="0" w:color="auto"/>
+              <w:left w:val="single" w:sz="4" w:space="0" w:color="auto"/>
+              <w:bottom w:val="single" w:sz="4" w:space="0" w:color="auto"/>
+              <w:right w:val="single" w:sz="4" w:space="0" w:color="auto"/>
+            </w:tcBorders>
+            <w:hideMark/>
+          </w:tcPr>
+          <w:p>
+            <w:pPr>
+              <w:rPr>
+                <w:sz w:val="24"/>
+                <w:szCs w:val="24"/>
+              </w:rPr>
+            </w:pPr>
+            <w:r>
+              <w:rPr>
+                <w:sz w:val="24"/>
+                <w:szCs w:val="24"/>
+              </w:rPr>
+              <w:t>J.Visser</w:t>
+            </w:r>
+          </w:p>
+        </w:tc>
+        <w:tc>
+          <w:tcPr>
+            <w:tcW w:w="1890" w:type="dxa"/>
+            <w:tcBorders>
+              <w:top w:val="single" w:sz="4" w:space="0" w:color="auto"/>
+              <w:left w:val="single" w:sz="4" w:space="0" w:color="auto"/>
+              <w:bottom w:val="single" w:sz="4" w:space="0" w:color="auto"/>
+              <w:right w:val="single" w:sz="4" w:space="0" w:color="auto"/>
+            </w:tcBorders>
+          </w:tcPr>
+          <w:p>
+            <w:pPr>
+              <w:rPr>
+                <w:sz w:val="24"/>
+                <w:szCs w:val="24"/>
+              </w:rPr>
+            </w:pPr>
+          </w:p>
+        </w:tc>
+        <w:tc>
+          <w:tcPr>
+            <w:tcW w:w="2880" w:type="dxa"/>
+            <w:tcBorders>
+              <w:top w:val="single" w:sz="4" w:space="0" w:color="auto"/>
+              <w:left w:val="single" w:sz="4" w:space="0" w:color="auto"/>
+              <w:bottom w:val="single" w:sz="4" w:space="0" w:color="auto"/>
+              <w:right w:val="single" w:sz="4" w:space="0" w:color="auto"/>
+            </w:tcBorders>
+          </w:tcPr>
+          <w:p>
+            <w:pPr>
+              <w:rPr>
+                <w:sz w:val="24"/>
+                <w:szCs w:val="24"/>
+              </w:rPr>
+            </w:pPr>
+          </w:p>
+        </w:tc>
+        <w:tc>
+          <w:tcPr>
+            <w:tcW w:w="2520" w:type="dxa"/>
+            <w:tcBorders>
+              <w:top w:val="single" w:sz="4" w:space="0" w:color="auto"/>
+              <w:left w:val="single" w:sz="4" w:space="0" w:color="auto"/>
+              <w:bottom w:val="single" w:sz="4" w:space="0" w:color="auto"/>
+              <w:right w:val="single" w:sz="4" w:space="0" w:color="auto"/>
+            </w:tcBorders>
+          </w:tcPr>
+          <w:p>
+            <w:pPr>
+              <w:rPr>
+                <w:sz w:val="24"/>
+                <w:szCs w:val="24"/>
+              </w:rPr>
+            </w:pPr>
+          </w:p>
+        </w:tc>
+      </w:tr>
+      <w:tr>
+        <w:tc>
+          <w:tcPr>
+            <w:tcW w:w="1800" w:type="dxa"/>
+            <w:tcBorders>
+              <w:top w:val="single" w:sz="4" w:space="0" w:color="auto"/>
+              <w:left w:val="single" w:sz="4" w:space="0" w:color="auto"/>
+              <w:bottom w:val="single" w:sz="4" w:space="0" w:color="auto"/>
+              <w:right w:val="single" w:sz="4" w:space="0" w:color="auto"/>
+            </w:tcBorders>
+            <w:hideMark/>
+          </w:tcPr>
+          <w:p>
+            <w:pPr>
+              <w:rPr>
+                <w:sz w:val="24"/>
+                <w:szCs w:val="24"/>
+              </w:rPr>
+            </w:pPr>
+            <w:r>
+              <w:rPr>
+                <w:sz w:val="24"/>
+                <w:szCs w:val="24"/>
+              </w:rPr>
+              <w:t xml:space="preserve">Naam: </w:t>
+            </w:r>
+          </w:p>
+        </w:tc>
+        <w:tc>
+          <w:tcPr>
+            <w:tcW w:w="2250" w:type="dxa"/>
+            <w:tcBorders>
+              <w:top w:val="single" w:sz="4" w:space="0" w:color="auto"/>
+              <w:left w:val="single" w:sz="4" w:space="0" w:color="auto"/>
+              <w:bottom w:val="single" w:sz="4" w:space="0" w:color="auto"/>
+              <w:right w:val="single" w:sz="4" w:space="0" w:color="auto"/>
+            </w:tcBorders>
+            <w:hideMark/>
+          </w:tcPr>
+          <w:p>
+            <w:pPr>
+              <w:rPr>
+                <w:b/>
+                <w:bCs/>
+                <w:i/>
+                <w:iCs/>
+                <w:sz w:val="24"/>
+                <w:szCs w:val="24"/>
+              </w:rPr>
+            </w:pPr>
+            <w:r>
+              <w:rPr>
+                <w:b/>
+                <w:bCs/>
+                <w:i/>
+                <w:iCs/>
+                <w:sz w:val="24"/>
+                <w:szCs w:val="24"/>
+              </w:rPr>
+              <w:t>Wat heb ik gedaan?</w:t>
+            </w:r>
+          </w:p>
+        </w:tc>
+        <w:tc>
+          <w:tcPr>
+            <w:tcW w:w="1890" w:type="dxa"/>
+            <w:tcBorders>
+              <w:top w:val="single" w:sz="4" w:space="0" w:color="auto"/>
+              <w:left w:val="single" w:sz="4" w:space="0" w:color="auto"/>
+              <w:bottom w:val="single" w:sz="4" w:space="0" w:color="auto"/>
+              <w:right w:val="single" w:sz="4" w:space="0" w:color="auto"/>
+            </w:tcBorders>
+            <w:hideMark/>
+          </w:tcPr>
+          <w:p>
+            <w:pPr>
+              <w:rPr>
+                <w:b/>
+                <w:bCs/>
+                <w:i/>
+                <w:iCs/>
+                <w:sz w:val="24"/>
+                <w:szCs w:val="24"/>
+              </w:rPr>
+            </w:pPr>
+            <w:r>
+              <w:rPr>
+                <w:b/>
+                <w:bCs/>
+                <w:i/>
+                <w:iCs/>
+                <w:sz w:val="24"/>
+                <w:szCs w:val="24"/>
+              </w:rPr>
+              <w:t>Wat ga ik doen?</w:t>
+            </w:r>
+          </w:p>
+        </w:tc>
+        <w:tc>
+          <w:tcPr>
+            <w:tcW w:w="2880" w:type="dxa"/>
+            <w:tcBorders>
+              <w:top w:val="single" w:sz="4" w:space="0" w:color="auto"/>
+              <w:left w:val="single" w:sz="4" w:space="0" w:color="auto"/>
+              <w:bottom w:val="single" w:sz="4" w:space="0" w:color="auto"/>
+              <w:right w:val="single" w:sz="4" w:space="0" w:color="auto"/>
+            </w:tcBorders>
+            <w:hideMark/>
+          </w:tcPr>
+          <w:p>
+            <w:pPr>
+              <w:rPr>
+                <w:sz w:val="24"/>
+                <w:szCs w:val="24"/>
+              </w:rPr>
+            </w:pPr>
+            <w:r>
+              <w:rPr>
+                <w:rFonts w:ascii="Calibri" w:eastAsia="Calibri" w:hAnsi="Calibri" w:cs="Calibri"/>
+                <w:b/>
+                <w:bCs/>
+                <w:i/>
+                <w:iCs/>
+                <w:kern w:val="0"/>
+                <w14:ligatures w14:val="none"/>
+              </w:rPr>
+              <w:t>Welke obstakels /problemen houden mij tegen?</w:t>
+            </w:r>
+          </w:p>
+        </w:tc>
+        <w:tc>
+          <w:tcPr>
+            <w:tcW w:w="2520" w:type="dxa"/>
+            <w:tcBorders>
+              <w:top w:val="single" w:sz="4" w:space="0" w:color="auto"/>
+              <w:left w:val="single" w:sz="4" w:space="0" w:color="auto"/>
+              <w:bottom w:val="single" w:sz="4" w:space="0" w:color="auto"/>
+              <w:right w:val="single" w:sz="4" w:space="0" w:color="auto"/>
+            </w:tcBorders>
+            <w:hideMark/>
+          </w:tcPr>
+          <w:p>
+            <w:pPr>
+              <w:rPr>
+                <w:sz w:val="24"/>
+                <w:szCs w:val="24"/>
+              </w:rPr>
+            </w:pPr>
+            <w:r>
+              <w:rPr>
+                <w:rFonts w:ascii="Calibri" w:eastAsia="Calibri" w:hAnsi="Calibri" w:cs="Calibri"/>
+                <w:b/>
+                <w:bCs/>
+                <w:i/>
+                <w:iCs/>
+                <w:kern w:val="0"/>
+                <w14:ligatures w14:val="none"/>
+              </w:rPr>
+              <w:t>Afspraken om obstakels weg te nemen</w:t>
+            </w:r>
+          </w:p>
+        </w:tc>
+      </w:tr>
+      <w:tr>
+        <w:tc>
+          <w:tcPr>
+            <w:tcW w:w="1800" w:type="dxa"/>
+            <w:tcBorders>
+              <w:top w:val="single" w:sz="4" w:space="0" w:color="auto"/>
+              <w:left w:val="single" w:sz="4" w:space="0" w:color="auto"/>
+              <w:bottom w:val="single" w:sz="4" w:space="0" w:color="auto"/>
+              <w:right w:val="single" w:sz="4" w:space="0" w:color="auto"/>
+            </w:tcBorders>
+            <w:hideMark/>
+          </w:tcPr>
+          <w:p>
+            <w:pPr>
+              <w:rPr>
+                <w:sz w:val="24"/>
+                <w:szCs w:val="24"/>
+              </w:rPr>
+            </w:pPr>
+            <w:r>
+              <w:rPr>
+                <w:sz w:val="24"/>
+                <w:szCs w:val="24"/>
+              </w:rPr>
+              <w:t>Damien</w:t>
+            </w:r>
+          </w:p>
+        </w:tc>
+        <w:tc>
+          <w:tcPr>
+            <w:tcW w:w="2250" w:type="dxa"/>
+            <w:tcBorders>
+              <w:top w:val="single" w:sz="4" w:space="0" w:color="auto"/>
+              <w:left w:val="single" w:sz="4" w:space="0" w:color="auto"/>
+              <w:bottom w:val="single" w:sz="4" w:space="0" w:color="auto"/>
+              <w:right w:val="single" w:sz="4" w:space="0" w:color="auto"/>
+            </w:tcBorders>
+          </w:tcPr>
+          <w:p>
+            <w:pPr>
+              <w:rPr>
+                <w:sz w:val="24"/>
+                <w:szCs w:val="24"/>
+              </w:rPr>
+            </w:pPr>
+            <w:r>
+              <w:rPr>
+                <w:sz w:val="24"/>
+                <w:szCs w:val="24"/>
+              </w:rPr>
+              <w:t>Review voorbereiden</w:t>
+            </w:r>
+          </w:p>
+        </w:tc>
+        <w:tc>
+          <w:tcPr>
+            <w:tcW w:w="1890" w:type="dxa"/>
+            <w:tcBorders>
+              <w:top w:val="single" w:sz="4" w:space="0" w:color="auto"/>
+              <w:left w:val="single" w:sz="4" w:space="0" w:color="auto"/>
+              <w:bottom w:val="single" w:sz="4" w:space="0" w:color="auto"/>
+              <w:right w:val="single" w:sz="4" w:space="0" w:color="auto"/>
+            </w:tcBorders>
+          </w:tcPr>
+          <w:p>
+            <w:pPr>
+              <w:rPr>
+                <w:sz w:val="24"/>
+                <w:szCs w:val="24"/>
+              </w:rPr>
+            </w:pPr>
+            <w:r>
+              <w:rPr>
+                <w:sz w:val="24"/>
+                <w:szCs w:val="24"/>
+              </w:rPr>
+              <w:t>Wireframes afmaken en placeholders voor alle pagina’s</w:t>
+            </w:r>
+          </w:p>
+        </w:tc>
+        <w:tc>
+          <w:tcPr>
+            <w:tcW w:w="2880" w:type="dxa"/>
+            <w:tcBorders>
+              <w:top w:val="single" w:sz="4" w:space="0" w:color="auto"/>
+              <w:left w:val="single" w:sz="4" w:space="0" w:color="auto"/>
+              <w:bottom w:val="single" w:sz="4" w:space="0" w:color="auto"/>
+              <w:right w:val="single" w:sz="4" w:space="0" w:color="auto"/>
+            </w:tcBorders>
+          </w:tcPr>
+          <w:p>
+            <w:pPr>
+              <w:rPr>
+                <w:sz w:val="24"/>
+                <w:szCs w:val="24"/>
+              </w:rPr>
+            </w:pPr>
+            <w:r>
+              <w:rPr>
+                <w:sz w:val="24"/>
+                <w:szCs w:val="24"/>
+              </w:rPr>
+              <w:t>-</w:t>
+            </w:r>
+          </w:p>
+        </w:tc>
+        <w:tc>
+          <w:tcPr>
+            <w:tcW w:w="2520" w:type="dxa"/>
+            <w:tcBorders>
+              <w:top w:val="single" w:sz="4" w:space="0" w:color="auto"/>
+              <w:left w:val="single" w:sz="4" w:space="0" w:color="auto"/>
+              <w:bottom w:val="single" w:sz="4" w:space="0" w:color="auto"/>
+              <w:right w:val="single" w:sz="4" w:space="0" w:color="auto"/>
+            </w:tcBorders>
+          </w:tcPr>
+          <w:p>
+            <w:pPr>
+              <w:rPr>
+                <w:sz w:val="24"/>
+                <w:szCs w:val="24"/>
+              </w:rPr>
+            </w:pPr>
+            <w:r>
+              <w:rPr>
+                <w:sz w:val="24"/>
+                <w:szCs w:val="24"/>
+              </w:rPr>
+              <w:t>-</w:t>
+            </w:r>
+          </w:p>
+        </w:tc>
+      </w:tr>
+      <w:tr>
+        <w:tc>
+          <w:tcPr>
+            <w:tcW w:w="1800" w:type="dxa"/>
+            <w:tcBorders>
+              <w:top w:val="single" w:sz="4" w:space="0" w:color="auto"/>
+              <w:left w:val="single" w:sz="4" w:space="0" w:color="auto"/>
+              <w:bottom w:val="single" w:sz="4" w:space="0" w:color="auto"/>
+              <w:right w:val="single" w:sz="4" w:space="0" w:color="auto"/>
+            </w:tcBorders>
+            <w:hideMark/>
+          </w:tcPr>
+          <w:p>
+            <w:pPr>
+              <w:rPr>
+                <w:sz w:val="24"/>
+                <w:szCs w:val="24"/>
+              </w:rPr>
+            </w:pPr>
+            <w:r>
+              <w:rPr>
+                <w:sz w:val="24"/>
+                <w:szCs w:val="24"/>
+              </w:rPr>
+              <w:t>Appie</w:t>
+            </w:r>
+          </w:p>
+        </w:tc>
+        <w:tc>
+          <w:tcPr>
+            <w:tcW w:w="2250" w:type="dxa"/>
+            <w:tcBorders>
+              <w:top w:val="single" w:sz="4" w:space="0" w:color="auto"/>
+              <w:left w:val="single" w:sz="4" w:space="0" w:color="auto"/>
+              <w:bottom w:val="single" w:sz="4" w:space="0" w:color="auto"/>
+              <w:right w:val="single" w:sz="4" w:space="0" w:color="auto"/>
+            </w:tcBorders>
+          </w:tcPr>
+          <w:p>
+            <w:pPr>
+              <w:rPr>
+                <w:sz w:val="24"/>
+                <w:szCs w:val="24"/>
+              </w:rPr>
+            </w:pPr>
+            <w:r>
+              <w:rPr>
+                <w:sz w:val="24"/>
+                <w:szCs w:val="24"/>
+              </w:rPr>
+              <w:t>Jarvis en review voorbereiden</w:t>
+            </w:r>
+          </w:p>
+        </w:tc>
+        <w:tc>
+          <w:tcPr>
+            <w:tcW w:w="1890" w:type="dxa"/>
+            <w:tcBorders>
+              <w:top w:val="single" w:sz="4" w:space="0" w:color="auto"/>
+              <w:left w:val="single" w:sz="4" w:space="0" w:color="auto"/>
+              <w:bottom w:val="single" w:sz="4" w:space="0" w:color="auto"/>
+              <w:right w:val="single" w:sz="4" w:space="0" w:color="auto"/>
+            </w:tcBorders>
+          </w:tcPr>
+          <w:p>
+            <w:pPr>
+              <w:rPr>
+                <w:sz w:val="24"/>
+                <w:szCs w:val="24"/>
+              </w:rPr>
+            </w:pPr>
+            <w:r>
+              <w:rPr>
+                <w:sz w:val="24"/>
+                <w:szCs w:val="24"/>
+              </w:rPr>
+              <w:t>Begin maken aan de post functionaliteit.</w:t>
+            </w:r>
+          </w:p>
+        </w:tc>
+        <w:tc>
+          <w:tcPr>
+            <w:tcW w:w="2880" w:type="dxa"/>
+            <w:tcBorders>
+              <w:top w:val="single" w:sz="4" w:space="0" w:color="auto"/>
+              <w:left w:val="single" w:sz="4" w:space="0" w:color="auto"/>
+              <w:bottom w:val="single" w:sz="4" w:space="0" w:color="auto"/>
+              <w:right w:val="single" w:sz="4" w:space="0" w:color="auto"/>
+            </w:tcBorders>
+          </w:tcPr>
+          <w:p>
+            <w:pPr>
+              <w:rPr>
+                <w:sz w:val="24"/>
+                <w:szCs w:val="24"/>
+              </w:rPr>
+            </w:pPr>
+            <w:r>
+              <w:rPr>
+                <w:sz w:val="24"/>
+                <w:szCs w:val="24"/>
+              </w:rPr>
+              <w:t>-</w:t>
+            </w:r>
+          </w:p>
+        </w:tc>
+        <w:tc>
+          <w:tcPr>
+            <w:tcW w:w="2520" w:type="dxa"/>
+            <w:tcBorders>
+              <w:top w:val="single" w:sz="4" w:space="0" w:color="auto"/>
+              <w:left w:val="single" w:sz="4" w:space="0" w:color="auto"/>
+              <w:bottom w:val="single" w:sz="4" w:space="0" w:color="auto"/>
+              <w:right w:val="single" w:sz="4" w:space="0" w:color="auto"/>
+            </w:tcBorders>
+          </w:tcPr>
+          <w:p>
+            <w:pPr>
+              <w:rPr>
+                <w:sz w:val="24"/>
+                <w:szCs w:val="24"/>
+              </w:rPr>
+            </w:pPr>
+            <w:r>
+              <w:rPr>
+                <w:sz w:val="24"/>
+                <w:szCs w:val="24"/>
+              </w:rPr>
+              <w:t>-</w:t>
+            </w:r>
+          </w:p>
+        </w:tc>
+      </w:tr>
+      <w:tr>
+        <w:tc>
+          <w:tcPr>
+            <w:tcW w:w="1800" w:type="dxa"/>
+            <w:tcBorders>
+              <w:top w:val="single" w:sz="4" w:space="0" w:color="auto"/>
+              <w:left w:val="single" w:sz="4" w:space="0" w:color="auto"/>
+              <w:bottom w:val="single" w:sz="4" w:space="0" w:color="auto"/>
+              <w:right w:val="single" w:sz="4" w:space="0" w:color="auto"/>
+            </w:tcBorders>
+            <w:hideMark/>
+          </w:tcPr>
+          <w:p>
+            <w:pPr>
+              <w:rPr>
+                <w:sz w:val="24"/>
+                <w:szCs w:val="24"/>
+              </w:rPr>
+            </w:pPr>
+            <w:r>
+              <w:rPr>
+                <w:sz w:val="24"/>
+                <w:szCs w:val="24"/>
+              </w:rPr>
+              <w:t>Daan</w:t>
+            </w:r>
+          </w:p>
+        </w:tc>
+        <w:tc>
+          <w:tcPr>
+            <w:tcW w:w="2250" w:type="dxa"/>
+            <w:tcBorders>
+              <w:top w:val="single" w:sz="4" w:space="0" w:color="auto"/>
+              <w:left w:val="single" w:sz="4" w:space="0" w:color="auto"/>
+              <w:bottom w:val="single" w:sz="4" w:space="0" w:color="auto"/>
+              <w:right w:val="single" w:sz="4" w:space="0" w:color="auto"/>
+            </w:tcBorders>
+          </w:tcPr>
+          <w:p>
+            <w:pPr>
+              <w:rPr>
+                <w:sz w:val="24"/>
+                <w:szCs w:val="24"/>
+              </w:rPr>
+            </w:pPr>
+            <w:r>
+              <w:rPr>
+                <w:sz w:val="24"/>
+                <w:szCs w:val="24"/>
+              </w:rPr>
+              <w:t>-</w:t>
+            </w:r>
+          </w:p>
+        </w:tc>
+        <w:tc>
+          <w:tcPr>
+            <w:tcW w:w="1890" w:type="dxa"/>
+            <w:tcBorders>
+              <w:top w:val="single" w:sz="4" w:space="0" w:color="auto"/>
+              <w:left w:val="single" w:sz="4" w:space="0" w:color="auto"/>
+              <w:bottom w:val="single" w:sz="4" w:space="0" w:color="auto"/>
+              <w:right w:val="single" w:sz="4" w:space="0" w:color="auto"/>
+            </w:tcBorders>
+          </w:tcPr>
+          <w:p>
+            <w:pPr>
+              <w:rPr>
+                <w:sz w:val="24"/>
+                <w:szCs w:val="24"/>
+              </w:rPr>
+            </w:pPr>
+            <w:r>
+              <w:rPr>
+                <w:sz w:val="24"/>
+                <w:szCs w:val="24"/>
+              </w:rPr>
+              <w:t>-</w:t>
+            </w:r>
           </w:p>
         </w:tc>
         <w:tc>
@@ -8619,7 +8982,7 @@
   <w:style w:type="paragraph" w:default="1" w:styleId="Normal">
     <w:name w:val="Normal"/>
     <w:qFormat/>
-    <w:rsid w:val="000842FD"/>
+    <w:rsid w:val="000022DC"/>
   </w:style>
   <w:style w:type="paragraph" w:styleId="Heading1">
     <w:name w:val="heading 1"/>

</xml_diff>

<commit_message>
upd ( Daily stand up.docx) Daily stand up van 5 juli
</commit_message>
<xml_diff>
--- a/Logboek/Daily Standup.docx
+++ b/Logboek/Daily Standup.docx
@@ -7712,21 +7712,7 @@
                 <w:sz w:val="24"/>
                 <w:szCs w:val="24"/>
               </w:rPr>
-              <w:t>7/</w:t>
-            </w:r>
-            <w:r>
-              <w:rPr>
-                <w:sz w:val="24"/>
-                <w:szCs w:val="24"/>
-              </w:rPr>
-              <w:t>2</w:t>
-            </w:r>
-            <w:r>
-              <w:rPr>
-                <w:sz w:val="24"/>
-                <w:szCs w:val="24"/>
-              </w:rPr>
-              <w:t>/2024</w:t>
+              <w:t>7/2/2024</w:t>
             </w:r>
           </w:p>
         </w:tc>
@@ -8386,6 +8372,1043 @@
                 <w:szCs w:val="24"/>
               </w:rPr>
               <w:t>Begin maken aan de post functionaliteit.</w:t>
+            </w:r>
+          </w:p>
+        </w:tc>
+        <w:tc>
+          <w:tcPr>
+            <w:tcW w:w="2880" w:type="dxa"/>
+            <w:tcBorders>
+              <w:top w:val="single" w:sz="4" w:space="0" w:color="auto"/>
+              <w:left w:val="single" w:sz="4" w:space="0" w:color="auto"/>
+              <w:bottom w:val="single" w:sz="4" w:space="0" w:color="auto"/>
+              <w:right w:val="single" w:sz="4" w:space="0" w:color="auto"/>
+            </w:tcBorders>
+          </w:tcPr>
+          <w:p>
+            <w:pPr>
+              <w:rPr>
+                <w:sz w:val="24"/>
+                <w:szCs w:val="24"/>
+              </w:rPr>
+            </w:pPr>
+            <w:r>
+              <w:rPr>
+                <w:sz w:val="24"/>
+                <w:szCs w:val="24"/>
+              </w:rPr>
+              <w:t>-</w:t>
+            </w:r>
+          </w:p>
+        </w:tc>
+        <w:tc>
+          <w:tcPr>
+            <w:tcW w:w="2520" w:type="dxa"/>
+            <w:tcBorders>
+              <w:top w:val="single" w:sz="4" w:space="0" w:color="auto"/>
+              <w:left w:val="single" w:sz="4" w:space="0" w:color="auto"/>
+              <w:bottom w:val="single" w:sz="4" w:space="0" w:color="auto"/>
+              <w:right w:val="single" w:sz="4" w:space="0" w:color="auto"/>
+            </w:tcBorders>
+          </w:tcPr>
+          <w:p>
+            <w:pPr>
+              <w:rPr>
+                <w:sz w:val="24"/>
+                <w:szCs w:val="24"/>
+              </w:rPr>
+            </w:pPr>
+            <w:r>
+              <w:rPr>
+                <w:sz w:val="24"/>
+                <w:szCs w:val="24"/>
+              </w:rPr>
+              <w:t>-</w:t>
+            </w:r>
+          </w:p>
+        </w:tc>
+      </w:tr>
+      <w:tr>
+        <w:tc>
+          <w:tcPr>
+            <w:tcW w:w="1800" w:type="dxa"/>
+            <w:tcBorders>
+              <w:top w:val="single" w:sz="4" w:space="0" w:color="auto"/>
+              <w:left w:val="single" w:sz="4" w:space="0" w:color="auto"/>
+              <w:bottom w:val="single" w:sz="4" w:space="0" w:color="auto"/>
+              <w:right w:val="single" w:sz="4" w:space="0" w:color="auto"/>
+            </w:tcBorders>
+            <w:hideMark/>
+          </w:tcPr>
+          <w:p>
+            <w:pPr>
+              <w:rPr>
+                <w:sz w:val="24"/>
+                <w:szCs w:val="24"/>
+              </w:rPr>
+            </w:pPr>
+            <w:r>
+              <w:rPr>
+                <w:sz w:val="24"/>
+                <w:szCs w:val="24"/>
+              </w:rPr>
+              <w:t>Daan</w:t>
+            </w:r>
+          </w:p>
+        </w:tc>
+        <w:tc>
+          <w:tcPr>
+            <w:tcW w:w="2250" w:type="dxa"/>
+            <w:tcBorders>
+              <w:top w:val="single" w:sz="4" w:space="0" w:color="auto"/>
+              <w:left w:val="single" w:sz="4" w:space="0" w:color="auto"/>
+              <w:bottom w:val="single" w:sz="4" w:space="0" w:color="auto"/>
+              <w:right w:val="single" w:sz="4" w:space="0" w:color="auto"/>
+            </w:tcBorders>
+          </w:tcPr>
+          <w:p>
+            <w:pPr>
+              <w:rPr>
+                <w:sz w:val="24"/>
+                <w:szCs w:val="24"/>
+              </w:rPr>
+            </w:pPr>
+            <w:r>
+              <w:rPr>
+                <w:sz w:val="24"/>
+                <w:szCs w:val="24"/>
+              </w:rPr>
+              <w:t>-</w:t>
+            </w:r>
+          </w:p>
+        </w:tc>
+        <w:tc>
+          <w:tcPr>
+            <w:tcW w:w="1890" w:type="dxa"/>
+            <w:tcBorders>
+              <w:top w:val="single" w:sz="4" w:space="0" w:color="auto"/>
+              <w:left w:val="single" w:sz="4" w:space="0" w:color="auto"/>
+              <w:bottom w:val="single" w:sz="4" w:space="0" w:color="auto"/>
+              <w:right w:val="single" w:sz="4" w:space="0" w:color="auto"/>
+            </w:tcBorders>
+          </w:tcPr>
+          <w:p>
+            <w:pPr>
+              <w:rPr>
+                <w:sz w:val="24"/>
+                <w:szCs w:val="24"/>
+              </w:rPr>
+            </w:pPr>
+            <w:r>
+              <w:rPr>
+                <w:sz w:val="24"/>
+                <w:szCs w:val="24"/>
+              </w:rPr>
+              <w:t>-</w:t>
+            </w:r>
+          </w:p>
+        </w:tc>
+        <w:tc>
+          <w:tcPr>
+            <w:tcW w:w="2880" w:type="dxa"/>
+            <w:tcBorders>
+              <w:top w:val="single" w:sz="4" w:space="0" w:color="auto"/>
+              <w:left w:val="single" w:sz="4" w:space="0" w:color="auto"/>
+              <w:bottom w:val="single" w:sz="4" w:space="0" w:color="auto"/>
+              <w:right w:val="single" w:sz="4" w:space="0" w:color="auto"/>
+            </w:tcBorders>
+          </w:tcPr>
+          <w:p>
+            <w:pPr>
+              <w:rPr>
+                <w:sz w:val="24"/>
+                <w:szCs w:val="24"/>
+              </w:rPr>
+            </w:pPr>
+          </w:p>
+        </w:tc>
+        <w:tc>
+          <w:tcPr>
+            <w:tcW w:w="2520" w:type="dxa"/>
+            <w:tcBorders>
+              <w:top w:val="single" w:sz="4" w:space="0" w:color="auto"/>
+              <w:left w:val="single" w:sz="4" w:space="0" w:color="auto"/>
+              <w:bottom w:val="single" w:sz="4" w:space="0" w:color="auto"/>
+              <w:right w:val="single" w:sz="4" w:space="0" w:color="auto"/>
+            </w:tcBorders>
+          </w:tcPr>
+          <w:p>
+            <w:pPr>
+              <w:rPr>
+                <w:sz w:val="24"/>
+                <w:szCs w:val="24"/>
+              </w:rPr>
+            </w:pPr>
+          </w:p>
+        </w:tc>
+      </w:tr>
+    </w:tbl>
+    <w:p>
+      <w:pPr>
+        <w:rPr>
+          <w:b/>
+          <w:bCs/>
+          <w:sz w:val="24"/>
+          <w:szCs w:val="24"/>
+        </w:rPr>
+      </w:pPr>
+    </w:p>
+    <w:p>
+      <w:pPr>
+        <w:rPr>
+          <w:b/>
+          <w:bCs/>
+          <w:sz w:val="24"/>
+          <w:szCs w:val="24"/>
+        </w:rPr>
+      </w:pPr>
+    </w:p>
+    <w:p>
+      <w:pPr>
+        <w:rPr>
+          <w:b/>
+          <w:bCs/>
+          <w:sz w:val="24"/>
+          <w:szCs w:val="24"/>
+        </w:rPr>
+      </w:pPr>
+    </w:p>
+    <w:p>
+      <w:pPr>
+        <w:rPr>
+          <w:b/>
+          <w:bCs/>
+          <w:sz w:val="24"/>
+          <w:szCs w:val="24"/>
+        </w:rPr>
+      </w:pPr>
+    </w:p>
+    <w:p>
+      <w:pPr>
+        <w:rPr>
+          <w:b/>
+          <w:bCs/>
+          <w:sz w:val="24"/>
+          <w:szCs w:val="24"/>
+        </w:rPr>
+      </w:pPr>
+    </w:p>
+    <w:p>
+      <w:pPr>
+        <w:rPr>
+          <w:b/>
+          <w:bCs/>
+          <w:sz w:val="24"/>
+          <w:szCs w:val="24"/>
+        </w:rPr>
+      </w:pPr>
+    </w:p>
+    <w:p>
+      <w:pPr>
+        <w:rPr>
+          <w:b/>
+          <w:bCs/>
+          <w:sz w:val="24"/>
+          <w:szCs w:val="24"/>
+        </w:rPr>
+      </w:pPr>
+    </w:p>
+    <w:p>
+      <w:pPr>
+        <w:rPr>
+          <w:b/>
+          <w:bCs/>
+          <w:sz w:val="24"/>
+          <w:szCs w:val="24"/>
+        </w:rPr>
+      </w:pPr>
+    </w:p>
+    <w:p>
+      <w:pPr>
+        <w:rPr>
+          <w:b/>
+          <w:bCs/>
+          <w:sz w:val="24"/>
+          <w:szCs w:val="24"/>
+        </w:rPr>
+      </w:pPr>
+    </w:p>
+    <w:p>
+      <w:pPr>
+        <w:rPr>
+          <w:b/>
+          <w:bCs/>
+          <w:sz w:val="24"/>
+          <w:szCs w:val="24"/>
+        </w:rPr>
+      </w:pPr>
+    </w:p>
+    <w:tbl>
+      <w:tblPr>
+        <w:tblStyle w:val="TableGrid"/>
+        <w:tblW w:w="11340" w:type="dxa"/>
+        <w:tblInd w:w="-995" w:type="dxa"/>
+        <w:tblLook w:val="04A0" w:firstRow="1" w:lastRow="0" w:firstColumn="1" w:lastColumn="0" w:noHBand="0" w:noVBand="1"/>
+      </w:tblPr>
+      <w:tblGrid>
+        <w:gridCol w:w="1800"/>
+        <w:gridCol w:w="2250"/>
+        <w:gridCol w:w="1890"/>
+        <w:gridCol w:w="2880"/>
+        <w:gridCol w:w="2520"/>
+      </w:tblGrid>
+      <w:tr>
+        <w:tc>
+          <w:tcPr>
+            <w:tcW w:w="1800" w:type="dxa"/>
+            <w:tcBorders>
+              <w:top w:val="single" w:sz="4" w:space="0" w:color="auto"/>
+              <w:left w:val="single" w:sz="4" w:space="0" w:color="auto"/>
+              <w:bottom w:val="single" w:sz="4" w:space="0" w:color="auto"/>
+              <w:right w:val="single" w:sz="4" w:space="0" w:color="auto"/>
+            </w:tcBorders>
+            <w:hideMark/>
+          </w:tcPr>
+          <w:p>
+            <w:pPr>
+              <w:rPr>
+                <w:sz w:val="24"/>
+                <w:szCs w:val="24"/>
+              </w:rPr>
+            </w:pPr>
+            <w:r>
+              <w:rPr>
+                <w:sz w:val="24"/>
+                <w:szCs w:val="24"/>
+              </w:rPr>
+              <w:lastRenderedPageBreak/>
+              <w:t xml:space="preserve">Datum: </w:t>
+            </w:r>
+          </w:p>
+        </w:tc>
+        <w:tc>
+          <w:tcPr>
+            <w:tcW w:w="2250" w:type="dxa"/>
+            <w:tcBorders>
+              <w:top w:val="single" w:sz="4" w:space="0" w:color="auto"/>
+              <w:left w:val="single" w:sz="4" w:space="0" w:color="auto"/>
+              <w:bottom w:val="single" w:sz="4" w:space="0" w:color="auto"/>
+              <w:right w:val="single" w:sz="4" w:space="0" w:color="auto"/>
+            </w:tcBorders>
+            <w:hideMark/>
+          </w:tcPr>
+          <w:p>
+            <w:pPr>
+              <w:rPr>
+                <w:sz w:val="24"/>
+                <w:szCs w:val="24"/>
+              </w:rPr>
+            </w:pPr>
+            <w:r>
+              <w:rPr>
+                <w:sz w:val="24"/>
+                <w:szCs w:val="24"/>
+              </w:rPr>
+              <w:t>7/</w:t>
+            </w:r>
+            <w:r>
+              <w:rPr>
+                <w:sz w:val="24"/>
+                <w:szCs w:val="24"/>
+              </w:rPr>
+              <w:t>5</w:t>
+            </w:r>
+            <w:r>
+              <w:rPr>
+                <w:sz w:val="24"/>
+                <w:szCs w:val="24"/>
+              </w:rPr>
+              <w:t>/2024</w:t>
+            </w:r>
+          </w:p>
+        </w:tc>
+        <w:tc>
+          <w:tcPr>
+            <w:tcW w:w="1890" w:type="dxa"/>
+            <w:tcBorders>
+              <w:top w:val="single" w:sz="4" w:space="0" w:color="auto"/>
+              <w:left w:val="single" w:sz="4" w:space="0" w:color="auto"/>
+              <w:bottom w:val="single" w:sz="4" w:space="0" w:color="auto"/>
+              <w:right w:val="single" w:sz="4" w:space="0" w:color="auto"/>
+            </w:tcBorders>
+          </w:tcPr>
+          <w:p>
+            <w:pPr>
+              <w:rPr>
+                <w:sz w:val="24"/>
+                <w:szCs w:val="24"/>
+              </w:rPr>
+            </w:pPr>
+          </w:p>
+        </w:tc>
+        <w:tc>
+          <w:tcPr>
+            <w:tcW w:w="2880" w:type="dxa"/>
+            <w:tcBorders>
+              <w:top w:val="single" w:sz="4" w:space="0" w:color="auto"/>
+              <w:left w:val="single" w:sz="4" w:space="0" w:color="auto"/>
+              <w:bottom w:val="single" w:sz="4" w:space="0" w:color="auto"/>
+              <w:right w:val="single" w:sz="4" w:space="0" w:color="auto"/>
+            </w:tcBorders>
+          </w:tcPr>
+          <w:p>
+            <w:pPr>
+              <w:rPr>
+                <w:sz w:val="24"/>
+                <w:szCs w:val="24"/>
+              </w:rPr>
+            </w:pPr>
+          </w:p>
+        </w:tc>
+        <w:tc>
+          <w:tcPr>
+            <w:tcW w:w="2520" w:type="dxa"/>
+            <w:tcBorders>
+              <w:top w:val="single" w:sz="4" w:space="0" w:color="auto"/>
+              <w:left w:val="single" w:sz="4" w:space="0" w:color="auto"/>
+              <w:bottom w:val="single" w:sz="4" w:space="0" w:color="auto"/>
+              <w:right w:val="single" w:sz="4" w:space="0" w:color="auto"/>
+            </w:tcBorders>
+          </w:tcPr>
+          <w:p>
+            <w:pPr>
+              <w:rPr>
+                <w:sz w:val="24"/>
+                <w:szCs w:val="24"/>
+              </w:rPr>
+            </w:pPr>
+          </w:p>
+        </w:tc>
+      </w:tr>
+      <w:tr>
+        <w:tc>
+          <w:tcPr>
+            <w:tcW w:w="1800" w:type="dxa"/>
+            <w:tcBorders>
+              <w:top w:val="single" w:sz="4" w:space="0" w:color="auto"/>
+              <w:left w:val="single" w:sz="4" w:space="0" w:color="auto"/>
+              <w:bottom w:val="single" w:sz="4" w:space="0" w:color="auto"/>
+              <w:right w:val="single" w:sz="4" w:space="0" w:color="auto"/>
+            </w:tcBorders>
+            <w:hideMark/>
+          </w:tcPr>
+          <w:p>
+            <w:pPr>
+              <w:rPr>
+                <w:sz w:val="24"/>
+                <w:szCs w:val="24"/>
+              </w:rPr>
+            </w:pPr>
+            <w:r>
+              <w:rPr>
+                <w:sz w:val="24"/>
+                <w:szCs w:val="24"/>
+              </w:rPr>
+              <w:t>Scrummaster</w:t>
+            </w:r>
+          </w:p>
+        </w:tc>
+        <w:tc>
+          <w:tcPr>
+            <w:tcW w:w="2250" w:type="dxa"/>
+            <w:tcBorders>
+              <w:top w:val="single" w:sz="4" w:space="0" w:color="auto"/>
+              <w:left w:val="single" w:sz="4" w:space="0" w:color="auto"/>
+              <w:bottom w:val="single" w:sz="4" w:space="0" w:color="auto"/>
+              <w:right w:val="single" w:sz="4" w:space="0" w:color="auto"/>
+            </w:tcBorders>
+          </w:tcPr>
+          <w:p>
+            <w:pPr>
+              <w:rPr>
+                <w:sz w:val="24"/>
+                <w:szCs w:val="24"/>
+              </w:rPr>
+            </w:pPr>
+            <w:r>
+              <w:rPr>
+                <w:sz w:val="24"/>
+                <w:szCs w:val="24"/>
+              </w:rPr>
+              <w:t>Appie</w:t>
+            </w:r>
+          </w:p>
+        </w:tc>
+        <w:tc>
+          <w:tcPr>
+            <w:tcW w:w="1890" w:type="dxa"/>
+            <w:tcBorders>
+              <w:top w:val="single" w:sz="4" w:space="0" w:color="auto"/>
+              <w:left w:val="single" w:sz="4" w:space="0" w:color="auto"/>
+              <w:bottom w:val="single" w:sz="4" w:space="0" w:color="auto"/>
+              <w:right w:val="single" w:sz="4" w:space="0" w:color="auto"/>
+            </w:tcBorders>
+          </w:tcPr>
+          <w:p>
+            <w:pPr>
+              <w:rPr>
+                <w:sz w:val="24"/>
+                <w:szCs w:val="24"/>
+              </w:rPr>
+            </w:pPr>
+          </w:p>
+        </w:tc>
+        <w:tc>
+          <w:tcPr>
+            <w:tcW w:w="2880" w:type="dxa"/>
+            <w:tcBorders>
+              <w:top w:val="single" w:sz="4" w:space="0" w:color="auto"/>
+              <w:left w:val="single" w:sz="4" w:space="0" w:color="auto"/>
+              <w:bottom w:val="single" w:sz="4" w:space="0" w:color="auto"/>
+              <w:right w:val="single" w:sz="4" w:space="0" w:color="auto"/>
+            </w:tcBorders>
+          </w:tcPr>
+          <w:p>
+            <w:pPr>
+              <w:rPr>
+                <w:sz w:val="24"/>
+                <w:szCs w:val="24"/>
+              </w:rPr>
+            </w:pPr>
+          </w:p>
+        </w:tc>
+        <w:tc>
+          <w:tcPr>
+            <w:tcW w:w="2520" w:type="dxa"/>
+            <w:tcBorders>
+              <w:top w:val="single" w:sz="4" w:space="0" w:color="auto"/>
+              <w:left w:val="single" w:sz="4" w:space="0" w:color="auto"/>
+              <w:bottom w:val="single" w:sz="4" w:space="0" w:color="auto"/>
+              <w:right w:val="single" w:sz="4" w:space="0" w:color="auto"/>
+            </w:tcBorders>
+          </w:tcPr>
+          <w:p>
+            <w:pPr>
+              <w:rPr>
+                <w:sz w:val="24"/>
+                <w:szCs w:val="24"/>
+              </w:rPr>
+            </w:pPr>
+          </w:p>
+        </w:tc>
+      </w:tr>
+      <w:tr>
+        <w:tc>
+          <w:tcPr>
+            <w:tcW w:w="1800" w:type="dxa"/>
+            <w:tcBorders>
+              <w:top w:val="single" w:sz="4" w:space="0" w:color="auto"/>
+              <w:left w:val="single" w:sz="4" w:space="0" w:color="auto"/>
+              <w:bottom w:val="single" w:sz="4" w:space="0" w:color="auto"/>
+              <w:right w:val="single" w:sz="4" w:space="0" w:color="auto"/>
+            </w:tcBorders>
+            <w:hideMark/>
+          </w:tcPr>
+          <w:p>
+            <w:pPr>
+              <w:rPr>
+                <w:sz w:val="24"/>
+                <w:szCs w:val="24"/>
+              </w:rPr>
+            </w:pPr>
+            <w:r>
+              <w:rPr>
+                <w:sz w:val="24"/>
+                <w:szCs w:val="24"/>
+              </w:rPr>
+              <w:t>Product Owner</w:t>
+            </w:r>
+          </w:p>
+        </w:tc>
+        <w:tc>
+          <w:tcPr>
+            <w:tcW w:w="2250" w:type="dxa"/>
+            <w:tcBorders>
+              <w:top w:val="single" w:sz="4" w:space="0" w:color="auto"/>
+              <w:left w:val="single" w:sz="4" w:space="0" w:color="auto"/>
+              <w:bottom w:val="single" w:sz="4" w:space="0" w:color="auto"/>
+              <w:right w:val="single" w:sz="4" w:space="0" w:color="auto"/>
+            </w:tcBorders>
+            <w:hideMark/>
+          </w:tcPr>
+          <w:p>
+            <w:pPr>
+              <w:rPr>
+                <w:sz w:val="24"/>
+                <w:szCs w:val="24"/>
+              </w:rPr>
+            </w:pPr>
+            <w:r>
+              <w:rPr>
+                <w:sz w:val="24"/>
+                <w:szCs w:val="24"/>
+              </w:rPr>
+              <w:t>J.Visser</w:t>
+            </w:r>
+          </w:p>
+        </w:tc>
+        <w:tc>
+          <w:tcPr>
+            <w:tcW w:w="1890" w:type="dxa"/>
+            <w:tcBorders>
+              <w:top w:val="single" w:sz="4" w:space="0" w:color="auto"/>
+              <w:left w:val="single" w:sz="4" w:space="0" w:color="auto"/>
+              <w:bottom w:val="single" w:sz="4" w:space="0" w:color="auto"/>
+              <w:right w:val="single" w:sz="4" w:space="0" w:color="auto"/>
+            </w:tcBorders>
+          </w:tcPr>
+          <w:p>
+            <w:pPr>
+              <w:rPr>
+                <w:sz w:val="24"/>
+                <w:szCs w:val="24"/>
+              </w:rPr>
+            </w:pPr>
+          </w:p>
+        </w:tc>
+        <w:tc>
+          <w:tcPr>
+            <w:tcW w:w="2880" w:type="dxa"/>
+            <w:tcBorders>
+              <w:top w:val="single" w:sz="4" w:space="0" w:color="auto"/>
+              <w:left w:val="single" w:sz="4" w:space="0" w:color="auto"/>
+              <w:bottom w:val="single" w:sz="4" w:space="0" w:color="auto"/>
+              <w:right w:val="single" w:sz="4" w:space="0" w:color="auto"/>
+            </w:tcBorders>
+          </w:tcPr>
+          <w:p>
+            <w:pPr>
+              <w:rPr>
+                <w:sz w:val="24"/>
+                <w:szCs w:val="24"/>
+              </w:rPr>
+            </w:pPr>
+          </w:p>
+        </w:tc>
+        <w:tc>
+          <w:tcPr>
+            <w:tcW w:w="2520" w:type="dxa"/>
+            <w:tcBorders>
+              <w:top w:val="single" w:sz="4" w:space="0" w:color="auto"/>
+              <w:left w:val="single" w:sz="4" w:space="0" w:color="auto"/>
+              <w:bottom w:val="single" w:sz="4" w:space="0" w:color="auto"/>
+              <w:right w:val="single" w:sz="4" w:space="0" w:color="auto"/>
+            </w:tcBorders>
+          </w:tcPr>
+          <w:p>
+            <w:pPr>
+              <w:rPr>
+                <w:sz w:val="24"/>
+                <w:szCs w:val="24"/>
+              </w:rPr>
+            </w:pPr>
+          </w:p>
+        </w:tc>
+      </w:tr>
+      <w:tr>
+        <w:tc>
+          <w:tcPr>
+            <w:tcW w:w="1800" w:type="dxa"/>
+            <w:tcBorders>
+              <w:top w:val="single" w:sz="4" w:space="0" w:color="auto"/>
+              <w:left w:val="single" w:sz="4" w:space="0" w:color="auto"/>
+              <w:bottom w:val="single" w:sz="4" w:space="0" w:color="auto"/>
+              <w:right w:val="single" w:sz="4" w:space="0" w:color="auto"/>
+            </w:tcBorders>
+            <w:hideMark/>
+          </w:tcPr>
+          <w:p>
+            <w:pPr>
+              <w:rPr>
+                <w:sz w:val="24"/>
+                <w:szCs w:val="24"/>
+              </w:rPr>
+            </w:pPr>
+            <w:r>
+              <w:rPr>
+                <w:sz w:val="24"/>
+                <w:szCs w:val="24"/>
+              </w:rPr>
+              <w:t xml:space="preserve">Naam: </w:t>
+            </w:r>
+          </w:p>
+        </w:tc>
+        <w:tc>
+          <w:tcPr>
+            <w:tcW w:w="2250" w:type="dxa"/>
+            <w:tcBorders>
+              <w:top w:val="single" w:sz="4" w:space="0" w:color="auto"/>
+              <w:left w:val="single" w:sz="4" w:space="0" w:color="auto"/>
+              <w:bottom w:val="single" w:sz="4" w:space="0" w:color="auto"/>
+              <w:right w:val="single" w:sz="4" w:space="0" w:color="auto"/>
+            </w:tcBorders>
+            <w:hideMark/>
+          </w:tcPr>
+          <w:p>
+            <w:pPr>
+              <w:rPr>
+                <w:b/>
+                <w:bCs/>
+                <w:i/>
+                <w:iCs/>
+                <w:sz w:val="24"/>
+                <w:szCs w:val="24"/>
+              </w:rPr>
+            </w:pPr>
+            <w:r>
+              <w:rPr>
+                <w:b/>
+                <w:bCs/>
+                <w:i/>
+                <w:iCs/>
+                <w:sz w:val="24"/>
+                <w:szCs w:val="24"/>
+              </w:rPr>
+              <w:t>Wat heb ik gedaan?</w:t>
+            </w:r>
+          </w:p>
+        </w:tc>
+        <w:tc>
+          <w:tcPr>
+            <w:tcW w:w="1890" w:type="dxa"/>
+            <w:tcBorders>
+              <w:top w:val="single" w:sz="4" w:space="0" w:color="auto"/>
+              <w:left w:val="single" w:sz="4" w:space="0" w:color="auto"/>
+              <w:bottom w:val="single" w:sz="4" w:space="0" w:color="auto"/>
+              <w:right w:val="single" w:sz="4" w:space="0" w:color="auto"/>
+            </w:tcBorders>
+            <w:hideMark/>
+          </w:tcPr>
+          <w:p>
+            <w:pPr>
+              <w:rPr>
+                <w:b/>
+                <w:bCs/>
+                <w:i/>
+                <w:iCs/>
+                <w:sz w:val="24"/>
+                <w:szCs w:val="24"/>
+              </w:rPr>
+            </w:pPr>
+            <w:r>
+              <w:rPr>
+                <w:b/>
+                <w:bCs/>
+                <w:i/>
+                <w:iCs/>
+                <w:sz w:val="24"/>
+                <w:szCs w:val="24"/>
+              </w:rPr>
+              <w:t>Wat ga ik doen?</w:t>
+            </w:r>
+          </w:p>
+        </w:tc>
+        <w:tc>
+          <w:tcPr>
+            <w:tcW w:w="2880" w:type="dxa"/>
+            <w:tcBorders>
+              <w:top w:val="single" w:sz="4" w:space="0" w:color="auto"/>
+              <w:left w:val="single" w:sz="4" w:space="0" w:color="auto"/>
+              <w:bottom w:val="single" w:sz="4" w:space="0" w:color="auto"/>
+              <w:right w:val="single" w:sz="4" w:space="0" w:color="auto"/>
+            </w:tcBorders>
+            <w:hideMark/>
+          </w:tcPr>
+          <w:p>
+            <w:pPr>
+              <w:rPr>
+                <w:sz w:val="24"/>
+                <w:szCs w:val="24"/>
+              </w:rPr>
+            </w:pPr>
+            <w:r>
+              <w:rPr>
+                <w:rFonts w:ascii="Calibri" w:eastAsia="Calibri" w:hAnsi="Calibri" w:cs="Calibri"/>
+                <w:b/>
+                <w:bCs/>
+                <w:i/>
+                <w:iCs/>
+                <w:kern w:val="0"/>
+                <w14:ligatures w14:val="none"/>
+              </w:rPr>
+              <w:t>Welke obstakels /problemen houden mij tegen?</w:t>
+            </w:r>
+          </w:p>
+        </w:tc>
+        <w:tc>
+          <w:tcPr>
+            <w:tcW w:w="2520" w:type="dxa"/>
+            <w:tcBorders>
+              <w:top w:val="single" w:sz="4" w:space="0" w:color="auto"/>
+              <w:left w:val="single" w:sz="4" w:space="0" w:color="auto"/>
+              <w:bottom w:val="single" w:sz="4" w:space="0" w:color="auto"/>
+              <w:right w:val="single" w:sz="4" w:space="0" w:color="auto"/>
+            </w:tcBorders>
+            <w:hideMark/>
+          </w:tcPr>
+          <w:p>
+            <w:pPr>
+              <w:rPr>
+                <w:sz w:val="24"/>
+                <w:szCs w:val="24"/>
+              </w:rPr>
+            </w:pPr>
+            <w:r>
+              <w:rPr>
+                <w:rFonts w:ascii="Calibri" w:eastAsia="Calibri" w:hAnsi="Calibri" w:cs="Calibri"/>
+                <w:b/>
+                <w:bCs/>
+                <w:i/>
+                <w:iCs/>
+                <w:kern w:val="0"/>
+                <w14:ligatures w14:val="none"/>
+              </w:rPr>
+              <w:t>Afspraken om obstakels weg te nemen</w:t>
+            </w:r>
+          </w:p>
+        </w:tc>
+      </w:tr>
+      <w:tr>
+        <w:tc>
+          <w:tcPr>
+            <w:tcW w:w="1800" w:type="dxa"/>
+            <w:tcBorders>
+              <w:top w:val="single" w:sz="4" w:space="0" w:color="auto"/>
+              <w:left w:val="single" w:sz="4" w:space="0" w:color="auto"/>
+              <w:bottom w:val="single" w:sz="4" w:space="0" w:color="auto"/>
+              <w:right w:val="single" w:sz="4" w:space="0" w:color="auto"/>
+            </w:tcBorders>
+            <w:hideMark/>
+          </w:tcPr>
+          <w:p>
+            <w:pPr>
+              <w:rPr>
+                <w:sz w:val="24"/>
+                <w:szCs w:val="24"/>
+              </w:rPr>
+            </w:pPr>
+            <w:r>
+              <w:rPr>
+                <w:sz w:val="24"/>
+                <w:szCs w:val="24"/>
+              </w:rPr>
+              <w:t>Damien</w:t>
+            </w:r>
+          </w:p>
+        </w:tc>
+        <w:tc>
+          <w:tcPr>
+            <w:tcW w:w="2250" w:type="dxa"/>
+            <w:tcBorders>
+              <w:top w:val="single" w:sz="4" w:space="0" w:color="auto"/>
+              <w:left w:val="single" w:sz="4" w:space="0" w:color="auto"/>
+              <w:bottom w:val="single" w:sz="4" w:space="0" w:color="auto"/>
+              <w:right w:val="single" w:sz="4" w:space="0" w:color="auto"/>
+            </w:tcBorders>
+          </w:tcPr>
+          <w:p>
+            <w:pPr>
+              <w:rPr>
+                <w:sz w:val="24"/>
+                <w:szCs w:val="24"/>
+              </w:rPr>
+            </w:pPr>
+            <w:r>
+              <w:rPr>
+                <w:sz w:val="24"/>
+                <w:szCs w:val="24"/>
+              </w:rPr>
+              <w:t>Wireframes afmaken en placeholders voor alle pagina’s</w:t>
+            </w:r>
+          </w:p>
+        </w:tc>
+        <w:tc>
+          <w:tcPr>
+            <w:tcW w:w="1890" w:type="dxa"/>
+            <w:tcBorders>
+              <w:top w:val="single" w:sz="4" w:space="0" w:color="auto"/>
+              <w:left w:val="single" w:sz="4" w:space="0" w:color="auto"/>
+              <w:bottom w:val="single" w:sz="4" w:space="0" w:color="auto"/>
+              <w:right w:val="single" w:sz="4" w:space="0" w:color="auto"/>
+            </w:tcBorders>
+          </w:tcPr>
+          <w:p>
+            <w:pPr>
+              <w:rPr>
+                <w:sz w:val="24"/>
+                <w:szCs w:val="24"/>
+              </w:rPr>
+            </w:pPr>
+            <w:r>
+              <w:rPr>
+                <w:sz w:val="24"/>
+                <w:szCs w:val="24"/>
+              </w:rPr>
+              <w:t>Search details en search pagina afronden en d</w:t>
+            </w:r>
+            <w:r>
+              <w:rPr>
+                <w:sz w:val="24"/>
+                <w:szCs w:val="24"/>
+              </w:rPr>
+              <w:t>e My Groups pagina opmaak geven.</w:t>
+            </w:r>
+          </w:p>
+        </w:tc>
+        <w:tc>
+          <w:tcPr>
+            <w:tcW w:w="2880" w:type="dxa"/>
+            <w:tcBorders>
+              <w:top w:val="single" w:sz="4" w:space="0" w:color="auto"/>
+              <w:left w:val="single" w:sz="4" w:space="0" w:color="auto"/>
+              <w:bottom w:val="single" w:sz="4" w:space="0" w:color="auto"/>
+              <w:right w:val="single" w:sz="4" w:space="0" w:color="auto"/>
+            </w:tcBorders>
+          </w:tcPr>
+          <w:p>
+            <w:pPr>
+              <w:rPr>
+                <w:sz w:val="24"/>
+                <w:szCs w:val="24"/>
+              </w:rPr>
+            </w:pPr>
+            <w:r>
+              <w:rPr>
+                <w:sz w:val="24"/>
+                <w:szCs w:val="24"/>
+              </w:rPr>
+              <w:t>-</w:t>
+            </w:r>
+          </w:p>
+        </w:tc>
+        <w:tc>
+          <w:tcPr>
+            <w:tcW w:w="2520" w:type="dxa"/>
+            <w:tcBorders>
+              <w:top w:val="single" w:sz="4" w:space="0" w:color="auto"/>
+              <w:left w:val="single" w:sz="4" w:space="0" w:color="auto"/>
+              <w:bottom w:val="single" w:sz="4" w:space="0" w:color="auto"/>
+              <w:right w:val="single" w:sz="4" w:space="0" w:color="auto"/>
+            </w:tcBorders>
+          </w:tcPr>
+          <w:p>
+            <w:pPr>
+              <w:rPr>
+                <w:sz w:val="24"/>
+                <w:szCs w:val="24"/>
+              </w:rPr>
+            </w:pPr>
+            <w:r>
+              <w:rPr>
+                <w:sz w:val="24"/>
+                <w:szCs w:val="24"/>
+              </w:rPr>
+              <w:t>-</w:t>
+            </w:r>
+          </w:p>
+        </w:tc>
+      </w:tr>
+      <w:tr>
+        <w:tc>
+          <w:tcPr>
+            <w:tcW w:w="1800" w:type="dxa"/>
+            <w:tcBorders>
+              <w:top w:val="single" w:sz="4" w:space="0" w:color="auto"/>
+              <w:left w:val="single" w:sz="4" w:space="0" w:color="auto"/>
+              <w:bottom w:val="single" w:sz="4" w:space="0" w:color="auto"/>
+              <w:right w:val="single" w:sz="4" w:space="0" w:color="auto"/>
+            </w:tcBorders>
+            <w:hideMark/>
+          </w:tcPr>
+          <w:p>
+            <w:pPr>
+              <w:rPr>
+                <w:sz w:val="24"/>
+                <w:szCs w:val="24"/>
+              </w:rPr>
+            </w:pPr>
+            <w:r>
+              <w:rPr>
+                <w:sz w:val="24"/>
+                <w:szCs w:val="24"/>
+              </w:rPr>
+              <w:t>Appie</w:t>
+            </w:r>
+          </w:p>
+        </w:tc>
+        <w:tc>
+          <w:tcPr>
+            <w:tcW w:w="2250" w:type="dxa"/>
+            <w:tcBorders>
+              <w:top w:val="single" w:sz="4" w:space="0" w:color="auto"/>
+              <w:left w:val="single" w:sz="4" w:space="0" w:color="auto"/>
+              <w:bottom w:val="single" w:sz="4" w:space="0" w:color="auto"/>
+              <w:right w:val="single" w:sz="4" w:space="0" w:color="auto"/>
+            </w:tcBorders>
+          </w:tcPr>
+          <w:p>
+            <w:pPr>
+              <w:rPr>
+                <w:sz w:val="24"/>
+                <w:szCs w:val="24"/>
+              </w:rPr>
+            </w:pPr>
+            <w:r>
+              <w:rPr>
+                <w:sz w:val="24"/>
+                <w:szCs w:val="24"/>
+              </w:rPr>
+              <w:t>Begin maken aan de post functionaliteit</w:t>
+            </w:r>
+            <w:r>
+              <w:rPr>
+                <w:sz w:val="24"/>
+                <w:szCs w:val="24"/>
+              </w:rPr>
+              <w:t>, search functionaliteit gemaakt, en een begin search details.</w:t>
+            </w:r>
+          </w:p>
+        </w:tc>
+        <w:tc>
+          <w:tcPr>
+            <w:tcW w:w="1890" w:type="dxa"/>
+            <w:tcBorders>
+              <w:top w:val="single" w:sz="4" w:space="0" w:color="auto"/>
+              <w:left w:val="single" w:sz="4" w:space="0" w:color="auto"/>
+              <w:bottom w:val="single" w:sz="4" w:space="0" w:color="auto"/>
+              <w:right w:val="single" w:sz="4" w:space="0" w:color="auto"/>
+            </w:tcBorders>
+          </w:tcPr>
+          <w:p>
+            <w:pPr>
+              <w:rPr>
+                <w:sz w:val="24"/>
+                <w:szCs w:val="24"/>
+              </w:rPr>
+            </w:pPr>
+            <w:r>
+              <w:rPr>
+                <w:sz w:val="24"/>
+                <w:szCs w:val="24"/>
+              </w:rPr>
+              <w:t>Search details afronden, en aan</w:t>
+            </w:r>
+            <w:r>
+              <w:rPr>
+                <w:sz w:val="24"/>
+                <w:szCs w:val="24"/>
+              </w:rPr>
+              <w:t xml:space="preserve"> de my group functionaliteit.</w:t>
             </w:r>
           </w:p>
         </w:tc>
@@ -8982,7 +10005,7 @@
   <w:style w:type="paragraph" w:default="1" w:styleId="Normal">
     <w:name w:val="Normal"/>
     <w:qFormat/>
-    <w:rsid w:val="000022DC"/>
+    <w:rsid w:val="00C83F6A"/>
   </w:style>
   <w:style w:type="paragraph" w:styleId="Heading1">
     <w:name w:val="heading 1"/>

</xml_diff>

<commit_message>
update(functions.php) de username in de app is nu de email voor duidelijkheid en daily standup gedaan
</commit_message>
<xml_diff>
--- a/Logboek/Daily Standup.docx
+++ b/Logboek/Daily Standup.docx
@@ -18,8 +18,19 @@
           <w:sz w:val="50"/>
           <w:szCs w:val="50"/>
         </w:rPr>
-        <w:t>Daily Standup</w:t>
+        <w:t xml:space="preserve">Daily </w:t>
       </w:r>
+      <w:proofErr w:type="spellStart"/>
+      <w:r>
+        <w:rPr>
+          <w:b/>
+          <w:bCs/>
+          <w:sz w:val="50"/>
+          <w:szCs w:val="50"/>
+        </w:rPr>
+        <w:t>Standup</w:t>
+      </w:r>
+      <w:proofErr w:type="spellEnd"/>
     </w:p>
     <w:p>
       <w:pPr>
@@ -31,7 +42,7 @@
     </w:p>
     <w:tbl>
       <w:tblPr>
-        <w:tblStyle w:val="TableGrid"/>
+        <w:tblStyle w:val="Tabelraster"/>
         <w:tblW w:w="11340" w:type="dxa"/>
         <w:tblInd w:w="-995" w:type="dxa"/>
         <w:tblLook w:val="04A0" w:firstRow="1" w:lastRow="0" w:firstColumn="1" w:lastColumn="0" w:noHBand="0" w:noVBand="1"/>
@@ -292,8 +303,17 @@
                 <w:sz w:val="24"/>
                 <w:szCs w:val="24"/>
               </w:rPr>
-              <w:t>Product Owner</w:t>
-            </w:r>
+              <w:t xml:space="preserve">Product </w:t>
+            </w:r>
+            <w:proofErr w:type="spellStart"/>
+            <w:r>
+              <w:rPr>
+                <w:sz w:val="24"/>
+                <w:szCs w:val="24"/>
+              </w:rPr>
+              <w:t>Owner</w:t>
+            </w:r>
+            <w:proofErr w:type="spellEnd"/>
           </w:p>
         </w:tc>
         <w:tc>
@@ -314,6 +334,7 @@
                 <w:szCs w:val="24"/>
               </w:rPr>
             </w:pPr>
+            <w:proofErr w:type="spellStart"/>
             <w:r>
               <w:rPr>
                 <w:sz w:val="24"/>
@@ -321,6 +342,7 @@
               </w:rPr>
               <w:t>J.Visser</w:t>
             </w:r>
+            <w:proofErr w:type="spellEnd"/>
           </w:p>
         </w:tc>
         <w:tc>
@@ -620,7 +642,39 @@
                 <w:sz w:val="24"/>
                 <w:szCs w:val="24"/>
               </w:rPr>
-              <w:t>Vragen bedenken voor de product owner, trello aanmaken.</w:t>
+              <w:t xml:space="preserve">Vragen bedenken voor de product </w:t>
+            </w:r>
+            <w:proofErr w:type="spellStart"/>
+            <w:r>
+              <w:rPr>
+                <w:sz w:val="24"/>
+                <w:szCs w:val="24"/>
+              </w:rPr>
+              <w:t>owner</w:t>
+            </w:r>
+            <w:proofErr w:type="spellEnd"/>
+            <w:r>
+              <w:rPr>
+                <w:sz w:val="24"/>
+                <w:szCs w:val="24"/>
+              </w:rPr>
+              <w:t xml:space="preserve">, </w:t>
+            </w:r>
+            <w:proofErr w:type="spellStart"/>
+            <w:r>
+              <w:rPr>
+                <w:sz w:val="24"/>
+                <w:szCs w:val="24"/>
+              </w:rPr>
+              <w:t>trello</w:t>
+            </w:r>
+            <w:proofErr w:type="spellEnd"/>
+            <w:r>
+              <w:rPr>
+                <w:sz w:val="24"/>
+                <w:szCs w:val="24"/>
+              </w:rPr>
+              <w:t xml:space="preserve"> aanmaken.</w:t>
             </w:r>
           </w:p>
         </w:tc>
@@ -753,7 +807,39 @@
                 <w:sz w:val="24"/>
                 <w:szCs w:val="24"/>
               </w:rPr>
-              <w:t>Vragen bedenken voor de product owner, trello aanmaken.</w:t>
+              <w:t xml:space="preserve">Vragen bedenken voor de product </w:t>
+            </w:r>
+            <w:proofErr w:type="spellStart"/>
+            <w:r>
+              <w:rPr>
+                <w:sz w:val="24"/>
+                <w:szCs w:val="24"/>
+              </w:rPr>
+              <w:t>owner</w:t>
+            </w:r>
+            <w:proofErr w:type="spellEnd"/>
+            <w:r>
+              <w:rPr>
+                <w:sz w:val="24"/>
+                <w:szCs w:val="24"/>
+              </w:rPr>
+              <w:t xml:space="preserve">, </w:t>
+            </w:r>
+            <w:proofErr w:type="spellStart"/>
+            <w:r>
+              <w:rPr>
+                <w:sz w:val="24"/>
+                <w:szCs w:val="24"/>
+              </w:rPr>
+              <w:t>trello</w:t>
+            </w:r>
+            <w:proofErr w:type="spellEnd"/>
+            <w:r>
+              <w:rPr>
+                <w:sz w:val="24"/>
+                <w:szCs w:val="24"/>
+              </w:rPr>
+              <w:t xml:space="preserve"> aanmaken.</w:t>
             </w:r>
           </w:p>
         </w:tc>
@@ -886,7 +972,39 @@
                 <w:sz w:val="24"/>
                 <w:szCs w:val="24"/>
               </w:rPr>
-              <w:t>Vragen bedenken voor de product owner, trello aanmaken.</w:t>
+              <w:t xml:space="preserve">Vragen bedenken voor de product </w:t>
+            </w:r>
+            <w:proofErr w:type="spellStart"/>
+            <w:r>
+              <w:rPr>
+                <w:sz w:val="24"/>
+                <w:szCs w:val="24"/>
+              </w:rPr>
+              <w:t>owner</w:t>
+            </w:r>
+            <w:proofErr w:type="spellEnd"/>
+            <w:r>
+              <w:rPr>
+                <w:sz w:val="24"/>
+                <w:szCs w:val="24"/>
+              </w:rPr>
+              <w:t xml:space="preserve">, </w:t>
+            </w:r>
+            <w:proofErr w:type="spellStart"/>
+            <w:r>
+              <w:rPr>
+                <w:sz w:val="24"/>
+                <w:szCs w:val="24"/>
+              </w:rPr>
+              <w:t>trello</w:t>
+            </w:r>
+            <w:proofErr w:type="spellEnd"/>
+            <w:r>
+              <w:rPr>
+                <w:sz w:val="24"/>
+                <w:szCs w:val="24"/>
+              </w:rPr>
+              <w:t xml:space="preserve"> aanmaken.</w:t>
             </w:r>
           </w:p>
         </w:tc>
@@ -964,7 +1082,7 @@
     </w:p>
     <w:tbl>
       <w:tblPr>
-        <w:tblStyle w:val="TableGrid"/>
+        <w:tblStyle w:val="Tabelraster"/>
         <w:tblW w:w="11340" w:type="dxa"/>
         <w:tblInd w:w="-995" w:type="dxa"/>
         <w:tblLook w:val="04A0" w:firstRow="1" w:lastRow="0" w:firstColumn="1" w:lastColumn="0" w:noHBand="0" w:noVBand="1"/>
@@ -1239,8 +1357,17 @@
                 <w:sz w:val="24"/>
                 <w:szCs w:val="24"/>
               </w:rPr>
-              <w:t>Product Owner</w:t>
-            </w:r>
+              <w:t xml:space="preserve">Product </w:t>
+            </w:r>
+            <w:proofErr w:type="spellStart"/>
+            <w:r>
+              <w:rPr>
+                <w:sz w:val="24"/>
+                <w:szCs w:val="24"/>
+              </w:rPr>
+              <w:t>Owner</w:t>
+            </w:r>
+            <w:proofErr w:type="spellEnd"/>
           </w:p>
         </w:tc>
         <w:tc>
@@ -1261,6 +1388,7 @@
                 <w:szCs w:val="24"/>
               </w:rPr>
             </w:pPr>
+            <w:proofErr w:type="spellStart"/>
             <w:r>
               <w:rPr>
                 <w:sz w:val="24"/>
@@ -1268,6 +1396,7 @@
               </w:rPr>
               <w:t>J.Visser</w:t>
             </w:r>
+            <w:proofErr w:type="spellEnd"/>
           </w:p>
         </w:tc>
         <w:tc>
@@ -1541,7 +1670,39 @@
                 <w:sz w:val="24"/>
                 <w:szCs w:val="24"/>
               </w:rPr>
-              <w:t>Vragen bedenken voor de product owner, trello aanmaken.</w:t>
+              <w:t xml:space="preserve">Vragen bedenken voor de product </w:t>
+            </w:r>
+            <w:proofErr w:type="spellStart"/>
+            <w:r>
+              <w:rPr>
+                <w:sz w:val="24"/>
+                <w:szCs w:val="24"/>
+              </w:rPr>
+              <w:t>owner</w:t>
+            </w:r>
+            <w:proofErr w:type="spellEnd"/>
+            <w:r>
+              <w:rPr>
+                <w:sz w:val="24"/>
+                <w:szCs w:val="24"/>
+              </w:rPr>
+              <w:t xml:space="preserve">, </w:t>
+            </w:r>
+            <w:proofErr w:type="spellStart"/>
+            <w:r>
+              <w:rPr>
+                <w:sz w:val="24"/>
+                <w:szCs w:val="24"/>
+              </w:rPr>
+              <w:t>trello</w:t>
+            </w:r>
+            <w:proofErr w:type="spellEnd"/>
+            <w:r>
+              <w:rPr>
+                <w:sz w:val="24"/>
+                <w:szCs w:val="24"/>
+              </w:rPr>
+              <w:t xml:space="preserve"> aanmaken.</w:t>
             </w:r>
           </w:p>
         </w:tc>
@@ -1567,8 +1728,17 @@
                 <w:sz w:val="24"/>
                 <w:szCs w:val="24"/>
               </w:rPr>
-              <w:t>Begin maken aan de wireframes</w:t>
-            </w:r>
+              <w:t xml:space="preserve">Begin maken aan de </w:t>
+            </w:r>
+            <w:proofErr w:type="spellStart"/>
+            <w:r>
+              <w:rPr>
+                <w:sz w:val="24"/>
+                <w:szCs w:val="24"/>
+              </w:rPr>
+              <w:t>wireframes</w:t>
+            </w:r>
+            <w:proofErr w:type="spellEnd"/>
           </w:p>
         </w:tc>
         <w:tc>
@@ -1660,7 +1830,39 @@
                 <w:sz w:val="24"/>
                 <w:szCs w:val="24"/>
               </w:rPr>
-              <w:t>Vragen bedenken voor de product owner, trello aanmaken.</w:t>
+              <w:t xml:space="preserve">Vragen bedenken voor de product </w:t>
+            </w:r>
+            <w:proofErr w:type="spellStart"/>
+            <w:r>
+              <w:rPr>
+                <w:sz w:val="24"/>
+                <w:szCs w:val="24"/>
+              </w:rPr>
+              <w:t>owner</w:t>
+            </w:r>
+            <w:proofErr w:type="spellEnd"/>
+            <w:r>
+              <w:rPr>
+                <w:sz w:val="24"/>
+                <w:szCs w:val="24"/>
+              </w:rPr>
+              <w:t xml:space="preserve">, </w:t>
+            </w:r>
+            <w:proofErr w:type="spellStart"/>
+            <w:r>
+              <w:rPr>
+                <w:sz w:val="24"/>
+                <w:szCs w:val="24"/>
+              </w:rPr>
+              <w:t>trello</w:t>
+            </w:r>
+            <w:proofErr w:type="spellEnd"/>
+            <w:r>
+              <w:rPr>
+                <w:sz w:val="24"/>
+                <w:szCs w:val="24"/>
+              </w:rPr>
+              <w:t xml:space="preserve"> aanmaken.</w:t>
             </w:r>
           </w:p>
         </w:tc>
@@ -1793,7 +1995,39 @@
                 <w:sz w:val="24"/>
                 <w:szCs w:val="24"/>
               </w:rPr>
-              <w:t>Vragen bedenken voor de product owner, trello aanmaken.</w:t>
+              <w:t xml:space="preserve">Vragen bedenken voor de product </w:t>
+            </w:r>
+            <w:proofErr w:type="spellStart"/>
+            <w:r>
+              <w:rPr>
+                <w:sz w:val="24"/>
+                <w:szCs w:val="24"/>
+              </w:rPr>
+              <w:t>owner</w:t>
+            </w:r>
+            <w:proofErr w:type="spellEnd"/>
+            <w:r>
+              <w:rPr>
+                <w:sz w:val="24"/>
+                <w:szCs w:val="24"/>
+              </w:rPr>
+              <w:t xml:space="preserve">, </w:t>
+            </w:r>
+            <w:proofErr w:type="spellStart"/>
+            <w:r>
+              <w:rPr>
+                <w:sz w:val="24"/>
+                <w:szCs w:val="24"/>
+              </w:rPr>
+              <w:t>trello</w:t>
+            </w:r>
+            <w:proofErr w:type="spellEnd"/>
+            <w:r>
+              <w:rPr>
+                <w:sz w:val="24"/>
+                <w:szCs w:val="24"/>
+              </w:rPr>
+              <w:t xml:space="preserve"> aanmaken.</w:t>
             </w:r>
           </w:p>
         </w:tc>
@@ -1819,8 +2053,33 @@
                 <w:sz w:val="24"/>
                 <w:szCs w:val="24"/>
               </w:rPr>
-              <w:t>Damien helpen met de wireframes en aan jarvis</w:t>
-            </w:r>
+              <w:t xml:space="preserve">Damien helpen met de </w:t>
+            </w:r>
+            <w:proofErr w:type="spellStart"/>
+            <w:r>
+              <w:rPr>
+                <w:sz w:val="24"/>
+                <w:szCs w:val="24"/>
+              </w:rPr>
+              <w:t>wireframes</w:t>
+            </w:r>
+            <w:proofErr w:type="spellEnd"/>
+            <w:r>
+              <w:rPr>
+                <w:sz w:val="24"/>
+                <w:szCs w:val="24"/>
+              </w:rPr>
+              <w:t xml:space="preserve"> en aan </w:t>
+            </w:r>
+            <w:proofErr w:type="spellStart"/>
+            <w:r>
+              <w:rPr>
+                <w:sz w:val="24"/>
+                <w:szCs w:val="24"/>
+              </w:rPr>
+              <w:t>jarvis</w:t>
+            </w:r>
+            <w:proofErr w:type="spellEnd"/>
           </w:p>
         </w:tc>
         <w:tc>
@@ -1883,7 +2142,7 @@
     </w:p>
     <w:tbl>
       <w:tblPr>
-        <w:tblStyle w:val="TableGrid"/>
+        <w:tblStyle w:val="Tabelraster"/>
         <w:tblW w:w="11340" w:type="dxa"/>
         <w:tblInd w:w="-995" w:type="dxa"/>
         <w:tblLook w:val="04A0" w:firstRow="1" w:lastRow="0" w:firstColumn="1" w:lastColumn="0" w:noHBand="0" w:noVBand="1"/>
@@ -2159,8 +2418,17 @@
                 <w:sz w:val="24"/>
                 <w:szCs w:val="24"/>
               </w:rPr>
-              <w:t>Product Owner</w:t>
-            </w:r>
+              <w:t xml:space="preserve">Product </w:t>
+            </w:r>
+            <w:proofErr w:type="spellStart"/>
+            <w:r>
+              <w:rPr>
+                <w:sz w:val="24"/>
+                <w:szCs w:val="24"/>
+              </w:rPr>
+              <w:t>Owner</w:t>
+            </w:r>
+            <w:proofErr w:type="spellEnd"/>
           </w:p>
         </w:tc>
         <w:tc>
@@ -2181,6 +2449,7 @@
                 <w:szCs w:val="24"/>
               </w:rPr>
             </w:pPr>
+            <w:proofErr w:type="spellStart"/>
             <w:r>
               <w:rPr>
                 <w:sz w:val="24"/>
@@ -2188,6 +2457,7 @@
               </w:rPr>
               <w:t>J.Visser</w:t>
             </w:r>
+            <w:proofErr w:type="spellEnd"/>
           </w:p>
         </w:tc>
         <w:tc>
@@ -2461,8 +2731,17 @@
                 <w:sz w:val="24"/>
                 <w:szCs w:val="24"/>
               </w:rPr>
-              <w:t>Begin maken aan de wireframes</w:t>
-            </w:r>
+              <w:t xml:space="preserve">Begin maken aan de </w:t>
+            </w:r>
+            <w:proofErr w:type="spellStart"/>
+            <w:r>
+              <w:rPr>
+                <w:sz w:val="24"/>
+                <w:szCs w:val="24"/>
+              </w:rPr>
+              <w:t>wireframes</w:t>
+            </w:r>
+            <w:proofErr w:type="spellEnd"/>
           </w:p>
         </w:tc>
         <w:tc>
@@ -2482,6 +2761,7 @@
                 <w:szCs w:val="24"/>
               </w:rPr>
             </w:pPr>
+            <w:proofErr w:type="spellStart"/>
             <w:r>
               <w:rPr>
                 <w:sz w:val="24"/>
@@ -2489,6 +2769,7 @@
               </w:rPr>
               <w:t>Wireframes</w:t>
             </w:r>
+            <w:proofErr w:type="spellEnd"/>
           </w:p>
         </w:tc>
         <w:tc>
@@ -2727,8 +3008,33 @@
                 <w:sz w:val="24"/>
                 <w:szCs w:val="24"/>
               </w:rPr>
-              <w:t>Damien helpen met de wireframes en aan jarvis</w:t>
-            </w:r>
+              <w:t xml:space="preserve">Damien helpen met de </w:t>
+            </w:r>
+            <w:proofErr w:type="spellStart"/>
+            <w:r>
+              <w:rPr>
+                <w:sz w:val="24"/>
+                <w:szCs w:val="24"/>
+              </w:rPr>
+              <w:t>wireframes</w:t>
+            </w:r>
+            <w:proofErr w:type="spellEnd"/>
+            <w:r>
+              <w:rPr>
+                <w:sz w:val="24"/>
+                <w:szCs w:val="24"/>
+              </w:rPr>
+              <w:t xml:space="preserve"> en aan </w:t>
+            </w:r>
+            <w:proofErr w:type="spellStart"/>
+            <w:r>
+              <w:rPr>
+                <w:sz w:val="24"/>
+                <w:szCs w:val="24"/>
+              </w:rPr>
+              <w:t>jarvis</w:t>
+            </w:r>
+            <w:proofErr w:type="spellEnd"/>
           </w:p>
         </w:tc>
         <w:tc>
@@ -2748,12 +3054,21 @@
                 <w:szCs w:val="24"/>
               </w:rPr>
             </w:pPr>
-            <w:r>
-              <w:rPr>
-                <w:sz w:val="24"/>
-                <w:szCs w:val="24"/>
-              </w:rPr>
-              <w:t xml:space="preserve">Jarvis </w:t>
+            <w:proofErr w:type="spellStart"/>
+            <w:r>
+              <w:rPr>
+                <w:sz w:val="24"/>
+                <w:szCs w:val="24"/>
+              </w:rPr>
+              <w:t>Jarvis</w:t>
+            </w:r>
+            <w:proofErr w:type="spellEnd"/>
+            <w:r>
+              <w:rPr>
+                <w:sz w:val="24"/>
+                <w:szCs w:val="24"/>
+              </w:rPr>
+              <w:t xml:space="preserve"> </w:t>
             </w:r>
           </w:p>
         </w:tc>
@@ -2823,7 +3138,7 @@
     </w:p>
     <w:tbl>
       <w:tblPr>
-        <w:tblStyle w:val="TableGrid"/>
+        <w:tblStyle w:val="Tabelraster"/>
         <w:tblW w:w="11340" w:type="dxa"/>
         <w:tblInd w:w="-995" w:type="dxa"/>
         <w:tblLook w:val="04A0" w:firstRow="1" w:lastRow="0" w:firstColumn="1" w:lastColumn="0" w:noHBand="0" w:noVBand="1"/>
@@ -3084,8 +3399,17 @@
                 <w:sz w:val="24"/>
                 <w:szCs w:val="24"/>
               </w:rPr>
-              <w:t>Product Owner</w:t>
-            </w:r>
+              <w:t xml:space="preserve">Product </w:t>
+            </w:r>
+            <w:proofErr w:type="spellStart"/>
+            <w:r>
+              <w:rPr>
+                <w:sz w:val="24"/>
+                <w:szCs w:val="24"/>
+              </w:rPr>
+              <w:t>Owner</w:t>
+            </w:r>
+            <w:proofErr w:type="spellEnd"/>
           </w:p>
         </w:tc>
         <w:tc>
@@ -3106,6 +3430,7 @@
                 <w:szCs w:val="24"/>
               </w:rPr>
             </w:pPr>
+            <w:proofErr w:type="spellStart"/>
             <w:r>
               <w:rPr>
                 <w:sz w:val="24"/>
@@ -3113,6 +3438,7 @@
               </w:rPr>
               <w:t>J.Visser</w:t>
             </w:r>
+            <w:proofErr w:type="spellEnd"/>
           </w:p>
         </w:tc>
         <w:tc>
@@ -3381,6 +3707,7 @@
                 <w:szCs w:val="24"/>
               </w:rPr>
             </w:pPr>
+            <w:proofErr w:type="spellStart"/>
             <w:r>
               <w:rPr>
                 <w:sz w:val="24"/>
@@ -3388,6 +3715,7 @@
               </w:rPr>
               <w:t>Wireframes</w:t>
             </w:r>
+            <w:proofErr w:type="spellEnd"/>
           </w:p>
         </w:tc>
         <w:tc>
@@ -3407,12 +3735,37 @@
                 <w:szCs w:val="24"/>
               </w:rPr>
             </w:pPr>
-            <w:r>
-              <w:rPr>
-                <w:sz w:val="24"/>
-                <w:szCs w:val="24"/>
-              </w:rPr>
-              <w:t>Wireframes afmaken en wireframes op web maken</w:t>
+            <w:proofErr w:type="spellStart"/>
+            <w:r>
+              <w:rPr>
+                <w:sz w:val="24"/>
+                <w:szCs w:val="24"/>
+              </w:rPr>
+              <w:t>Wireframes</w:t>
+            </w:r>
+            <w:proofErr w:type="spellEnd"/>
+            <w:r>
+              <w:rPr>
+                <w:sz w:val="24"/>
+                <w:szCs w:val="24"/>
+              </w:rPr>
+              <w:t xml:space="preserve"> afmaken en </w:t>
+            </w:r>
+            <w:proofErr w:type="spellStart"/>
+            <w:r>
+              <w:rPr>
+                <w:sz w:val="24"/>
+                <w:szCs w:val="24"/>
+              </w:rPr>
+              <w:t>wireframes</w:t>
+            </w:r>
+            <w:proofErr w:type="spellEnd"/>
+            <w:r>
+              <w:rPr>
+                <w:sz w:val="24"/>
+                <w:szCs w:val="24"/>
+              </w:rPr>
+              <w:t xml:space="preserve"> op web maken</w:t>
             </w:r>
           </w:p>
         </w:tc>
@@ -3438,8 +3791,17 @@
                 <w:sz w:val="24"/>
                 <w:szCs w:val="24"/>
               </w:rPr>
-              <w:t>Appie is er niet om zijn mening te delen over de wireframes</w:t>
-            </w:r>
+              <w:t xml:space="preserve">Appie is er niet om zijn mening te delen over de </w:t>
+            </w:r>
+            <w:proofErr w:type="spellStart"/>
+            <w:r>
+              <w:rPr>
+                <w:sz w:val="24"/>
+                <w:szCs w:val="24"/>
+              </w:rPr>
+              <w:t>wireframes</w:t>
+            </w:r>
+            <w:proofErr w:type="spellEnd"/>
           </w:p>
         </w:tc>
         <w:tc>
@@ -3647,6 +4009,7 @@
                 <w:szCs w:val="24"/>
               </w:rPr>
             </w:pPr>
+            <w:proofErr w:type="spellStart"/>
             <w:r>
               <w:rPr>
                 <w:sz w:val="24"/>
@@ -3654,6 +4017,7 @@
               </w:rPr>
               <w:t>Jarvis</w:t>
             </w:r>
+            <w:proofErr w:type="spellEnd"/>
           </w:p>
         </w:tc>
         <w:tc>
@@ -3673,12 +4037,21 @@
                 <w:szCs w:val="24"/>
               </w:rPr>
             </w:pPr>
-            <w:r>
-              <w:rPr>
-                <w:sz w:val="24"/>
-                <w:szCs w:val="24"/>
-              </w:rPr>
-              <w:t>Wireframes op web maken</w:t>
+            <w:proofErr w:type="spellStart"/>
+            <w:r>
+              <w:rPr>
+                <w:sz w:val="24"/>
+                <w:szCs w:val="24"/>
+              </w:rPr>
+              <w:t>Wireframes</w:t>
+            </w:r>
+            <w:proofErr w:type="spellEnd"/>
+            <w:r>
+              <w:rPr>
+                <w:sz w:val="24"/>
+                <w:szCs w:val="24"/>
+              </w:rPr>
+              <w:t xml:space="preserve"> op web maken</w:t>
             </w:r>
           </w:p>
         </w:tc>
@@ -3704,8 +4077,17 @@
                 <w:sz w:val="24"/>
                 <w:szCs w:val="24"/>
               </w:rPr>
-              <w:t>Appie is er niet om zijn mening te delen over de wireframes</w:t>
-            </w:r>
+              <w:t xml:space="preserve">Appie is er niet om zijn mening te delen over de </w:t>
+            </w:r>
+            <w:proofErr w:type="spellStart"/>
+            <w:r>
+              <w:rPr>
+                <w:sz w:val="24"/>
+                <w:szCs w:val="24"/>
+              </w:rPr>
+              <w:t>wireframes</w:t>
+            </w:r>
+            <w:proofErr w:type="spellEnd"/>
           </w:p>
         </w:tc>
         <w:tc>
@@ -3758,7 +4140,7 @@
     </w:p>
     <w:tbl>
       <w:tblPr>
-        <w:tblStyle w:val="TableGrid"/>
+        <w:tblStyle w:val="Tabelraster"/>
         <w:tblW w:w="11340" w:type="dxa"/>
         <w:tblInd w:w="-995" w:type="dxa"/>
         <w:tblLook w:val="04A0" w:firstRow="1" w:lastRow="0" w:firstColumn="1" w:lastColumn="0" w:noHBand="0" w:noVBand="1"/>
@@ -4033,8 +4415,17 @@
                 <w:sz w:val="24"/>
                 <w:szCs w:val="24"/>
               </w:rPr>
-              <w:t>Product Owner</w:t>
-            </w:r>
+              <w:t xml:space="preserve">Product </w:t>
+            </w:r>
+            <w:proofErr w:type="spellStart"/>
+            <w:r>
+              <w:rPr>
+                <w:sz w:val="24"/>
+                <w:szCs w:val="24"/>
+              </w:rPr>
+              <w:t>Owner</w:t>
+            </w:r>
+            <w:proofErr w:type="spellEnd"/>
           </w:p>
         </w:tc>
         <w:tc>
@@ -4055,6 +4446,7 @@
                 <w:szCs w:val="24"/>
               </w:rPr>
             </w:pPr>
+            <w:proofErr w:type="spellStart"/>
             <w:r>
               <w:rPr>
                 <w:sz w:val="24"/>
@@ -4062,6 +4454,7 @@
               </w:rPr>
               <w:t>J.Visser</w:t>
             </w:r>
+            <w:proofErr w:type="spellEnd"/>
           </w:p>
         </w:tc>
         <w:tc>
@@ -4330,12 +4723,21 @@
                 <w:szCs w:val="24"/>
               </w:rPr>
             </w:pPr>
-            <w:r>
-              <w:rPr>
-                <w:sz w:val="24"/>
-                <w:szCs w:val="24"/>
-              </w:rPr>
-              <w:t>Wireframes op web maken</w:t>
+            <w:proofErr w:type="spellStart"/>
+            <w:r>
+              <w:rPr>
+                <w:sz w:val="24"/>
+                <w:szCs w:val="24"/>
+              </w:rPr>
+              <w:t>Wireframes</w:t>
+            </w:r>
+            <w:proofErr w:type="spellEnd"/>
+            <w:r>
+              <w:rPr>
+                <w:sz w:val="24"/>
+                <w:szCs w:val="24"/>
+              </w:rPr>
+              <w:t xml:space="preserve"> op web maken</w:t>
             </w:r>
           </w:p>
         </w:tc>
@@ -4489,12 +4891,21 @@
                 <w:szCs w:val="24"/>
               </w:rPr>
             </w:pPr>
-            <w:r>
-              <w:rPr>
-                <w:sz w:val="24"/>
-                <w:szCs w:val="24"/>
-              </w:rPr>
-              <w:t>Jarvis en review voorbereiden</w:t>
+            <w:proofErr w:type="spellStart"/>
+            <w:r>
+              <w:rPr>
+                <w:sz w:val="24"/>
+                <w:szCs w:val="24"/>
+              </w:rPr>
+              <w:t>Jarvis</w:t>
+            </w:r>
+            <w:proofErr w:type="spellEnd"/>
+            <w:r>
+              <w:rPr>
+                <w:sz w:val="24"/>
+                <w:szCs w:val="24"/>
+              </w:rPr>
+              <w:t xml:space="preserve"> en review voorbereiden</w:t>
             </w:r>
           </w:p>
         </w:tc>
@@ -4582,12 +4993,21 @@
                 <w:szCs w:val="24"/>
               </w:rPr>
             </w:pPr>
-            <w:r>
-              <w:rPr>
-                <w:sz w:val="24"/>
-                <w:szCs w:val="24"/>
-              </w:rPr>
-              <w:t>Wireframes op web maken</w:t>
+            <w:proofErr w:type="spellStart"/>
+            <w:r>
+              <w:rPr>
+                <w:sz w:val="24"/>
+                <w:szCs w:val="24"/>
+              </w:rPr>
+              <w:t>Wireframes</w:t>
+            </w:r>
+            <w:proofErr w:type="spellEnd"/>
+            <w:r>
+              <w:rPr>
+                <w:sz w:val="24"/>
+                <w:szCs w:val="24"/>
+              </w:rPr>
+              <w:t xml:space="preserve"> op web maken</w:t>
             </w:r>
           </w:p>
         </w:tc>
@@ -4733,7 +5153,7 @@
     </w:p>
     <w:tbl>
       <w:tblPr>
-        <w:tblStyle w:val="TableGrid"/>
+        <w:tblStyle w:val="Tabelraster"/>
         <w:tblW w:w="11340" w:type="dxa"/>
         <w:tblInd w:w="-995" w:type="dxa"/>
         <w:tblLook w:val="04A0" w:firstRow="1" w:lastRow="0" w:firstColumn="1" w:lastColumn="0" w:noHBand="0" w:noVBand="1"/>
@@ -5008,8 +5428,17 @@
                 <w:sz w:val="24"/>
                 <w:szCs w:val="24"/>
               </w:rPr>
-              <w:t>Product Owner</w:t>
-            </w:r>
+              <w:t xml:space="preserve">Product </w:t>
+            </w:r>
+            <w:proofErr w:type="spellStart"/>
+            <w:r>
+              <w:rPr>
+                <w:sz w:val="24"/>
+                <w:szCs w:val="24"/>
+              </w:rPr>
+              <w:t>Owner</w:t>
+            </w:r>
+            <w:proofErr w:type="spellEnd"/>
           </w:p>
         </w:tc>
         <w:tc>
@@ -5030,6 +5459,7 @@
                 <w:szCs w:val="24"/>
               </w:rPr>
             </w:pPr>
+            <w:proofErr w:type="spellStart"/>
             <w:r>
               <w:rPr>
                 <w:sz w:val="24"/>
@@ -5037,6 +5467,7 @@
               </w:rPr>
               <w:t>J.Visser</w:t>
             </w:r>
+            <w:proofErr w:type="spellEnd"/>
           </w:p>
         </w:tc>
         <w:tc>
@@ -5336,7 +5767,23 @@
                 <w:sz w:val="24"/>
                 <w:szCs w:val="24"/>
               </w:rPr>
-              <w:t>De navbar fixen en sollicitatie gesprek om 11:00</w:t>
+              <w:t xml:space="preserve">De </w:t>
+            </w:r>
+            <w:proofErr w:type="spellStart"/>
+            <w:r>
+              <w:rPr>
+                <w:sz w:val="24"/>
+                <w:szCs w:val="24"/>
+              </w:rPr>
+              <w:t>navbar</w:t>
+            </w:r>
+            <w:proofErr w:type="spellEnd"/>
+            <w:r>
+              <w:rPr>
+                <w:sz w:val="24"/>
+                <w:szCs w:val="24"/>
+              </w:rPr>
+              <w:t xml:space="preserve"> fixen en sollicitatie gesprek om 11:00</w:t>
             </w:r>
           </w:p>
         </w:tc>
@@ -5438,12 +5885,21 @@
                 <w:szCs w:val="24"/>
               </w:rPr>
             </w:pPr>
-            <w:r>
-              <w:rPr>
-                <w:sz w:val="24"/>
-                <w:szCs w:val="24"/>
-              </w:rPr>
-              <w:t>Jarvis, review gedaan en feedback genoteerd.</w:t>
+            <w:proofErr w:type="spellStart"/>
+            <w:r>
+              <w:rPr>
+                <w:sz w:val="24"/>
+                <w:szCs w:val="24"/>
+              </w:rPr>
+              <w:t>Jarvis</w:t>
+            </w:r>
+            <w:proofErr w:type="spellEnd"/>
+            <w:r>
+              <w:rPr>
+                <w:sz w:val="24"/>
+                <w:szCs w:val="24"/>
+              </w:rPr>
+              <w:t>, review gedaan en feedback genoteerd.</w:t>
             </w:r>
           </w:p>
         </w:tc>
@@ -5617,8 +6073,17 @@
                 <w:sz w:val="24"/>
                 <w:szCs w:val="24"/>
               </w:rPr>
-              <w:t>Verder met het inlog systeem, en soort van jarvis</w:t>
-            </w:r>
+              <w:t xml:space="preserve">Verder met het inlog systeem, en soort van </w:t>
+            </w:r>
+            <w:proofErr w:type="spellStart"/>
+            <w:r>
+              <w:rPr>
+                <w:sz w:val="24"/>
+                <w:szCs w:val="24"/>
+              </w:rPr>
+              <w:t>jarvis</w:t>
+            </w:r>
+            <w:proofErr w:type="spellEnd"/>
           </w:p>
         </w:tc>
         <w:tc>
@@ -5697,7 +6162,7 @@
     </w:p>
     <w:tbl>
       <w:tblPr>
-        <w:tblStyle w:val="TableGrid"/>
+        <w:tblStyle w:val="Tabelraster"/>
         <w:tblW w:w="11340" w:type="dxa"/>
         <w:tblInd w:w="-995" w:type="dxa"/>
         <w:tblLook w:val="04A0" w:firstRow="1" w:lastRow="0" w:firstColumn="1" w:lastColumn="0" w:noHBand="0" w:noVBand="1"/>
@@ -5972,8 +6437,17 @@
                 <w:sz w:val="24"/>
                 <w:szCs w:val="24"/>
               </w:rPr>
-              <w:t>Product Owner</w:t>
-            </w:r>
+              <w:t xml:space="preserve">Product </w:t>
+            </w:r>
+            <w:proofErr w:type="spellStart"/>
+            <w:r>
+              <w:rPr>
+                <w:sz w:val="24"/>
+                <w:szCs w:val="24"/>
+              </w:rPr>
+              <w:t>Owner</w:t>
+            </w:r>
+            <w:proofErr w:type="spellEnd"/>
           </w:p>
         </w:tc>
         <w:tc>
@@ -5994,6 +6468,7 @@
                 <w:szCs w:val="24"/>
               </w:rPr>
             </w:pPr>
+            <w:proofErr w:type="spellStart"/>
             <w:r>
               <w:rPr>
                 <w:sz w:val="24"/>
@@ -6001,6 +6476,7 @@
               </w:rPr>
               <w:t>J.Visser</w:t>
             </w:r>
+            <w:proofErr w:type="spellEnd"/>
           </w:p>
         </w:tc>
         <w:tc>
@@ -6274,7 +6750,39 @@
                 <w:sz w:val="24"/>
                 <w:szCs w:val="24"/>
               </w:rPr>
-              <w:t>De navbar fixen, trello updat</w:t>
+              <w:t xml:space="preserve">De </w:t>
+            </w:r>
+            <w:proofErr w:type="spellStart"/>
+            <w:r>
+              <w:rPr>
+                <w:sz w:val="24"/>
+                <w:szCs w:val="24"/>
+              </w:rPr>
+              <w:t>navbar</w:t>
+            </w:r>
+            <w:proofErr w:type="spellEnd"/>
+            <w:r>
+              <w:rPr>
+                <w:sz w:val="24"/>
+                <w:szCs w:val="24"/>
+              </w:rPr>
+              <w:t xml:space="preserve"> fixen, </w:t>
+            </w:r>
+            <w:proofErr w:type="spellStart"/>
+            <w:r>
+              <w:rPr>
+                <w:sz w:val="24"/>
+                <w:szCs w:val="24"/>
+              </w:rPr>
+              <w:t>trello</w:t>
+            </w:r>
+            <w:proofErr w:type="spellEnd"/>
+            <w:r>
+              <w:rPr>
+                <w:sz w:val="24"/>
+                <w:szCs w:val="24"/>
+              </w:rPr>
+              <w:t xml:space="preserve"> updat</w:t>
             </w:r>
             <w:r>
               <w:rPr>
@@ -6307,7 +6815,23 @@
                 <w:sz w:val="24"/>
                 <w:szCs w:val="24"/>
               </w:rPr>
-              <w:t>Index placeholders maken</w:t>
+              <w:t xml:space="preserve">Index </w:t>
+            </w:r>
+            <w:proofErr w:type="spellStart"/>
+            <w:r>
+              <w:rPr>
+                <w:sz w:val="24"/>
+                <w:szCs w:val="24"/>
+              </w:rPr>
+              <w:t>placeholders</w:t>
+            </w:r>
+            <w:proofErr w:type="spellEnd"/>
+            <w:r>
+              <w:rPr>
+                <w:sz w:val="24"/>
+                <w:szCs w:val="24"/>
+              </w:rPr>
+              <w:t xml:space="preserve"> maken</w:t>
             </w:r>
           </w:p>
         </w:tc>
@@ -6724,7 +7248,7 @@
     </w:p>
     <w:tbl>
       <w:tblPr>
-        <w:tblStyle w:val="TableGrid"/>
+        <w:tblStyle w:val="Tabelraster"/>
         <w:tblW w:w="11340" w:type="dxa"/>
         <w:tblInd w:w="-995" w:type="dxa"/>
         <w:tblLook w:val="04A0" w:firstRow="1" w:lastRow="0" w:firstColumn="1" w:lastColumn="0" w:noHBand="0" w:noVBand="1"/>
@@ -7006,8 +7530,17 @@
                 <w:sz w:val="24"/>
                 <w:szCs w:val="24"/>
               </w:rPr>
-              <w:t>Product Owner</w:t>
-            </w:r>
+              <w:t xml:space="preserve">Product </w:t>
+            </w:r>
+            <w:proofErr w:type="spellStart"/>
+            <w:r>
+              <w:rPr>
+                <w:sz w:val="24"/>
+                <w:szCs w:val="24"/>
+              </w:rPr>
+              <w:t>Owner</w:t>
+            </w:r>
+            <w:proofErr w:type="spellEnd"/>
           </w:p>
         </w:tc>
         <w:tc>
@@ -7028,6 +7561,7 @@
                 <w:szCs w:val="24"/>
               </w:rPr>
             </w:pPr>
+            <w:proofErr w:type="spellStart"/>
             <w:r>
               <w:rPr>
                 <w:sz w:val="24"/>
@@ -7035,6 +7569,7 @@
               </w:rPr>
               <w:t>J.Visser</w:t>
             </w:r>
+            <w:proofErr w:type="spellEnd"/>
           </w:p>
         </w:tc>
         <w:tc>
@@ -7308,7 +7843,23 @@
                 <w:sz w:val="24"/>
                 <w:szCs w:val="24"/>
               </w:rPr>
-              <w:t>Index placeholders maken</w:t>
+              <w:t xml:space="preserve">Index </w:t>
+            </w:r>
+            <w:proofErr w:type="spellStart"/>
+            <w:r>
+              <w:rPr>
+                <w:sz w:val="24"/>
+                <w:szCs w:val="24"/>
+              </w:rPr>
+              <w:t>placeholders</w:t>
+            </w:r>
+            <w:proofErr w:type="spellEnd"/>
+            <w:r>
+              <w:rPr>
+                <w:sz w:val="24"/>
+                <w:szCs w:val="24"/>
+              </w:rPr>
+              <w:t xml:space="preserve"> maken</w:t>
             </w:r>
           </w:p>
         </w:tc>
@@ -7436,6 +7987,7 @@
                 <w:szCs w:val="24"/>
               </w:rPr>
             </w:pPr>
+            <w:proofErr w:type="spellStart"/>
             <w:r>
               <w:rPr>
                 <w:sz w:val="24"/>
@@ -7443,6 +7995,7 @@
               </w:rPr>
               <w:t>Jarvis</w:t>
             </w:r>
+            <w:proofErr w:type="spellEnd"/>
           </w:p>
         </w:tc>
         <w:tc>
@@ -7462,12 +8015,21 @@
                 <w:szCs w:val="24"/>
               </w:rPr>
             </w:pPr>
-            <w:r>
-              <w:rPr>
-                <w:sz w:val="24"/>
-                <w:szCs w:val="24"/>
-              </w:rPr>
-              <w:t>Jarvis en review voorbereiden</w:t>
+            <w:proofErr w:type="spellStart"/>
+            <w:r>
+              <w:rPr>
+                <w:sz w:val="24"/>
+                <w:szCs w:val="24"/>
+              </w:rPr>
+              <w:t>Jarvis</w:t>
+            </w:r>
+            <w:proofErr w:type="spellEnd"/>
+            <w:r>
+              <w:rPr>
+                <w:sz w:val="24"/>
+                <w:szCs w:val="24"/>
+              </w:rPr>
+              <w:t xml:space="preserve"> en review voorbereiden</w:t>
             </w:r>
           </w:p>
         </w:tc>
@@ -7649,7 +8211,7 @@
     </w:p>
     <w:tbl>
       <w:tblPr>
-        <w:tblStyle w:val="TableGrid"/>
+        <w:tblStyle w:val="Tabelraster"/>
         <w:tblW w:w="11340" w:type="dxa"/>
         <w:tblInd w:w="-995" w:type="dxa"/>
         <w:tblLook w:val="04A0" w:firstRow="1" w:lastRow="0" w:firstColumn="1" w:lastColumn="0" w:noHBand="0" w:noVBand="1"/>
@@ -7910,8 +8472,17 @@
                 <w:sz w:val="24"/>
                 <w:szCs w:val="24"/>
               </w:rPr>
-              <w:t>Product Owner</w:t>
-            </w:r>
+              <w:t xml:space="preserve">Product </w:t>
+            </w:r>
+            <w:proofErr w:type="spellStart"/>
+            <w:r>
+              <w:rPr>
+                <w:sz w:val="24"/>
+                <w:szCs w:val="24"/>
+              </w:rPr>
+              <w:t>Owner</w:t>
+            </w:r>
+            <w:proofErr w:type="spellEnd"/>
           </w:p>
         </w:tc>
         <w:tc>
@@ -7932,6 +8503,7 @@
                 <w:szCs w:val="24"/>
               </w:rPr>
             </w:pPr>
+            <w:proofErr w:type="spellStart"/>
             <w:r>
               <w:rPr>
                 <w:sz w:val="24"/>
@@ -7939,6 +8511,7 @@
               </w:rPr>
               <w:t>J.Visser</w:t>
             </w:r>
+            <w:proofErr w:type="spellEnd"/>
           </w:p>
         </w:tc>
         <w:tc>
@@ -8233,12 +8806,37 @@
                 <w:szCs w:val="24"/>
               </w:rPr>
             </w:pPr>
-            <w:r>
-              <w:rPr>
-                <w:sz w:val="24"/>
-                <w:szCs w:val="24"/>
-              </w:rPr>
-              <w:t>Wireframes afmaken en placeholders voor alle pagina’s</w:t>
+            <w:proofErr w:type="spellStart"/>
+            <w:r>
+              <w:rPr>
+                <w:sz w:val="24"/>
+                <w:szCs w:val="24"/>
+              </w:rPr>
+              <w:t>Wireframes</w:t>
+            </w:r>
+            <w:proofErr w:type="spellEnd"/>
+            <w:r>
+              <w:rPr>
+                <w:sz w:val="24"/>
+                <w:szCs w:val="24"/>
+              </w:rPr>
+              <w:t xml:space="preserve"> afmaken en </w:t>
+            </w:r>
+            <w:proofErr w:type="spellStart"/>
+            <w:r>
+              <w:rPr>
+                <w:sz w:val="24"/>
+                <w:szCs w:val="24"/>
+              </w:rPr>
+              <w:t>placeholders</w:t>
+            </w:r>
+            <w:proofErr w:type="spellEnd"/>
+            <w:r>
+              <w:rPr>
+                <w:sz w:val="24"/>
+                <w:szCs w:val="24"/>
+              </w:rPr>
+              <w:t xml:space="preserve"> voor alle pagina’s</w:t>
             </w:r>
           </w:p>
         </w:tc>
@@ -8340,12 +8938,21 @@
                 <w:szCs w:val="24"/>
               </w:rPr>
             </w:pPr>
-            <w:r>
-              <w:rPr>
-                <w:sz w:val="24"/>
-                <w:szCs w:val="24"/>
-              </w:rPr>
-              <w:t>Jarvis en review voorbereiden</w:t>
+            <w:proofErr w:type="spellStart"/>
+            <w:r>
+              <w:rPr>
+                <w:sz w:val="24"/>
+                <w:szCs w:val="24"/>
+              </w:rPr>
+              <w:t>Jarvis</w:t>
+            </w:r>
+            <w:proofErr w:type="spellEnd"/>
+            <w:r>
+              <w:rPr>
+                <w:sz w:val="24"/>
+                <w:szCs w:val="24"/>
+              </w:rPr>
+              <w:t xml:space="preserve"> en review voorbereiden</w:t>
             </w:r>
           </w:p>
         </w:tc>
@@ -8650,7 +9257,7 @@
     </w:p>
     <w:tbl>
       <w:tblPr>
-        <w:tblStyle w:val="TableGrid"/>
+        <w:tblStyle w:val="Tabelraster"/>
         <w:tblW w:w="11340" w:type="dxa"/>
         <w:tblInd w:w="-995" w:type="dxa"/>
         <w:tblLook w:val="04A0" w:firstRow="1" w:lastRow="0" w:firstColumn="1" w:lastColumn="0" w:noHBand="0" w:noVBand="1"/>
@@ -8714,21 +9321,7 @@
                 <w:sz w:val="24"/>
                 <w:szCs w:val="24"/>
               </w:rPr>
-              <w:t>7/</w:t>
-            </w:r>
-            <w:r>
-              <w:rPr>
-                <w:sz w:val="24"/>
-                <w:szCs w:val="24"/>
-              </w:rPr>
-              <w:t>5</w:t>
-            </w:r>
-            <w:r>
-              <w:rPr>
-                <w:sz w:val="24"/>
-                <w:szCs w:val="24"/>
-              </w:rPr>
-              <w:t>/2024</w:t>
+              <w:t>7/5/2024</w:t>
             </w:r>
           </w:p>
         </w:tc>
@@ -8926,8 +9519,17 @@
                 <w:sz w:val="24"/>
                 <w:szCs w:val="24"/>
               </w:rPr>
-              <w:t>Product Owner</w:t>
-            </w:r>
+              <w:t xml:space="preserve">Product </w:t>
+            </w:r>
+            <w:proofErr w:type="spellStart"/>
+            <w:r>
+              <w:rPr>
+                <w:sz w:val="24"/>
+                <w:szCs w:val="24"/>
+              </w:rPr>
+              <w:t>Owner</w:t>
+            </w:r>
+            <w:proofErr w:type="spellEnd"/>
           </w:p>
         </w:tc>
         <w:tc>
@@ -8948,6 +9550,7 @@
                 <w:szCs w:val="24"/>
               </w:rPr>
             </w:pPr>
+            <w:proofErr w:type="spellStart"/>
             <w:r>
               <w:rPr>
                 <w:sz w:val="24"/>
@@ -8955,6 +9558,7 @@
               </w:rPr>
               <w:t>J.Visser</w:t>
             </w:r>
+            <w:proofErr w:type="spellEnd"/>
           </w:p>
         </w:tc>
         <w:tc>
@@ -9223,12 +9827,37 @@
                 <w:szCs w:val="24"/>
               </w:rPr>
             </w:pPr>
-            <w:r>
-              <w:rPr>
-                <w:sz w:val="24"/>
-                <w:szCs w:val="24"/>
-              </w:rPr>
-              <w:t>Wireframes afmaken en placeholders voor alle pagina’s</w:t>
+            <w:proofErr w:type="spellStart"/>
+            <w:r>
+              <w:rPr>
+                <w:sz w:val="24"/>
+                <w:szCs w:val="24"/>
+              </w:rPr>
+              <w:t>Wireframes</w:t>
+            </w:r>
+            <w:proofErr w:type="spellEnd"/>
+            <w:r>
+              <w:rPr>
+                <w:sz w:val="24"/>
+                <w:szCs w:val="24"/>
+              </w:rPr>
+              <w:t xml:space="preserve"> afmaken en </w:t>
+            </w:r>
+            <w:proofErr w:type="spellStart"/>
+            <w:r>
+              <w:rPr>
+                <w:sz w:val="24"/>
+                <w:szCs w:val="24"/>
+              </w:rPr>
+              <w:t>placeholders</w:t>
+            </w:r>
+            <w:proofErr w:type="spellEnd"/>
+            <w:r>
+              <w:rPr>
+                <w:sz w:val="24"/>
+                <w:szCs w:val="24"/>
+              </w:rPr>
+              <w:t xml:space="preserve"> voor alle pagina’s</w:t>
             </w:r>
           </w:p>
         </w:tc>
@@ -9261,7 +9890,23 @@
                 <w:sz w:val="24"/>
                 <w:szCs w:val="24"/>
               </w:rPr>
-              <w:t>e My Groups pagina opmaak geven.</w:t>
+              <w:t xml:space="preserve">e My </w:t>
+            </w:r>
+            <w:proofErr w:type="spellStart"/>
+            <w:r>
+              <w:rPr>
+                <w:sz w:val="24"/>
+                <w:szCs w:val="24"/>
+              </w:rPr>
+              <w:t>Groups</w:t>
+            </w:r>
+            <w:proofErr w:type="spellEnd"/>
+            <w:r>
+              <w:rPr>
+                <w:sz w:val="24"/>
+                <w:szCs w:val="24"/>
+              </w:rPr>
+              <w:t xml:space="preserve"> pagina opmaak geven.</w:t>
             </w:r>
           </w:p>
         </w:tc>
@@ -9368,14 +10013,7 @@
                 <w:sz w:val="24"/>
                 <w:szCs w:val="24"/>
               </w:rPr>
-              <w:t>Begin maken aan de post functionaliteit</w:t>
-            </w:r>
-            <w:r>
-              <w:rPr>
-                <w:sz w:val="24"/>
-                <w:szCs w:val="24"/>
-              </w:rPr>
-              <w:t>, search functionaliteit gemaakt, en een begin search details.</w:t>
+              <w:t>Begin maken aan de post functionaliteit, search functionaliteit gemaakt, en een begin search details.</w:t>
             </w:r>
           </w:p>
         </w:tc>
@@ -9408,7 +10046,39 @@
                 <w:sz w:val="24"/>
                 <w:szCs w:val="24"/>
               </w:rPr>
-              <w:t xml:space="preserve"> de my group functionaliteit.</w:t>
+              <w:t xml:space="preserve"> de </w:t>
+            </w:r>
+            <w:proofErr w:type="spellStart"/>
+            <w:r>
+              <w:rPr>
+                <w:sz w:val="24"/>
+                <w:szCs w:val="24"/>
+              </w:rPr>
+              <w:t>my</w:t>
+            </w:r>
+            <w:proofErr w:type="spellEnd"/>
+            <w:r>
+              <w:rPr>
+                <w:sz w:val="24"/>
+                <w:szCs w:val="24"/>
+              </w:rPr>
+              <w:t xml:space="preserve"> </w:t>
+            </w:r>
+            <w:proofErr w:type="spellStart"/>
+            <w:r>
+              <w:rPr>
+                <w:sz w:val="24"/>
+                <w:szCs w:val="24"/>
+              </w:rPr>
+              <w:t>group</w:t>
+            </w:r>
+            <w:proofErr w:type="spellEnd"/>
+            <w:r>
+              <w:rPr>
+                <w:sz w:val="24"/>
+                <w:szCs w:val="24"/>
+              </w:rPr>
+              <w:t xml:space="preserve"> functionaliteit.</w:t>
             </w:r>
           </w:p>
         </w:tc>
@@ -9581,6 +10251,1113 @@
                 <w:szCs w:val="24"/>
               </w:rPr>
             </w:pPr>
+          </w:p>
+        </w:tc>
+      </w:tr>
+    </w:tbl>
+    <w:p>
+      <w:pPr>
+        <w:rPr>
+          <w:b/>
+          <w:bCs/>
+          <w:sz w:val="24"/>
+          <w:szCs w:val="24"/>
+        </w:rPr>
+      </w:pPr>
+    </w:p>
+    <w:p>
+      <w:pPr>
+        <w:rPr>
+          <w:b/>
+          <w:bCs/>
+          <w:sz w:val="24"/>
+          <w:szCs w:val="24"/>
+        </w:rPr>
+      </w:pPr>
+    </w:p>
+    <w:tbl>
+      <w:tblPr>
+        <w:tblStyle w:val="Tabelraster"/>
+        <w:tblW w:w="11340" w:type="dxa"/>
+        <w:tblInd w:w="-995" w:type="dxa"/>
+        <w:tblLook w:val="04A0" w:firstRow="1" w:lastRow="0" w:firstColumn="1" w:lastColumn="0" w:noHBand="0" w:noVBand="1"/>
+      </w:tblPr>
+      <w:tblGrid>
+        <w:gridCol w:w="1800"/>
+        <w:gridCol w:w="2250"/>
+        <w:gridCol w:w="1890"/>
+        <w:gridCol w:w="2880"/>
+        <w:gridCol w:w="2520"/>
+      </w:tblGrid>
+      <w:tr>
+        <w:tc>
+          <w:tcPr>
+            <w:tcW w:w="1800" w:type="dxa"/>
+            <w:tcBorders>
+              <w:top w:val="single" w:sz="4" w:space="0" w:color="auto"/>
+              <w:left w:val="single" w:sz="4" w:space="0" w:color="auto"/>
+              <w:bottom w:val="single" w:sz="4" w:space="0" w:color="auto"/>
+              <w:right w:val="single" w:sz="4" w:space="0" w:color="auto"/>
+            </w:tcBorders>
+            <w:hideMark/>
+          </w:tcPr>
+          <w:p>
+            <w:pPr>
+              <w:rPr>
+                <w:sz w:val="24"/>
+                <w:szCs w:val="24"/>
+              </w:rPr>
+            </w:pPr>
+            <w:r>
+              <w:rPr>
+                <w:sz w:val="24"/>
+                <w:szCs w:val="24"/>
+              </w:rPr>
+              <w:t xml:space="preserve">Datum: </w:t>
+            </w:r>
+          </w:p>
+        </w:tc>
+        <w:tc>
+          <w:tcPr>
+            <w:tcW w:w="2250" w:type="dxa"/>
+            <w:tcBorders>
+              <w:top w:val="single" w:sz="4" w:space="0" w:color="auto"/>
+              <w:left w:val="single" w:sz="4" w:space="0" w:color="auto"/>
+              <w:bottom w:val="single" w:sz="4" w:space="0" w:color="auto"/>
+              <w:right w:val="single" w:sz="4" w:space="0" w:color="auto"/>
+            </w:tcBorders>
+            <w:hideMark/>
+          </w:tcPr>
+          <w:p>
+            <w:pPr>
+              <w:rPr>
+                <w:sz w:val="24"/>
+                <w:szCs w:val="24"/>
+              </w:rPr>
+            </w:pPr>
+            <w:r>
+              <w:rPr>
+                <w:sz w:val="24"/>
+                <w:szCs w:val="24"/>
+              </w:rPr>
+              <w:t>7/</w:t>
+            </w:r>
+            <w:r>
+              <w:rPr>
+                <w:sz w:val="24"/>
+                <w:szCs w:val="24"/>
+              </w:rPr>
+              <w:t>11</w:t>
+            </w:r>
+            <w:r>
+              <w:rPr>
+                <w:sz w:val="24"/>
+                <w:szCs w:val="24"/>
+              </w:rPr>
+              <w:t>/2024</w:t>
+            </w:r>
+          </w:p>
+        </w:tc>
+        <w:tc>
+          <w:tcPr>
+            <w:tcW w:w="1890" w:type="dxa"/>
+            <w:tcBorders>
+              <w:top w:val="single" w:sz="4" w:space="0" w:color="auto"/>
+              <w:left w:val="single" w:sz="4" w:space="0" w:color="auto"/>
+              <w:bottom w:val="single" w:sz="4" w:space="0" w:color="auto"/>
+              <w:right w:val="single" w:sz="4" w:space="0" w:color="auto"/>
+            </w:tcBorders>
+          </w:tcPr>
+          <w:p>
+            <w:pPr>
+              <w:rPr>
+                <w:sz w:val="24"/>
+                <w:szCs w:val="24"/>
+              </w:rPr>
+            </w:pPr>
+          </w:p>
+        </w:tc>
+        <w:tc>
+          <w:tcPr>
+            <w:tcW w:w="2880" w:type="dxa"/>
+            <w:tcBorders>
+              <w:top w:val="single" w:sz="4" w:space="0" w:color="auto"/>
+              <w:left w:val="single" w:sz="4" w:space="0" w:color="auto"/>
+              <w:bottom w:val="single" w:sz="4" w:space="0" w:color="auto"/>
+              <w:right w:val="single" w:sz="4" w:space="0" w:color="auto"/>
+            </w:tcBorders>
+          </w:tcPr>
+          <w:p>
+            <w:pPr>
+              <w:rPr>
+                <w:sz w:val="24"/>
+                <w:szCs w:val="24"/>
+              </w:rPr>
+            </w:pPr>
+          </w:p>
+        </w:tc>
+        <w:tc>
+          <w:tcPr>
+            <w:tcW w:w="2520" w:type="dxa"/>
+            <w:tcBorders>
+              <w:top w:val="single" w:sz="4" w:space="0" w:color="auto"/>
+              <w:left w:val="single" w:sz="4" w:space="0" w:color="auto"/>
+              <w:bottom w:val="single" w:sz="4" w:space="0" w:color="auto"/>
+              <w:right w:val="single" w:sz="4" w:space="0" w:color="auto"/>
+            </w:tcBorders>
+          </w:tcPr>
+          <w:p>
+            <w:pPr>
+              <w:rPr>
+                <w:sz w:val="24"/>
+                <w:szCs w:val="24"/>
+              </w:rPr>
+            </w:pPr>
+          </w:p>
+        </w:tc>
+      </w:tr>
+      <w:tr>
+        <w:tc>
+          <w:tcPr>
+            <w:tcW w:w="1800" w:type="dxa"/>
+            <w:tcBorders>
+              <w:top w:val="single" w:sz="4" w:space="0" w:color="auto"/>
+              <w:left w:val="single" w:sz="4" w:space="0" w:color="auto"/>
+              <w:bottom w:val="single" w:sz="4" w:space="0" w:color="auto"/>
+              <w:right w:val="single" w:sz="4" w:space="0" w:color="auto"/>
+            </w:tcBorders>
+            <w:hideMark/>
+          </w:tcPr>
+          <w:p>
+            <w:pPr>
+              <w:rPr>
+                <w:sz w:val="24"/>
+                <w:szCs w:val="24"/>
+              </w:rPr>
+            </w:pPr>
+            <w:r>
+              <w:rPr>
+                <w:sz w:val="24"/>
+                <w:szCs w:val="24"/>
+              </w:rPr>
+              <w:t>Scrummaster</w:t>
+            </w:r>
+          </w:p>
+        </w:tc>
+        <w:tc>
+          <w:tcPr>
+            <w:tcW w:w="2250" w:type="dxa"/>
+            <w:tcBorders>
+              <w:top w:val="single" w:sz="4" w:space="0" w:color="auto"/>
+              <w:left w:val="single" w:sz="4" w:space="0" w:color="auto"/>
+              <w:bottom w:val="single" w:sz="4" w:space="0" w:color="auto"/>
+              <w:right w:val="single" w:sz="4" w:space="0" w:color="auto"/>
+            </w:tcBorders>
+          </w:tcPr>
+          <w:p>
+            <w:pPr>
+              <w:rPr>
+                <w:sz w:val="24"/>
+                <w:szCs w:val="24"/>
+              </w:rPr>
+            </w:pPr>
+            <w:r>
+              <w:rPr>
+                <w:sz w:val="24"/>
+                <w:szCs w:val="24"/>
+              </w:rPr>
+              <w:t>Appie</w:t>
+            </w:r>
+          </w:p>
+        </w:tc>
+        <w:tc>
+          <w:tcPr>
+            <w:tcW w:w="1890" w:type="dxa"/>
+            <w:tcBorders>
+              <w:top w:val="single" w:sz="4" w:space="0" w:color="auto"/>
+              <w:left w:val="single" w:sz="4" w:space="0" w:color="auto"/>
+              <w:bottom w:val="single" w:sz="4" w:space="0" w:color="auto"/>
+              <w:right w:val="single" w:sz="4" w:space="0" w:color="auto"/>
+            </w:tcBorders>
+          </w:tcPr>
+          <w:p>
+            <w:pPr>
+              <w:rPr>
+                <w:sz w:val="24"/>
+                <w:szCs w:val="24"/>
+              </w:rPr>
+            </w:pPr>
+          </w:p>
+        </w:tc>
+        <w:tc>
+          <w:tcPr>
+            <w:tcW w:w="2880" w:type="dxa"/>
+            <w:tcBorders>
+              <w:top w:val="single" w:sz="4" w:space="0" w:color="auto"/>
+              <w:left w:val="single" w:sz="4" w:space="0" w:color="auto"/>
+              <w:bottom w:val="single" w:sz="4" w:space="0" w:color="auto"/>
+              <w:right w:val="single" w:sz="4" w:space="0" w:color="auto"/>
+            </w:tcBorders>
+          </w:tcPr>
+          <w:p>
+            <w:pPr>
+              <w:rPr>
+                <w:sz w:val="24"/>
+                <w:szCs w:val="24"/>
+              </w:rPr>
+            </w:pPr>
+          </w:p>
+        </w:tc>
+        <w:tc>
+          <w:tcPr>
+            <w:tcW w:w="2520" w:type="dxa"/>
+            <w:tcBorders>
+              <w:top w:val="single" w:sz="4" w:space="0" w:color="auto"/>
+              <w:left w:val="single" w:sz="4" w:space="0" w:color="auto"/>
+              <w:bottom w:val="single" w:sz="4" w:space="0" w:color="auto"/>
+              <w:right w:val="single" w:sz="4" w:space="0" w:color="auto"/>
+            </w:tcBorders>
+          </w:tcPr>
+          <w:p>
+            <w:pPr>
+              <w:rPr>
+                <w:sz w:val="24"/>
+                <w:szCs w:val="24"/>
+              </w:rPr>
+            </w:pPr>
+          </w:p>
+        </w:tc>
+      </w:tr>
+      <w:tr>
+        <w:tc>
+          <w:tcPr>
+            <w:tcW w:w="1800" w:type="dxa"/>
+            <w:tcBorders>
+              <w:top w:val="single" w:sz="4" w:space="0" w:color="auto"/>
+              <w:left w:val="single" w:sz="4" w:space="0" w:color="auto"/>
+              <w:bottom w:val="single" w:sz="4" w:space="0" w:color="auto"/>
+              <w:right w:val="single" w:sz="4" w:space="0" w:color="auto"/>
+            </w:tcBorders>
+            <w:hideMark/>
+          </w:tcPr>
+          <w:p>
+            <w:pPr>
+              <w:rPr>
+                <w:sz w:val="24"/>
+                <w:szCs w:val="24"/>
+              </w:rPr>
+            </w:pPr>
+            <w:r>
+              <w:rPr>
+                <w:sz w:val="24"/>
+                <w:szCs w:val="24"/>
+              </w:rPr>
+              <w:t xml:space="preserve">Product </w:t>
+            </w:r>
+            <w:proofErr w:type="spellStart"/>
+            <w:r>
+              <w:rPr>
+                <w:sz w:val="24"/>
+                <w:szCs w:val="24"/>
+              </w:rPr>
+              <w:t>Owner</w:t>
+            </w:r>
+            <w:proofErr w:type="spellEnd"/>
+          </w:p>
+        </w:tc>
+        <w:tc>
+          <w:tcPr>
+            <w:tcW w:w="2250" w:type="dxa"/>
+            <w:tcBorders>
+              <w:top w:val="single" w:sz="4" w:space="0" w:color="auto"/>
+              <w:left w:val="single" w:sz="4" w:space="0" w:color="auto"/>
+              <w:bottom w:val="single" w:sz="4" w:space="0" w:color="auto"/>
+              <w:right w:val="single" w:sz="4" w:space="0" w:color="auto"/>
+            </w:tcBorders>
+            <w:hideMark/>
+          </w:tcPr>
+          <w:p>
+            <w:pPr>
+              <w:rPr>
+                <w:sz w:val="24"/>
+                <w:szCs w:val="24"/>
+              </w:rPr>
+            </w:pPr>
+            <w:proofErr w:type="spellStart"/>
+            <w:r>
+              <w:rPr>
+                <w:sz w:val="24"/>
+                <w:szCs w:val="24"/>
+              </w:rPr>
+              <w:t>J.Visser</w:t>
+            </w:r>
+            <w:proofErr w:type="spellEnd"/>
+          </w:p>
+        </w:tc>
+        <w:tc>
+          <w:tcPr>
+            <w:tcW w:w="1890" w:type="dxa"/>
+            <w:tcBorders>
+              <w:top w:val="single" w:sz="4" w:space="0" w:color="auto"/>
+              <w:left w:val="single" w:sz="4" w:space="0" w:color="auto"/>
+              <w:bottom w:val="single" w:sz="4" w:space="0" w:color="auto"/>
+              <w:right w:val="single" w:sz="4" w:space="0" w:color="auto"/>
+            </w:tcBorders>
+          </w:tcPr>
+          <w:p>
+            <w:pPr>
+              <w:rPr>
+                <w:sz w:val="24"/>
+                <w:szCs w:val="24"/>
+              </w:rPr>
+            </w:pPr>
+          </w:p>
+        </w:tc>
+        <w:tc>
+          <w:tcPr>
+            <w:tcW w:w="2880" w:type="dxa"/>
+            <w:tcBorders>
+              <w:top w:val="single" w:sz="4" w:space="0" w:color="auto"/>
+              <w:left w:val="single" w:sz="4" w:space="0" w:color="auto"/>
+              <w:bottom w:val="single" w:sz="4" w:space="0" w:color="auto"/>
+              <w:right w:val="single" w:sz="4" w:space="0" w:color="auto"/>
+            </w:tcBorders>
+          </w:tcPr>
+          <w:p>
+            <w:pPr>
+              <w:rPr>
+                <w:sz w:val="24"/>
+                <w:szCs w:val="24"/>
+              </w:rPr>
+            </w:pPr>
+          </w:p>
+        </w:tc>
+        <w:tc>
+          <w:tcPr>
+            <w:tcW w:w="2520" w:type="dxa"/>
+            <w:tcBorders>
+              <w:top w:val="single" w:sz="4" w:space="0" w:color="auto"/>
+              <w:left w:val="single" w:sz="4" w:space="0" w:color="auto"/>
+              <w:bottom w:val="single" w:sz="4" w:space="0" w:color="auto"/>
+              <w:right w:val="single" w:sz="4" w:space="0" w:color="auto"/>
+            </w:tcBorders>
+          </w:tcPr>
+          <w:p>
+            <w:pPr>
+              <w:rPr>
+                <w:sz w:val="24"/>
+                <w:szCs w:val="24"/>
+              </w:rPr>
+            </w:pPr>
+          </w:p>
+        </w:tc>
+      </w:tr>
+      <w:tr>
+        <w:tc>
+          <w:tcPr>
+            <w:tcW w:w="1800" w:type="dxa"/>
+            <w:tcBorders>
+              <w:top w:val="single" w:sz="4" w:space="0" w:color="auto"/>
+              <w:left w:val="single" w:sz="4" w:space="0" w:color="auto"/>
+              <w:bottom w:val="single" w:sz="4" w:space="0" w:color="auto"/>
+              <w:right w:val="single" w:sz="4" w:space="0" w:color="auto"/>
+            </w:tcBorders>
+            <w:hideMark/>
+          </w:tcPr>
+          <w:p>
+            <w:pPr>
+              <w:rPr>
+                <w:sz w:val="24"/>
+                <w:szCs w:val="24"/>
+              </w:rPr>
+            </w:pPr>
+            <w:r>
+              <w:rPr>
+                <w:sz w:val="24"/>
+                <w:szCs w:val="24"/>
+              </w:rPr>
+              <w:t xml:space="preserve">Naam: </w:t>
+            </w:r>
+          </w:p>
+        </w:tc>
+        <w:tc>
+          <w:tcPr>
+            <w:tcW w:w="2250" w:type="dxa"/>
+            <w:tcBorders>
+              <w:top w:val="single" w:sz="4" w:space="0" w:color="auto"/>
+              <w:left w:val="single" w:sz="4" w:space="0" w:color="auto"/>
+              <w:bottom w:val="single" w:sz="4" w:space="0" w:color="auto"/>
+              <w:right w:val="single" w:sz="4" w:space="0" w:color="auto"/>
+            </w:tcBorders>
+            <w:hideMark/>
+          </w:tcPr>
+          <w:p>
+            <w:pPr>
+              <w:rPr>
+                <w:b/>
+                <w:bCs/>
+                <w:i/>
+                <w:iCs/>
+                <w:sz w:val="24"/>
+                <w:szCs w:val="24"/>
+              </w:rPr>
+            </w:pPr>
+            <w:r>
+              <w:rPr>
+                <w:b/>
+                <w:bCs/>
+                <w:i/>
+                <w:iCs/>
+                <w:sz w:val="24"/>
+                <w:szCs w:val="24"/>
+              </w:rPr>
+              <w:t>Wat heb ik gedaan?</w:t>
+            </w:r>
+          </w:p>
+        </w:tc>
+        <w:tc>
+          <w:tcPr>
+            <w:tcW w:w="1890" w:type="dxa"/>
+            <w:tcBorders>
+              <w:top w:val="single" w:sz="4" w:space="0" w:color="auto"/>
+              <w:left w:val="single" w:sz="4" w:space="0" w:color="auto"/>
+              <w:bottom w:val="single" w:sz="4" w:space="0" w:color="auto"/>
+              <w:right w:val="single" w:sz="4" w:space="0" w:color="auto"/>
+            </w:tcBorders>
+            <w:hideMark/>
+          </w:tcPr>
+          <w:p>
+            <w:pPr>
+              <w:rPr>
+                <w:b/>
+                <w:bCs/>
+                <w:i/>
+                <w:iCs/>
+                <w:sz w:val="24"/>
+                <w:szCs w:val="24"/>
+              </w:rPr>
+            </w:pPr>
+            <w:r>
+              <w:rPr>
+                <w:b/>
+                <w:bCs/>
+                <w:i/>
+                <w:iCs/>
+                <w:sz w:val="24"/>
+                <w:szCs w:val="24"/>
+              </w:rPr>
+              <w:t>Wat ga ik doen?</w:t>
+            </w:r>
+          </w:p>
+        </w:tc>
+        <w:tc>
+          <w:tcPr>
+            <w:tcW w:w="2880" w:type="dxa"/>
+            <w:tcBorders>
+              <w:top w:val="single" w:sz="4" w:space="0" w:color="auto"/>
+              <w:left w:val="single" w:sz="4" w:space="0" w:color="auto"/>
+              <w:bottom w:val="single" w:sz="4" w:space="0" w:color="auto"/>
+              <w:right w:val="single" w:sz="4" w:space="0" w:color="auto"/>
+            </w:tcBorders>
+            <w:hideMark/>
+          </w:tcPr>
+          <w:p>
+            <w:pPr>
+              <w:rPr>
+                <w:sz w:val="24"/>
+                <w:szCs w:val="24"/>
+              </w:rPr>
+            </w:pPr>
+            <w:r>
+              <w:rPr>
+                <w:rFonts w:ascii="Calibri" w:eastAsia="Calibri" w:hAnsi="Calibri" w:cs="Calibri"/>
+                <w:b/>
+                <w:bCs/>
+                <w:i/>
+                <w:iCs/>
+                <w:kern w:val="0"/>
+                <w14:ligatures w14:val="none"/>
+              </w:rPr>
+              <w:t>Welke obstakels /problemen houden mij tegen?</w:t>
+            </w:r>
+          </w:p>
+        </w:tc>
+        <w:tc>
+          <w:tcPr>
+            <w:tcW w:w="2520" w:type="dxa"/>
+            <w:tcBorders>
+              <w:top w:val="single" w:sz="4" w:space="0" w:color="auto"/>
+              <w:left w:val="single" w:sz="4" w:space="0" w:color="auto"/>
+              <w:bottom w:val="single" w:sz="4" w:space="0" w:color="auto"/>
+              <w:right w:val="single" w:sz="4" w:space="0" w:color="auto"/>
+            </w:tcBorders>
+            <w:hideMark/>
+          </w:tcPr>
+          <w:p>
+            <w:pPr>
+              <w:rPr>
+                <w:sz w:val="24"/>
+                <w:szCs w:val="24"/>
+              </w:rPr>
+            </w:pPr>
+            <w:r>
+              <w:rPr>
+                <w:rFonts w:ascii="Calibri" w:eastAsia="Calibri" w:hAnsi="Calibri" w:cs="Calibri"/>
+                <w:b/>
+                <w:bCs/>
+                <w:i/>
+                <w:iCs/>
+                <w:kern w:val="0"/>
+                <w14:ligatures w14:val="none"/>
+              </w:rPr>
+              <w:t>Afspraken om obstakels weg te nemen</w:t>
+            </w:r>
+          </w:p>
+        </w:tc>
+      </w:tr>
+      <w:tr>
+        <w:tc>
+          <w:tcPr>
+            <w:tcW w:w="1800" w:type="dxa"/>
+            <w:tcBorders>
+              <w:top w:val="single" w:sz="4" w:space="0" w:color="auto"/>
+              <w:left w:val="single" w:sz="4" w:space="0" w:color="auto"/>
+              <w:bottom w:val="single" w:sz="4" w:space="0" w:color="auto"/>
+              <w:right w:val="single" w:sz="4" w:space="0" w:color="auto"/>
+            </w:tcBorders>
+            <w:hideMark/>
+          </w:tcPr>
+          <w:p>
+            <w:pPr>
+              <w:rPr>
+                <w:sz w:val="24"/>
+                <w:szCs w:val="24"/>
+              </w:rPr>
+            </w:pPr>
+            <w:r>
+              <w:rPr>
+                <w:sz w:val="24"/>
+                <w:szCs w:val="24"/>
+              </w:rPr>
+              <w:t>Damien</w:t>
+            </w:r>
+          </w:p>
+        </w:tc>
+        <w:tc>
+          <w:tcPr>
+            <w:tcW w:w="2250" w:type="dxa"/>
+            <w:tcBorders>
+              <w:top w:val="single" w:sz="4" w:space="0" w:color="auto"/>
+              <w:left w:val="single" w:sz="4" w:space="0" w:color="auto"/>
+              <w:bottom w:val="single" w:sz="4" w:space="0" w:color="auto"/>
+              <w:right w:val="single" w:sz="4" w:space="0" w:color="auto"/>
+            </w:tcBorders>
+          </w:tcPr>
+          <w:p>
+            <w:pPr>
+              <w:rPr>
+                <w:sz w:val="24"/>
+                <w:szCs w:val="24"/>
+              </w:rPr>
+            </w:pPr>
+            <w:r>
+              <w:rPr>
+                <w:sz w:val="24"/>
+                <w:szCs w:val="24"/>
+              </w:rPr>
+              <w:t>Search details en search pagina afronden en d</w:t>
+            </w:r>
+            <w:r>
+              <w:rPr>
+                <w:sz w:val="24"/>
+                <w:szCs w:val="24"/>
+              </w:rPr>
+              <w:t xml:space="preserve">e My </w:t>
+            </w:r>
+            <w:proofErr w:type="spellStart"/>
+            <w:r>
+              <w:rPr>
+                <w:sz w:val="24"/>
+                <w:szCs w:val="24"/>
+              </w:rPr>
+              <w:t>Groups</w:t>
+            </w:r>
+            <w:proofErr w:type="spellEnd"/>
+            <w:r>
+              <w:rPr>
+                <w:sz w:val="24"/>
+                <w:szCs w:val="24"/>
+              </w:rPr>
+              <w:t xml:space="preserve"> pagina opmaak geven.</w:t>
+            </w:r>
+          </w:p>
+        </w:tc>
+        <w:tc>
+          <w:tcPr>
+            <w:tcW w:w="1890" w:type="dxa"/>
+            <w:tcBorders>
+              <w:top w:val="single" w:sz="4" w:space="0" w:color="auto"/>
+              <w:left w:val="single" w:sz="4" w:space="0" w:color="auto"/>
+              <w:bottom w:val="single" w:sz="4" w:space="0" w:color="auto"/>
+              <w:right w:val="single" w:sz="4" w:space="0" w:color="auto"/>
+            </w:tcBorders>
+          </w:tcPr>
+          <w:p>
+            <w:pPr>
+              <w:rPr>
+                <w:sz w:val="24"/>
+                <w:szCs w:val="24"/>
+              </w:rPr>
+            </w:pPr>
+            <w:r>
+              <w:rPr>
+                <w:sz w:val="24"/>
+                <w:szCs w:val="24"/>
+              </w:rPr>
+              <w:t xml:space="preserve">Een presentatie maken en de laatste dingen </w:t>
+            </w:r>
+            <w:proofErr w:type="spellStart"/>
+            <w:r>
+              <w:rPr>
+                <w:sz w:val="24"/>
+                <w:szCs w:val="24"/>
+              </w:rPr>
+              <w:t>stylen</w:t>
+            </w:r>
+            <w:proofErr w:type="spellEnd"/>
+            <w:r>
+              <w:rPr>
+                <w:sz w:val="24"/>
+                <w:szCs w:val="24"/>
+              </w:rPr>
+              <w:t xml:space="preserve"> / debuggen</w:t>
+            </w:r>
+          </w:p>
+        </w:tc>
+        <w:tc>
+          <w:tcPr>
+            <w:tcW w:w="2880" w:type="dxa"/>
+            <w:tcBorders>
+              <w:top w:val="single" w:sz="4" w:space="0" w:color="auto"/>
+              <w:left w:val="single" w:sz="4" w:space="0" w:color="auto"/>
+              <w:bottom w:val="single" w:sz="4" w:space="0" w:color="auto"/>
+              <w:right w:val="single" w:sz="4" w:space="0" w:color="auto"/>
+            </w:tcBorders>
+          </w:tcPr>
+          <w:p>
+            <w:pPr>
+              <w:rPr>
+                <w:sz w:val="24"/>
+                <w:szCs w:val="24"/>
+              </w:rPr>
+            </w:pPr>
+            <w:r>
+              <w:rPr>
+                <w:sz w:val="24"/>
+                <w:szCs w:val="24"/>
+              </w:rPr>
+              <w:t>-</w:t>
+            </w:r>
+          </w:p>
+        </w:tc>
+        <w:tc>
+          <w:tcPr>
+            <w:tcW w:w="2520" w:type="dxa"/>
+            <w:tcBorders>
+              <w:top w:val="single" w:sz="4" w:space="0" w:color="auto"/>
+              <w:left w:val="single" w:sz="4" w:space="0" w:color="auto"/>
+              <w:bottom w:val="single" w:sz="4" w:space="0" w:color="auto"/>
+              <w:right w:val="single" w:sz="4" w:space="0" w:color="auto"/>
+            </w:tcBorders>
+          </w:tcPr>
+          <w:p>
+            <w:pPr>
+              <w:rPr>
+                <w:sz w:val="24"/>
+                <w:szCs w:val="24"/>
+              </w:rPr>
+            </w:pPr>
+            <w:r>
+              <w:rPr>
+                <w:sz w:val="24"/>
+                <w:szCs w:val="24"/>
+              </w:rPr>
+              <w:t>-</w:t>
+            </w:r>
+          </w:p>
+        </w:tc>
+      </w:tr>
+      <w:tr>
+        <w:tc>
+          <w:tcPr>
+            <w:tcW w:w="1800" w:type="dxa"/>
+            <w:tcBorders>
+              <w:top w:val="single" w:sz="4" w:space="0" w:color="auto"/>
+              <w:left w:val="single" w:sz="4" w:space="0" w:color="auto"/>
+              <w:bottom w:val="single" w:sz="4" w:space="0" w:color="auto"/>
+              <w:right w:val="single" w:sz="4" w:space="0" w:color="auto"/>
+            </w:tcBorders>
+            <w:hideMark/>
+          </w:tcPr>
+          <w:p>
+            <w:pPr>
+              <w:rPr>
+                <w:sz w:val="24"/>
+                <w:szCs w:val="24"/>
+              </w:rPr>
+            </w:pPr>
+            <w:r>
+              <w:rPr>
+                <w:sz w:val="24"/>
+                <w:szCs w:val="24"/>
+              </w:rPr>
+              <w:t>Appie</w:t>
+            </w:r>
+          </w:p>
+        </w:tc>
+        <w:tc>
+          <w:tcPr>
+            <w:tcW w:w="2250" w:type="dxa"/>
+            <w:tcBorders>
+              <w:top w:val="single" w:sz="4" w:space="0" w:color="auto"/>
+              <w:left w:val="single" w:sz="4" w:space="0" w:color="auto"/>
+              <w:bottom w:val="single" w:sz="4" w:space="0" w:color="auto"/>
+              <w:right w:val="single" w:sz="4" w:space="0" w:color="auto"/>
+            </w:tcBorders>
+          </w:tcPr>
+          <w:p>
+            <w:pPr>
+              <w:rPr>
+                <w:sz w:val="24"/>
+                <w:szCs w:val="24"/>
+              </w:rPr>
+            </w:pPr>
+            <w:r>
+              <w:rPr>
+                <w:sz w:val="24"/>
+                <w:szCs w:val="24"/>
+              </w:rPr>
+              <w:t>Search details afronden, en aan</w:t>
+            </w:r>
+            <w:r>
+              <w:rPr>
+                <w:sz w:val="24"/>
+                <w:szCs w:val="24"/>
+              </w:rPr>
+              <w:t xml:space="preserve"> de </w:t>
+            </w:r>
+            <w:proofErr w:type="spellStart"/>
+            <w:r>
+              <w:rPr>
+                <w:sz w:val="24"/>
+                <w:szCs w:val="24"/>
+              </w:rPr>
+              <w:t>my</w:t>
+            </w:r>
+            <w:proofErr w:type="spellEnd"/>
+            <w:r>
+              <w:rPr>
+                <w:sz w:val="24"/>
+                <w:szCs w:val="24"/>
+              </w:rPr>
+              <w:t xml:space="preserve"> </w:t>
+            </w:r>
+            <w:proofErr w:type="spellStart"/>
+            <w:r>
+              <w:rPr>
+                <w:sz w:val="24"/>
+                <w:szCs w:val="24"/>
+              </w:rPr>
+              <w:t>group</w:t>
+            </w:r>
+            <w:proofErr w:type="spellEnd"/>
+            <w:r>
+              <w:rPr>
+                <w:sz w:val="24"/>
+                <w:szCs w:val="24"/>
+              </w:rPr>
+              <w:t xml:space="preserve"> functionaliteit.</w:t>
+            </w:r>
+          </w:p>
+        </w:tc>
+        <w:tc>
+          <w:tcPr>
+            <w:tcW w:w="1890" w:type="dxa"/>
+            <w:tcBorders>
+              <w:top w:val="single" w:sz="4" w:space="0" w:color="auto"/>
+              <w:left w:val="single" w:sz="4" w:space="0" w:color="auto"/>
+              <w:bottom w:val="single" w:sz="4" w:space="0" w:color="auto"/>
+              <w:right w:val="single" w:sz="4" w:space="0" w:color="auto"/>
+            </w:tcBorders>
+          </w:tcPr>
+          <w:p>
+            <w:pPr>
+              <w:rPr>
+                <w:sz w:val="24"/>
+                <w:szCs w:val="24"/>
+              </w:rPr>
+            </w:pPr>
+            <w:r>
+              <w:rPr>
+                <w:sz w:val="24"/>
+                <w:szCs w:val="24"/>
+              </w:rPr>
+              <w:t xml:space="preserve">Een presentatie maken en de laatste dingen </w:t>
+            </w:r>
+            <w:proofErr w:type="spellStart"/>
+            <w:r>
+              <w:rPr>
+                <w:sz w:val="24"/>
+                <w:szCs w:val="24"/>
+              </w:rPr>
+              <w:t>stylen</w:t>
+            </w:r>
+            <w:proofErr w:type="spellEnd"/>
+            <w:r>
+              <w:rPr>
+                <w:sz w:val="24"/>
+                <w:szCs w:val="24"/>
+              </w:rPr>
+              <w:t xml:space="preserve"> / debuggen</w:t>
+            </w:r>
+          </w:p>
+        </w:tc>
+        <w:tc>
+          <w:tcPr>
+            <w:tcW w:w="2880" w:type="dxa"/>
+            <w:tcBorders>
+              <w:top w:val="single" w:sz="4" w:space="0" w:color="auto"/>
+              <w:left w:val="single" w:sz="4" w:space="0" w:color="auto"/>
+              <w:bottom w:val="single" w:sz="4" w:space="0" w:color="auto"/>
+              <w:right w:val="single" w:sz="4" w:space="0" w:color="auto"/>
+            </w:tcBorders>
+          </w:tcPr>
+          <w:p>
+            <w:pPr>
+              <w:rPr>
+                <w:sz w:val="24"/>
+                <w:szCs w:val="24"/>
+              </w:rPr>
+            </w:pPr>
+            <w:r>
+              <w:rPr>
+                <w:sz w:val="24"/>
+                <w:szCs w:val="24"/>
+              </w:rPr>
+              <w:t>-</w:t>
+            </w:r>
+          </w:p>
+        </w:tc>
+        <w:tc>
+          <w:tcPr>
+            <w:tcW w:w="2520" w:type="dxa"/>
+            <w:tcBorders>
+              <w:top w:val="single" w:sz="4" w:space="0" w:color="auto"/>
+              <w:left w:val="single" w:sz="4" w:space="0" w:color="auto"/>
+              <w:bottom w:val="single" w:sz="4" w:space="0" w:color="auto"/>
+              <w:right w:val="single" w:sz="4" w:space="0" w:color="auto"/>
+            </w:tcBorders>
+          </w:tcPr>
+          <w:p>
+            <w:pPr>
+              <w:rPr>
+                <w:sz w:val="24"/>
+                <w:szCs w:val="24"/>
+              </w:rPr>
+            </w:pPr>
+            <w:r>
+              <w:rPr>
+                <w:sz w:val="24"/>
+                <w:szCs w:val="24"/>
+              </w:rPr>
+              <w:t>-</w:t>
+            </w:r>
+          </w:p>
+        </w:tc>
+      </w:tr>
+      <w:tr>
+        <w:tc>
+          <w:tcPr>
+            <w:tcW w:w="1800" w:type="dxa"/>
+            <w:tcBorders>
+              <w:top w:val="single" w:sz="4" w:space="0" w:color="auto"/>
+              <w:left w:val="single" w:sz="4" w:space="0" w:color="auto"/>
+              <w:bottom w:val="single" w:sz="4" w:space="0" w:color="auto"/>
+              <w:right w:val="single" w:sz="4" w:space="0" w:color="auto"/>
+            </w:tcBorders>
+            <w:hideMark/>
+          </w:tcPr>
+          <w:p>
+            <w:pPr>
+              <w:rPr>
+                <w:sz w:val="24"/>
+                <w:szCs w:val="24"/>
+              </w:rPr>
+            </w:pPr>
+            <w:r>
+              <w:rPr>
+                <w:sz w:val="24"/>
+                <w:szCs w:val="24"/>
+              </w:rPr>
+              <w:t>Daan</w:t>
+            </w:r>
+          </w:p>
+        </w:tc>
+        <w:tc>
+          <w:tcPr>
+            <w:tcW w:w="2250" w:type="dxa"/>
+            <w:tcBorders>
+              <w:top w:val="single" w:sz="4" w:space="0" w:color="auto"/>
+              <w:left w:val="single" w:sz="4" w:space="0" w:color="auto"/>
+              <w:bottom w:val="single" w:sz="4" w:space="0" w:color="auto"/>
+              <w:right w:val="single" w:sz="4" w:space="0" w:color="auto"/>
+            </w:tcBorders>
+          </w:tcPr>
+          <w:p>
+            <w:pPr>
+              <w:rPr>
+                <w:sz w:val="24"/>
+                <w:szCs w:val="24"/>
+              </w:rPr>
+            </w:pPr>
+            <w:r>
+              <w:rPr>
+                <w:sz w:val="24"/>
+                <w:szCs w:val="24"/>
+              </w:rPr>
+              <w:t>-</w:t>
+            </w:r>
+          </w:p>
+        </w:tc>
+        <w:tc>
+          <w:tcPr>
+            <w:tcW w:w="1890" w:type="dxa"/>
+            <w:tcBorders>
+              <w:top w:val="single" w:sz="4" w:space="0" w:color="auto"/>
+              <w:left w:val="single" w:sz="4" w:space="0" w:color="auto"/>
+              <w:bottom w:val="single" w:sz="4" w:space="0" w:color="auto"/>
+              <w:right w:val="single" w:sz="4" w:space="0" w:color="auto"/>
+            </w:tcBorders>
+          </w:tcPr>
+          <w:p>
+            <w:pPr>
+              <w:rPr>
+                <w:sz w:val="24"/>
+                <w:szCs w:val="24"/>
+              </w:rPr>
+            </w:pPr>
+            <w:r>
+              <w:rPr>
+                <w:sz w:val="24"/>
+                <w:szCs w:val="24"/>
+              </w:rPr>
+              <w:t>Een presentatie maken</w:t>
+            </w:r>
+            <w:r>
+              <w:rPr>
+                <w:sz w:val="24"/>
+                <w:szCs w:val="24"/>
+              </w:rPr>
+              <w:t xml:space="preserve">, </w:t>
+            </w:r>
+            <w:r>
+              <w:rPr>
+                <w:sz w:val="24"/>
+                <w:szCs w:val="24"/>
+              </w:rPr>
+              <w:t xml:space="preserve">de laatste dingen </w:t>
+            </w:r>
+            <w:proofErr w:type="spellStart"/>
+            <w:r>
+              <w:rPr>
+                <w:sz w:val="24"/>
+                <w:szCs w:val="24"/>
+              </w:rPr>
+              <w:t>stylen</w:t>
+            </w:r>
+            <w:proofErr w:type="spellEnd"/>
+            <w:r>
+              <w:rPr>
+                <w:sz w:val="24"/>
+                <w:szCs w:val="24"/>
+              </w:rPr>
+              <w:t xml:space="preserve"> / debuggen</w:t>
+            </w:r>
+            <w:r>
+              <w:rPr>
+                <w:sz w:val="24"/>
+                <w:szCs w:val="24"/>
+              </w:rPr>
+              <w:t xml:space="preserve"> en een </w:t>
+            </w:r>
+            <w:proofErr w:type="spellStart"/>
+            <w:r>
+              <w:rPr>
+                <w:sz w:val="24"/>
+                <w:szCs w:val="24"/>
+              </w:rPr>
+              <w:t>admin</w:t>
+            </w:r>
+            <w:proofErr w:type="spellEnd"/>
+            <w:r>
+              <w:rPr>
+                <w:sz w:val="24"/>
+                <w:szCs w:val="24"/>
+              </w:rPr>
+              <w:t xml:space="preserve"> pagina maken</w:t>
+            </w:r>
+          </w:p>
+        </w:tc>
+        <w:tc>
+          <w:tcPr>
+            <w:tcW w:w="2880" w:type="dxa"/>
+            <w:tcBorders>
+              <w:top w:val="single" w:sz="4" w:space="0" w:color="auto"/>
+              <w:left w:val="single" w:sz="4" w:space="0" w:color="auto"/>
+              <w:bottom w:val="single" w:sz="4" w:space="0" w:color="auto"/>
+              <w:right w:val="single" w:sz="4" w:space="0" w:color="auto"/>
+            </w:tcBorders>
+          </w:tcPr>
+          <w:p>
+            <w:pPr>
+              <w:rPr>
+                <w:sz w:val="24"/>
+                <w:szCs w:val="24"/>
+              </w:rPr>
+            </w:pPr>
+            <w:r>
+              <w:rPr>
+                <w:sz w:val="24"/>
+                <w:szCs w:val="24"/>
+              </w:rPr>
+              <w:t>-</w:t>
+            </w:r>
+          </w:p>
+        </w:tc>
+        <w:tc>
+          <w:tcPr>
+            <w:tcW w:w="2520" w:type="dxa"/>
+            <w:tcBorders>
+              <w:top w:val="single" w:sz="4" w:space="0" w:color="auto"/>
+              <w:left w:val="single" w:sz="4" w:space="0" w:color="auto"/>
+              <w:bottom w:val="single" w:sz="4" w:space="0" w:color="auto"/>
+              <w:right w:val="single" w:sz="4" w:space="0" w:color="auto"/>
+            </w:tcBorders>
+          </w:tcPr>
+          <w:p>
+            <w:pPr>
+              <w:rPr>
+                <w:sz w:val="24"/>
+                <w:szCs w:val="24"/>
+              </w:rPr>
+            </w:pPr>
+            <w:r>
+              <w:rPr>
+                <w:sz w:val="24"/>
+                <w:szCs w:val="24"/>
+              </w:rPr>
+              <w:t>-</w:t>
+            </w:r>
           </w:p>
         </w:tc>
       </w:tr>
@@ -10002,16 +11779,16 @@
     <w:lsdException w:name="Unresolved Mention" w:semiHidden="1" w:unhideWhenUsed="1"/>
     <w:lsdException w:name="Smart Link" w:semiHidden="1" w:unhideWhenUsed="1"/>
   </w:latentStyles>
-  <w:style w:type="paragraph" w:default="1" w:styleId="Normal">
+  <w:style w:type="paragraph" w:default="1" w:styleId="Standaard">
     <w:name w:val="Normal"/>
     <w:qFormat/>
-    <w:rsid w:val="00C83F6A"/>
+    <w:rsid w:val="00383B19"/>
   </w:style>
-  <w:style w:type="paragraph" w:styleId="Heading1">
+  <w:style w:type="paragraph" w:styleId="Kop1">
     <w:name w:val="heading 1"/>
-    <w:basedOn w:val="Normal"/>
-    <w:next w:val="Normal"/>
-    <w:link w:val="Heading1Char"/>
+    <w:basedOn w:val="Standaard"/>
+    <w:next w:val="Standaard"/>
+    <w:link w:val="Kop1Char"/>
     <w:uiPriority w:val="9"/>
     <w:qFormat/>
     <w:rsid w:val="007D20C7"/>
@@ -10028,11 +11805,11 @@
       <w:szCs w:val="40"/>
     </w:rPr>
   </w:style>
-  <w:style w:type="paragraph" w:styleId="Heading2">
+  <w:style w:type="paragraph" w:styleId="Kop2">
     <w:name w:val="heading 2"/>
-    <w:basedOn w:val="Normal"/>
-    <w:next w:val="Normal"/>
-    <w:link w:val="Heading2Char"/>
+    <w:basedOn w:val="Standaard"/>
+    <w:next w:val="Standaard"/>
+    <w:link w:val="Kop2Char"/>
     <w:uiPriority w:val="9"/>
     <w:semiHidden/>
     <w:unhideWhenUsed/>
@@ -10051,11 +11828,11 @@
       <w:szCs w:val="32"/>
     </w:rPr>
   </w:style>
-  <w:style w:type="paragraph" w:styleId="Heading3">
+  <w:style w:type="paragraph" w:styleId="Kop3">
     <w:name w:val="heading 3"/>
-    <w:basedOn w:val="Normal"/>
-    <w:next w:val="Normal"/>
-    <w:link w:val="Heading3Char"/>
+    <w:basedOn w:val="Standaard"/>
+    <w:next w:val="Standaard"/>
+    <w:link w:val="Kop3Char"/>
     <w:uiPriority w:val="9"/>
     <w:semiHidden/>
     <w:unhideWhenUsed/>
@@ -10074,11 +11851,11 @@
       <w:szCs w:val="28"/>
     </w:rPr>
   </w:style>
-  <w:style w:type="paragraph" w:styleId="Heading4">
+  <w:style w:type="paragraph" w:styleId="Kop4">
     <w:name w:val="heading 4"/>
-    <w:basedOn w:val="Normal"/>
-    <w:next w:val="Normal"/>
-    <w:link w:val="Heading4Char"/>
+    <w:basedOn w:val="Standaard"/>
+    <w:next w:val="Standaard"/>
+    <w:link w:val="Kop4Char"/>
     <w:uiPriority w:val="9"/>
     <w:semiHidden/>
     <w:unhideWhenUsed/>
@@ -10097,11 +11874,11 @@
       <w:color w:val="2F5496" w:themeColor="accent1" w:themeShade="BF"/>
     </w:rPr>
   </w:style>
-  <w:style w:type="paragraph" w:styleId="Heading5">
+  <w:style w:type="paragraph" w:styleId="Kop5">
     <w:name w:val="heading 5"/>
-    <w:basedOn w:val="Normal"/>
-    <w:next w:val="Normal"/>
-    <w:link w:val="Heading5Char"/>
+    <w:basedOn w:val="Standaard"/>
+    <w:next w:val="Standaard"/>
+    <w:link w:val="Kop5Char"/>
     <w:uiPriority w:val="9"/>
     <w:semiHidden/>
     <w:unhideWhenUsed/>
@@ -10118,11 +11895,11 @@
       <w:color w:val="2F5496" w:themeColor="accent1" w:themeShade="BF"/>
     </w:rPr>
   </w:style>
-  <w:style w:type="paragraph" w:styleId="Heading6">
+  <w:style w:type="paragraph" w:styleId="Kop6">
     <w:name w:val="heading 6"/>
-    <w:basedOn w:val="Normal"/>
-    <w:next w:val="Normal"/>
-    <w:link w:val="Heading6Char"/>
+    <w:basedOn w:val="Standaard"/>
+    <w:next w:val="Standaard"/>
+    <w:link w:val="Kop6Char"/>
     <w:uiPriority w:val="9"/>
     <w:semiHidden/>
     <w:unhideWhenUsed/>
@@ -10141,11 +11918,11 @@
       <w:color w:val="595959" w:themeColor="text1" w:themeTint="A6"/>
     </w:rPr>
   </w:style>
-  <w:style w:type="paragraph" w:styleId="Heading7">
+  <w:style w:type="paragraph" w:styleId="Kop7">
     <w:name w:val="heading 7"/>
-    <w:basedOn w:val="Normal"/>
-    <w:next w:val="Normal"/>
-    <w:link w:val="Heading7Char"/>
+    <w:basedOn w:val="Standaard"/>
+    <w:next w:val="Standaard"/>
+    <w:link w:val="Kop7Char"/>
     <w:uiPriority w:val="9"/>
     <w:semiHidden/>
     <w:unhideWhenUsed/>
@@ -10162,11 +11939,11 @@
       <w:color w:val="595959" w:themeColor="text1" w:themeTint="A6"/>
     </w:rPr>
   </w:style>
-  <w:style w:type="paragraph" w:styleId="Heading8">
+  <w:style w:type="paragraph" w:styleId="Kop8">
     <w:name w:val="heading 8"/>
-    <w:basedOn w:val="Normal"/>
-    <w:next w:val="Normal"/>
-    <w:link w:val="Heading8Char"/>
+    <w:basedOn w:val="Standaard"/>
+    <w:next w:val="Standaard"/>
+    <w:link w:val="Kop8Char"/>
     <w:uiPriority w:val="9"/>
     <w:semiHidden/>
     <w:unhideWhenUsed/>
@@ -10185,11 +11962,11 @@
       <w:color w:val="272727" w:themeColor="text1" w:themeTint="D8"/>
     </w:rPr>
   </w:style>
-  <w:style w:type="paragraph" w:styleId="Heading9">
+  <w:style w:type="paragraph" w:styleId="Kop9">
     <w:name w:val="heading 9"/>
-    <w:basedOn w:val="Normal"/>
-    <w:next w:val="Normal"/>
-    <w:link w:val="Heading9Char"/>
+    <w:basedOn w:val="Standaard"/>
+    <w:next w:val="Standaard"/>
+    <w:link w:val="Kop9Char"/>
     <w:uiPriority w:val="9"/>
     <w:semiHidden/>
     <w:unhideWhenUsed/>
@@ -10206,13 +11983,13 @@
       <w:color w:val="272727" w:themeColor="text1" w:themeTint="D8"/>
     </w:rPr>
   </w:style>
-  <w:style w:type="character" w:default="1" w:styleId="DefaultParagraphFont">
+  <w:style w:type="character" w:default="1" w:styleId="Standaardalinea-lettertype">
     <w:name w:val="Default Paragraph Font"/>
     <w:uiPriority w:val="1"/>
     <w:semiHidden/>
     <w:unhideWhenUsed/>
   </w:style>
-  <w:style w:type="table" w:default="1" w:styleId="TableNormal">
+  <w:style w:type="table" w:default="1" w:styleId="Standaardtabel">
     <w:name w:val="Normal Table"/>
     <w:uiPriority w:val="99"/>
     <w:semiHidden/>
@@ -10227,16 +12004,16 @@
       </w:tblCellMar>
     </w:tblPr>
   </w:style>
-  <w:style w:type="numbering" w:default="1" w:styleId="NoList">
+  <w:style w:type="numbering" w:default="1" w:styleId="Geenlijst">
     <w:name w:val="No List"/>
     <w:uiPriority w:val="99"/>
     <w:semiHidden/>
     <w:unhideWhenUsed/>
   </w:style>
-  <w:style w:type="character" w:customStyle="1" w:styleId="Heading1Char">
-    <w:name w:val="Heading 1 Char"/>
-    <w:basedOn w:val="DefaultParagraphFont"/>
-    <w:link w:val="Heading1"/>
+  <w:style w:type="character" w:customStyle="1" w:styleId="Kop1Char">
+    <w:name w:val="Kop 1 Char"/>
+    <w:basedOn w:val="Standaardalinea-lettertype"/>
+    <w:link w:val="Kop1"/>
     <w:uiPriority w:val="9"/>
     <w:rsid w:val="007D20C7"/>
     <w:rPr>
@@ -10246,10 +12023,10 @@
       <w:szCs w:val="40"/>
     </w:rPr>
   </w:style>
-  <w:style w:type="character" w:customStyle="1" w:styleId="Heading2Char">
-    <w:name w:val="Heading 2 Char"/>
-    <w:basedOn w:val="DefaultParagraphFont"/>
-    <w:link w:val="Heading2"/>
+  <w:style w:type="character" w:customStyle="1" w:styleId="Kop2Char">
+    <w:name w:val="Kop 2 Char"/>
+    <w:basedOn w:val="Standaardalinea-lettertype"/>
+    <w:link w:val="Kop2"/>
     <w:uiPriority w:val="9"/>
     <w:semiHidden/>
     <w:rsid w:val="007D20C7"/>
@@ -10260,10 +12037,10 @@
       <w:szCs w:val="32"/>
     </w:rPr>
   </w:style>
-  <w:style w:type="character" w:customStyle="1" w:styleId="Heading3Char">
-    <w:name w:val="Heading 3 Char"/>
-    <w:basedOn w:val="DefaultParagraphFont"/>
-    <w:link w:val="Heading3"/>
+  <w:style w:type="character" w:customStyle="1" w:styleId="Kop3Char">
+    <w:name w:val="Kop 3 Char"/>
+    <w:basedOn w:val="Standaardalinea-lettertype"/>
+    <w:link w:val="Kop3"/>
     <w:uiPriority w:val="9"/>
     <w:semiHidden/>
     <w:rsid w:val="007D20C7"/>
@@ -10274,10 +12051,10 @@
       <w:szCs w:val="28"/>
     </w:rPr>
   </w:style>
-  <w:style w:type="character" w:customStyle="1" w:styleId="Heading4Char">
-    <w:name w:val="Heading 4 Char"/>
-    <w:basedOn w:val="DefaultParagraphFont"/>
-    <w:link w:val="Heading4"/>
+  <w:style w:type="character" w:customStyle="1" w:styleId="Kop4Char">
+    <w:name w:val="Kop 4 Char"/>
+    <w:basedOn w:val="Standaardalinea-lettertype"/>
+    <w:link w:val="Kop4"/>
     <w:uiPriority w:val="9"/>
     <w:semiHidden/>
     <w:rsid w:val="007D20C7"/>
@@ -10288,10 +12065,10 @@
       <w:color w:val="2F5496" w:themeColor="accent1" w:themeShade="BF"/>
     </w:rPr>
   </w:style>
-  <w:style w:type="character" w:customStyle="1" w:styleId="Heading5Char">
-    <w:name w:val="Heading 5 Char"/>
-    <w:basedOn w:val="DefaultParagraphFont"/>
-    <w:link w:val="Heading5"/>
+  <w:style w:type="character" w:customStyle="1" w:styleId="Kop5Char">
+    <w:name w:val="Kop 5 Char"/>
+    <w:basedOn w:val="Standaardalinea-lettertype"/>
+    <w:link w:val="Kop5"/>
     <w:uiPriority w:val="9"/>
     <w:semiHidden/>
     <w:rsid w:val="007D20C7"/>
@@ -10300,10 +12077,10 @@
       <w:color w:val="2F5496" w:themeColor="accent1" w:themeShade="BF"/>
     </w:rPr>
   </w:style>
-  <w:style w:type="character" w:customStyle="1" w:styleId="Heading6Char">
-    <w:name w:val="Heading 6 Char"/>
-    <w:basedOn w:val="DefaultParagraphFont"/>
-    <w:link w:val="Heading6"/>
+  <w:style w:type="character" w:customStyle="1" w:styleId="Kop6Char">
+    <w:name w:val="Kop 6 Char"/>
+    <w:basedOn w:val="Standaardalinea-lettertype"/>
+    <w:link w:val="Kop6"/>
     <w:uiPriority w:val="9"/>
     <w:semiHidden/>
     <w:rsid w:val="007D20C7"/>
@@ -10314,10 +12091,10 @@
       <w:color w:val="595959" w:themeColor="text1" w:themeTint="A6"/>
     </w:rPr>
   </w:style>
-  <w:style w:type="character" w:customStyle="1" w:styleId="Heading7Char">
-    <w:name w:val="Heading 7 Char"/>
-    <w:basedOn w:val="DefaultParagraphFont"/>
-    <w:link w:val="Heading7"/>
+  <w:style w:type="character" w:customStyle="1" w:styleId="Kop7Char">
+    <w:name w:val="Kop 7 Char"/>
+    <w:basedOn w:val="Standaardalinea-lettertype"/>
+    <w:link w:val="Kop7"/>
     <w:uiPriority w:val="9"/>
     <w:semiHidden/>
     <w:rsid w:val="007D20C7"/>
@@ -10326,10 +12103,10 @@
       <w:color w:val="595959" w:themeColor="text1" w:themeTint="A6"/>
     </w:rPr>
   </w:style>
-  <w:style w:type="character" w:customStyle="1" w:styleId="Heading8Char">
-    <w:name w:val="Heading 8 Char"/>
-    <w:basedOn w:val="DefaultParagraphFont"/>
-    <w:link w:val="Heading8"/>
+  <w:style w:type="character" w:customStyle="1" w:styleId="Kop8Char">
+    <w:name w:val="Kop 8 Char"/>
+    <w:basedOn w:val="Standaardalinea-lettertype"/>
+    <w:link w:val="Kop8"/>
     <w:uiPriority w:val="9"/>
     <w:semiHidden/>
     <w:rsid w:val="007D20C7"/>
@@ -10340,10 +12117,10 @@
       <w:color w:val="272727" w:themeColor="text1" w:themeTint="D8"/>
     </w:rPr>
   </w:style>
-  <w:style w:type="character" w:customStyle="1" w:styleId="Heading9Char">
-    <w:name w:val="Heading 9 Char"/>
-    <w:basedOn w:val="DefaultParagraphFont"/>
-    <w:link w:val="Heading9"/>
+  <w:style w:type="character" w:customStyle="1" w:styleId="Kop9Char">
+    <w:name w:val="Kop 9 Char"/>
+    <w:basedOn w:val="Standaardalinea-lettertype"/>
+    <w:link w:val="Kop9"/>
     <w:uiPriority w:val="9"/>
     <w:semiHidden/>
     <w:rsid w:val="007D20C7"/>
@@ -10352,11 +12129,11 @@
       <w:color w:val="272727" w:themeColor="text1" w:themeTint="D8"/>
     </w:rPr>
   </w:style>
-  <w:style w:type="paragraph" w:styleId="Title">
+  <w:style w:type="paragraph" w:styleId="Titel">
     <w:name w:val="Title"/>
-    <w:basedOn w:val="Normal"/>
-    <w:next w:val="Normal"/>
-    <w:link w:val="TitleChar"/>
+    <w:basedOn w:val="Standaard"/>
+    <w:next w:val="Standaard"/>
+    <w:link w:val="TitelChar"/>
     <w:uiPriority w:val="10"/>
     <w:qFormat/>
     <w:rsid w:val="007D20C7"/>
@@ -10372,10 +12149,10 @@
       <w:szCs w:val="56"/>
     </w:rPr>
   </w:style>
-  <w:style w:type="character" w:customStyle="1" w:styleId="TitleChar">
-    <w:name w:val="Title Char"/>
-    <w:basedOn w:val="DefaultParagraphFont"/>
-    <w:link w:val="Title"/>
+  <w:style w:type="character" w:customStyle="1" w:styleId="TitelChar">
+    <w:name w:val="Titel Char"/>
+    <w:basedOn w:val="Standaardalinea-lettertype"/>
+    <w:link w:val="Titel"/>
     <w:uiPriority w:val="10"/>
     <w:rsid w:val="007D20C7"/>
     <w:rPr>
@@ -10386,11 +12163,11 @@
       <w:szCs w:val="56"/>
     </w:rPr>
   </w:style>
-  <w:style w:type="paragraph" w:styleId="Subtitle">
+  <w:style w:type="paragraph" w:styleId="Ondertitel">
     <w:name w:val="Subtitle"/>
-    <w:basedOn w:val="Normal"/>
-    <w:next w:val="Normal"/>
-    <w:link w:val="SubtitleChar"/>
+    <w:basedOn w:val="Standaard"/>
+    <w:next w:val="Standaard"/>
+    <w:link w:val="OndertitelChar"/>
     <w:uiPriority w:val="11"/>
     <w:qFormat/>
     <w:rsid w:val="007D20C7"/>
@@ -10407,10 +12184,10 @@
       <w:szCs w:val="28"/>
     </w:rPr>
   </w:style>
-  <w:style w:type="character" w:customStyle="1" w:styleId="SubtitleChar">
-    <w:name w:val="Subtitle Char"/>
-    <w:basedOn w:val="DefaultParagraphFont"/>
-    <w:link w:val="Subtitle"/>
+  <w:style w:type="character" w:customStyle="1" w:styleId="OndertitelChar">
+    <w:name w:val="Ondertitel Char"/>
+    <w:basedOn w:val="Standaardalinea-lettertype"/>
+    <w:link w:val="Ondertitel"/>
     <w:uiPriority w:val="11"/>
     <w:rsid w:val="007D20C7"/>
     <w:rPr>
@@ -10421,11 +12198,11 @@
       <w:szCs w:val="28"/>
     </w:rPr>
   </w:style>
-  <w:style w:type="paragraph" w:styleId="Quote">
+  <w:style w:type="paragraph" w:styleId="Citaat">
     <w:name w:val="Quote"/>
-    <w:basedOn w:val="Normal"/>
-    <w:next w:val="Normal"/>
-    <w:link w:val="QuoteChar"/>
+    <w:basedOn w:val="Standaard"/>
+    <w:next w:val="Standaard"/>
+    <w:link w:val="CitaatChar"/>
     <w:uiPriority w:val="29"/>
     <w:qFormat/>
     <w:rsid w:val="007D20C7"/>
@@ -10439,10 +12216,10 @@
       <w:color w:val="404040" w:themeColor="text1" w:themeTint="BF"/>
     </w:rPr>
   </w:style>
-  <w:style w:type="character" w:customStyle="1" w:styleId="QuoteChar">
-    <w:name w:val="Quote Char"/>
-    <w:basedOn w:val="DefaultParagraphFont"/>
-    <w:link w:val="Quote"/>
+  <w:style w:type="character" w:customStyle="1" w:styleId="CitaatChar">
+    <w:name w:val="Citaat Char"/>
+    <w:basedOn w:val="Standaardalinea-lettertype"/>
+    <w:link w:val="Citaat"/>
     <w:uiPriority w:val="29"/>
     <w:rsid w:val="007D20C7"/>
     <w:rPr>
@@ -10451,9 +12228,9 @@
       <w:color w:val="404040" w:themeColor="text1" w:themeTint="BF"/>
     </w:rPr>
   </w:style>
-  <w:style w:type="paragraph" w:styleId="ListParagraph">
+  <w:style w:type="paragraph" w:styleId="Lijstalinea">
     <w:name w:val="List Paragraph"/>
-    <w:basedOn w:val="Normal"/>
+    <w:basedOn w:val="Standaard"/>
     <w:uiPriority w:val="34"/>
     <w:qFormat/>
     <w:rsid w:val="007D20C7"/>
@@ -10462,9 +12239,9 @@
       <w:contextualSpacing/>
     </w:pPr>
   </w:style>
-  <w:style w:type="character" w:styleId="IntenseEmphasis">
+  <w:style w:type="character" w:styleId="Intensievebenadrukking">
     <w:name w:val="Intense Emphasis"/>
-    <w:basedOn w:val="DefaultParagraphFont"/>
+    <w:basedOn w:val="Standaardalinea-lettertype"/>
     <w:uiPriority w:val="21"/>
     <w:qFormat/>
     <w:rsid w:val="007D20C7"/>
@@ -10474,11 +12251,11 @@
       <w:color w:val="2F5496" w:themeColor="accent1" w:themeShade="BF"/>
     </w:rPr>
   </w:style>
-  <w:style w:type="paragraph" w:styleId="IntenseQuote">
+  <w:style w:type="paragraph" w:styleId="Duidelijkcitaat">
     <w:name w:val="Intense Quote"/>
-    <w:basedOn w:val="Normal"/>
-    <w:next w:val="Normal"/>
-    <w:link w:val="IntenseQuoteChar"/>
+    <w:basedOn w:val="Standaard"/>
+    <w:next w:val="Standaard"/>
+    <w:link w:val="DuidelijkcitaatChar"/>
     <w:uiPriority w:val="30"/>
     <w:qFormat/>
     <w:rsid w:val="007D20C7"/>
@@ -10497,10 +12274,10 @@
       <w:color w:val="2F5496" w:themeColor="accent1" w:themeShade="BF"/>
     </w:rPr>
   </w:style>
-  <w:style w:type="character" w:customStyle="1" w:styleId="IntenseQuoteChar">
-    <w:name w:val="Intense Quote Char"/>
-    <w:basedOn w:val="DefaultParagraphFont"/>
-    <w:link w:val="IntenseQuote"/>
+  <w:style w:type="character" w:customStyle="1" w:styleId="DuidelijkcitaatChar">
+    <w:name w:val="Duidelijk citaat Char"/>
+    <w:basedOn w:val="Standaardalinea-lettertype"/>
+    <w:link w:val="Duidelijkcitaat"/>
     <w:uiPriority w:val="30"/>
     <w:rsid w:val="007D20C7"/>
     <w:rPr>
@@ -10509,9 +12286,9 @@
       <w:color w:val="2F5496" w:themeColor="accent1" w:themeShade="BF"/>
     </w:rPr>
   </w:style>
-  <w:style w:type="character" w:styleId="IntenseReference">
+  <w:style w:type="character" w:styleId="Intensieveverwijzing">
     <w:name w:val="Intense Reference"/>
-    <w:basedOn w:val="DefaultParagraphFont"/>
+    <w:basedOn w:val="Standaardalinea-lettertype"/>
     <w:uiPriority w:val="32"/>
     <w:qFormat/>
     <w:rsid w:val="007D20C7"/>
@@ -10523,9 +12300,9 @@
       <w:spacing w:val="5"/>
     </w:rPr>
   </w:style>
-  <w:style w:type="table" w:styleId="TableGrid">
+  <w:style w:type="table" w:styleId="Tabelraster">
     <w:name w:val="Table Grid"/>
-    <w:basedOn w:val="TableNormal"/>
+    <w:basedOn w:val="Standaardtabel"/>
     <w:uiPriority w:val="39"/>
     <w:rsid w:val="00FE67DE"/>
     <w:pPr>

</xml_diff>